<commit_message>
Literature research for manuscript
</commit_message>
<xml_diff>
--- a/manuscript/Manuscript-2015-01-29.docx
+++ b/manuscript/Manuscript-2015-01-29.docx
@@ -33,7 +33,7 @@
           <w:sz w:val="22"/>
           <w:rtl w:val="0"/>
         </w:rPr>
-        <w:t xml:space="preserve"> Multi-scale Model of Human Liver Metabolism:</w:t>
+        <w:t xml:space="preserve"> Multiscale Model of Human Liver Metabolism:</w:t>
         <w:br w:type="textWrapping"/>
         <w:t xml:space="preserve">Individualized Prediction of Hepatic Function based on Galactose Elimination Capacity</w:t>
       </w:r>
@@ -284,20 +284,39 @@
       </w:r>
       <w:r>
         <w:rPr>
-          <w:rFonts w:cs="Arial" w:hAnsi="Arial" w:eastAsia="Arial" w:ascii="Arial"/>
-          <w:sz w:val="22"/>
-          <w:rtl w:val="0"/>
-        </w:rPr>
-        <w:t xml:space="preserve">Hepatic g</w:t>
-      </w:r>
-      <w:r>
-        <w:rPr>
-          <w:rFonts w:cs="Arial" w:hAnsi="Arial" w:eastAsia="Arial" w:ascii="Arial"/>
-          <w:sz w:val="22"/>
-          <w:vertAlign w:val="baseline"/>
-          <w:rtl w:val="0"/>
-        </w:rPr>
-        <w:t xml:space="preserve">alactose </w:t>
+          <w:rtl w:val="0"/>
+        </w:rPr>
+        <w:t xml:space="preserve">Multiscale model of liver metabolism</w:t>
+      </w:r>
+      <w:r>
+        <w:rPr>
+          <w:rtl w:val="0"/>
+        </w:rPr>
+      </w:r>
+    </w:p>
+    <w:p>
+      <w:pPr>
+        <w:spacing w:lineRule="auto" w:line="276"/>
+        <w:contextualSpacing w:val="0"/>
+      </w:pPr>
+      <w:r>
+        <w:rPr>
+          <w:rFonts w:cs="Arial" w:hAnsi="Arial" w:eastAsia="Arial" w:ascii="Arial"/>
+          <w:b w:val="1"/>
+          <w:sz w:val="22"/>
+          <w:vertAlign w:val="baseline"/>
+          <w:rtl w:val="0"/>
+        </w:rPr>
+        <w:t xml:space="preserve">Keywords:</w:t>
+      </w:r>
+      <w:r>
+        <w:rPr>
+          <w:rFonts w:cs="Arial" w:hAnsi="Arial" w:eastAsia="Arial" w:ascii="Arial"/>
+          <w:sz w:val="22"/>
+          <w:vertAlign w:val="baseline"/>
+          <w:rtl w:val="0"/>
+        </w:rPr>
+        <w:t xml:space="preserve"> Virtual Liver, </w:t>
       </w:r>
       <w:r>
         <w:rPr>
@@ -314,71 +333,7 @@
           <w:vertAlign w:val="baseline"/>
           <w:rtl w:val="0"/>
         </w:rPr>
-        <w:t xml:space="preserve">etabolism in aging</w:t>
-      </w:r>
-      <w:r>
-        <w:rPr>
-          <w:rtl w:val="0"/>
-        </w:rPr>
-      </w:r>
-    </w:p>
-    <w:p>
-      <w:pPr>
-        <w:spacing w:lineRule="auto" w:line="276"/>
-        <w:contextualSpacing w:val="0"/>
-      </w:pPr>
-      <w:r>
-        <w:rPr>
-          <w:rFonts w:cs="Arial" w:hAnsi="Arial" w:eastAsia="Arial" w:ascii="Arial"/>
-          <w:b w:val="1"/>
-          <w:sz w:val="22"/>
-          <w:vertAlign w:val="baseline"/>
-          <w:rtl w:val="0"/>
-        </w:rPr>
-        <w:t xml:space="preserve">Keywords:</w:t>
-      </w:r>
-      <w:r>
-        <w:rPr>
-          <w:rFonts w:cs="Arial" w:hAnsi="Arial" w:eastAsia="Arial" w:ascii="Arial"/>
-          <w:sz w:val="22"/>
-          <w:vertAlign w:val="baseline"/>
-          <w:rtl w:val="0"/>
-        </w:rPr>
-        <w:t xml:space="preserve"> Virtual Liver, aging, </w:t>
-      </w:r>
-      <w:r>
-        <w:rPr>
-          <w:rFonts w:cs="Arial" w:hAnsi="Arial" w:eastAsia="Arial" w:ascii="Arial"/>
-          <w:sz w:val="22"/>
-          <w:rtl w:val="0"/>
-        </w:rPr>
-        <w:t xml:space="preserve">g</w:t>
-      </w:r>
-      <w:r>
-        <w:rPr>
-          <w:rFonts w:cs="Arial" w:hAnsi="Arial" w:eastAsia="Arial" w:ascii="Arial"/>
-          <w:sz w:val="22"/>
-          <w:vertAlign w:val="baseline"/>
-          <w:rtl w:val="0"/>
-        </w:rPr>
-        <w:t xml:space="preserve">alactose </w:t>
-      </w:r>
-      <w:r>
-        <w:rPr>
-          <w:rFonts w:cs="Arial" w:hAnsi="Arial" w:eastAsia="Arial" w:ascii="Arial"/>
-          <w:sz w:val="22"/>
-          <w:rtl w:val="0"/>
-        </w:rPr>
-        <w:t xml:space="preserve">m</w:t>
-      </w:r>
-      <w:r>
-        <w:rPr>
-          <w:rFonts w:cs="Arial" w:hAnsi="Arial" w:eastAsia="Arial" w:ascii="Arial"/>
-          <w:sz w:val="22"/>
-          <w:vertAlign w:val="baseline"/>
-          <w:rtl w:val="0"/>
-        </w:rPr>
-        <w:t xml:space="preserve">etabolism, GEC</w:t>
+        <w:t xml:space="preserve">etabolism, liver, galactose, GEC</w:t>
       </w:r>
     </w:p>
     <w:p>
@@ -488,18 +443,94 @@
       </w:pPr>
       <w:r>
         <w:rPr>
-          <w:rFonts w:cs="Arial" w:hAnsi="Arial" w:eastAsia="Arial" w:ascii="Arial"/>
-          <w:sz w:val="22"/>
-          <w:rtl w:val="0"/>
-        </w:rPr>
-        <w:t xml:space="preserve">The liver is the central metabolic organ of the body, and malfunction is a major contributor to disease. Hepatic function is a result of the complex interplay of organ structure, perfusion, and metabolism, and thus systems-level computational approaches are required to elucidate and understand underlying principles.</w:t>
-      </w:r>
-    </w:p>
-    <w:p>
-      <w:pPr>
-        <w:spacing w:lineRule="auto" w:line="276"/>
-        <w:contextualSpacing w:val="0"/>
-      </w:pPr>
+          <w:rtl w:val="0"/>
+        </w:rPr>
+        <w:t xml:space="preserve">Liver </w:t>
+      </w:r>
+      <w:r>
+        <w:rPr>
+          <w:rFonts w:cs="Arial" w:hAnsi="Arial" w:eastAsia="Arial" w:ascii="Arial"/>
+          <w:sz w:val="22"/>
+          <w:rtl w:val="0"/>
+        </w:rPr>
+        <w:t xml:space="preserve">function</w:t>
+      </w:r>
+      <w:r>
+        <w:rPr>
+          <w:rtl w:val="0"/>
+        </w:rPr>
+        <w:t xml:space="preserve"> </w:t>
+      </w:r>
+      <w:r>
+        <w:rPr>
+          <w:rFonts w:cs="Arial" w:hAnsi="Arial" w:eastAsia="Arial" w:ascii="Arial"/>
+          <w:sz w:val="22"/>
+          <w:rtl w:val="0"/>
+        </w:rPr>
+        <w:t xml:space="preserve">is </w:t>
+      </w:r>
+      <w:r>
+        <w:rPr>
+          <w:rtl w:val="0"/>
+        </w:rPr>
+        <w:t xml:space="preserve">the</w:t>
+      </w:r>
+      <w:r>
+        <w:rPr>
+          <w:rFonts w:cs="Arial" w:hAnsi="Arial" w:eastAsia="Arial" w:ascii="Arial"/>
+          <w:sz w:val="22"/>
+          <w:rtl w:val="0"/>
+        </w:rPr>
+        <w:t xml:space="preserve"> result of </w:t>
+      </w:r>
+      <w:r>
+        <w:rPr>
+          <w:rtl w:val="0"/>
+        </w:rPr>
+        <w:t xml:space="preserve">a</w:t>
+      </w:r>
+      <w:r>
+        <w:rPr>
+          <w:rFonts w:cs="Arial" w:hAnsi="Arial" w:eastAsia="Arial" w:ascii="Arial"/>
+          <w:sz w:val="22"/>
+          <w:rtl w:val="0"/>
+        </w:rPr>
+        <w:t xml:space="preserve"> complex inter</w:t>
+      </w:r>
+      <w:r>
+        <w:rPr>
+          <w:rtl w:val="0"/>
+        </w:rPr>
+        <w:t xml:space="preserve">action</w:t>
+      </w:r>
+      <w:r>
+        <w:rPr>
+          <w:rFonts w:cs="Arial" w:hAnsi="Arial" w:eastAsia="Arial" w:ascii="Arial"/>
+          <w:sz w:val="22"/>
+          <w:rtl w:val="0"/>
+        </w:rPr>
+        <w:t xml:space="preserve"> of organ structure, perfusion, and metabolism</w:t>
+      </w:r>
+      <w:r>
+        <w:rPr>
+          <w:rtl w:val="0"/>
+        </w:rPr>
+        <w:t xml:space="preserve">. S</w:t>
+      </w:r>
+      <w:r>
+        <w:rPr>
+          <w:rFonts w:cs="Arial" w:hAnsi="Arial" w:eastAsia="Arial" w:ascii="Arial"/>
+          <w:sz w:val="22"/>
+          <w:rtl w:val="0"/>
+        </w:rPr>
+        <w:t xml:space="preserve">ystems-level computational approaches are required to elucidate and understand underlying principles and mechanisms.</w:t>
+      </w:r>
+      <w:r>
+        <w:rPr>
+          <w:rtl w:val="0"/>
+        </w:rPr>
+        <w:t xml:space="preserve"> </w:t>
+      </w:r>
       <w:r>
         <w:rPr>
           <w:rFonts w:cs="Arial" w:hAnsi="Arial" w:eastAsia="Arial" w:ascii="Arial"/>
@@ -511,37 +542,26 @@
       </w:r>
       <w:r>
         <w:rPr>
-          <w:rFonts w:cs="Arial" w:hAnsi="Arial" w:eastAsia="Arial" w:ascii="Arial"/>
-          <w:sz w:val="22"/>
-          <w:rtl w:val="0"/>
-        </w:rPr>
-        <w:t xml:space="preserve">have constructed </w:t>
-      </w:r>
-      <w:r>
-        <w:rPr>
-          <w:rFonts w:cs="Arial" w:hAnsi="Arial" w:eastAsia="Arial" w:ascii="Arial"/>
-          <w:sz w:val="22"/>
-          <w:vertAlign w:val="baseline"/>
-          <w:rtl w:val="0"/>
-        </w:rPr>
-        <w:t xml:space="preserve">a </w:t>
-      </w:r>
-      <w:r>
-        <w:rPr>
-          <w:rFonts w:cs="Arial" w:hAnsi="Arial" w:eastAsia="Arial" w:ascii="Arial"/>
-          <w:sz w:val="22"/>
-          <w:rtl w:val="0"/>
-        </w:rPr>
-        <w:t xml:space="preserve">physiology-based </w:t>
-      </w:r>
-      <w:r>
-        <w:rPr>
-          <w:rFonts w:cs="Arial" w:hAnsi="Arial" w:eastAsia="Arial" w:ascii="Arial"/>
-          <w:sz w:val="22"/>
-          <w:vertAlign w:val="baseline"/>
-          <w:rtl w:val="0"/>
-        </w:rPr>
-        <w:t xml:space="preserve">model of </w:t>
+          <w:rtl w:val="0"/>
+        </w:rPr>
+        <w:t xml:space="preserve">present a multiscale mathematical model</w:t>
+      </w:r>
+      <w:r>
+        <w:rPr>
+          <w:rFonts w:cs="Arial" w:hAnsi="Arial" w:eastAsia="Arial" w:ascii="Arial"/>
+          <w:sz w:val="22"/>
+          <w:rtl w:val="0"/>
+        </w:rPr>
+        <w:t xml:space="preserve"> </w:t>
+      </w:r>
+      <w:r>
+        <w:rPr>
+          <w:rFonts w:cs="Arial" w:hAnsi="Arial" w:eastAsia="Arial" w:ascii="Arial"/>
+          <w:sz w:val="22"/>
+          <w:vertAlign w:val="baseline"/>
+          <w:rtl w:val="0"/>
+        </w:rPr>
+        <w:t xml:space="preserve">of </w:t>
       </w:r>
       <w:r>
         <w:rPr>
@@ -558,7 +578,22 @@
           <w:vertAlign w:val="baseline"/>
           <w:rtl w:val="0"/>
         </w:rPr>
-        <w:t xml:space="preserve">liver bridging the scales from single-cell metabolism over tissue representation </w:t>
+        <w:t xml:space="preserve">liver bridging the scales from </w:t>
+      </w:r>
+      <w:r>
+        <w:rPr>
+          <w:rtl w:val="0"/>
+        </w:rPr>
+        <w:t xml:space="preserve">cellular processes </w:t>
+      </w:r>
+      <w:r>
+        <w:rPr>
+          <w:rFonts w:cs="Arial" w:hAnsi="Arial" w:eastAsia="Arial" w:ascii="Arial"/>
+          <w:sz w:val="22"/>
+          <w:vertAlign w:val="baseline"/>
+          <w:rtl w:val="0"/>
+        </w:rPr>
+        <w:t xml:space="preserve">over tissue representation </w:t>
       </w:r>
       <w:r>
         <w:rPr>
@@ -592,7 +627,22 @@
           <w:vertAlign w:val="baseline"/>
           <w:rtl w:val="0"/>
         </w:rPr>
-        <w:t xml:space="preserve"> to the whole-organ integrated with perfu</w:t>
+        <w:t xml:space="preserve"> to the </w:t>
+      </w:r>
+      <w:r>
+        <w:rPr>
+          <w:rtl w:val="0"/>
+        </w:rPr>
+        <w:t xml:space="preserve">entire </w:t>
+      </w:r>
+      <w:r>
+        <w:rPr>
+          <w:rFonts w:cs="Arial" w:hAnsi="Arial" w:eastAsia="Arial" w:ascii="Arial"/>
+          <w:sz w:val="22"/>
+          <w:vertAlign w:val="baseline"/>
+          <w:rtl w:val="0"/>
+        </w:rPr>
+        <w:t xml:space="preserve">organ integrated with perfu</w:t>
       </w:r>
       <w:r>
         <w:rPr>
@@ -614,35 +664,18 @@
           <w:sz w:val="22"/>
           <w:rtl w:val="0"/>
         </w:rPr>
-        <w:t xml:space="preserve">Herein we describe the model application to galactose metabolism and the personalized evaluation of liver function based on individual anthropomorphic information. </w:t>
-      </w:r>
-    </w:p>
-    <w:p>
-      <w:pPr>
-        <w:spacing w:lineRule="auto" w:line="276"/>
-        <w:contextualSpacing w:val="0"/>
-      </w:pPr>
-      <w:r>
-        <w:rPr>
-          <w:rFonts w:cs="Arial" w:hAnsi="Arial" w:eastAsia="Arial" w:ascii="Arial"/>
-          <w:sz w:val="22"/>
-          <w:rtl w:val="0"/>
-        </w:rPr>
-        <w:t xml:space="preserve">The modeling of population variability in liver function on NHANES cohort. </w:t>
-      </w:r>
-    </w:p>
-    <w:p>
-      <w:pPr>
-        <w:spacing w:lineRule="auto" w:line="276"/>
-        <w:contextualSpacing w:val="0"/>
-      </w:pPr>
-      <w:r>
-        <w:rPr>
-          <w:rFonts w:cs="Arial" w:hAnsi="Arial" w:eastAsia="Arial" w:ascii="Arial"/>
-          <w:sz w:val="22"/>
-          <w:rtl w:val="0"/>
-        </w:rPr>
-        <w:t xml:space="preserve">These results highlight some of the applications enabled by the model. The establishment of this Virtual Liver represents an important step toward multi-scale human systems biology and individualization of liver function tests.</w:t>
+        <w:t xml:space="preserve">Herein we describe the model application to hepatic galactose metabolism and to liver function tests based on galactose elimination capac</w:t>
+      </w:r>
+      <w:r>
+        <w:rPr>
+          <w:rtl w:val="0"/>
+        </w:rPr>
+        <w:t xml:space="preserve">ity (GEC). The model integrates and reproduces experimental data on all scales. Mayor results are i) the personalization of the multiscale model resulting in improved evaluation of liver function tests (GEC), ii) explanation of changes in liver function with aging due to perfusion and volume changes of the liver, and iii) prediction of population variability in liver function based on variability in liver volume and perfusion</w:t>
+      </w:r>
+      <w:r>
+        <w:rPr>
+          <w:rtl w:val="0"/>
+        </w:rPr>
       </w:r>
     </w:p>
     <w:p>
@@ -658,6 +691,18 @@
       </w:r>
     </w:p>
     <w:p>
+      <w:pPr>
+        <w:pStyle w:val="Heading2"/>
+        <w:spacing w:lineRule="auto" w:line="276"/>
+        <w:contextualSpacing w:val="0"/>
+      </w:pPr>
+      <w:r>
+        <w:rPr>
+          <w:rtl w:val="0"/>
+        </w:rPr>
+      </w:r>
+    </w:p>
+    <w:p>
       <w:r>
         <w:br w:type="page"/>
       </w:r>
@@ -708,7 +753,13 @@
           <w:vertAlign w:val="baseline"/>
           <w:rtl w:val="0"/>
         </w:rPr>
-        <w:t xml:space="preserve">Liver architecture</w:t>
+        <w:t xml:space="preserve">Liver </w:t>
+      </w:r>
+      <w:r>
+        <w:rPr>
+          <w:rtl w:val="0"/>
+        </w:rPr>
+        <w:t xml:space="preserve">introduction</w:t>
       </w:r>
       <w:r>
         <w:rPr>
@@ -736,16 +787,82 @@
           <w:sz w:val="22"/>
           <w:rtl w:val="0"/>
         </w:rPr>
-        <w:t xml:space="preserve">is the central </w:t>
-      </w:r>
-      <w:r>
-        <w:rPr>
-          <w:rFonts w:cs="Arial" w:hAnsi="Arial" w:eastAsia="Arial" w:ascii="Arial"/>
-          <w:sz w:val="22"/>
-          <w:vertAlign w:val="baseline"/>
-          <w:rtl w:val="0"/>
-        </w:rPr>
-        <w:t xml:space="preserve">in maintaining the homeostasis of numerous plasma metabolites, clearance of substances and detoxification of xenobiotics. The liver architecture is unique within the body in that hepatic functionality is parallelized across a multitude of structural similar hexagonal subunits, the lobuli. Within a single lobule a network of capillaries, the so-called liver sinusoids, connect periportal regions, supplied via portal vein and hepatic artery, with the perivenous region, drained by the central vein {</w:t>
+        <w:t xml:space="preserve">is the main metabolic organ </w:t>
+      </w:r>
+      <w:r>
+        <w:rPr>
+          <w:rtl w:val="0"/>
+        </w:rPr>
+        <w:t xml:space="preserve">of the body. Key functions are the detoxification of xenobiotics, </w:t>
+      </w:r>
+      <w:r>
+        <w:rPr>
+          <w:rFonts w:cs="Arial" w:hAnsi="Arial" w:eastAsia="Arial" w:ascii="Arial"/>
+          <w:sz w:val="22"/>
+          <w:vertAlign w:val="baseline"/>
+          <w:rtl w:val="0"/>
+        </w:rPr>
+        <w:t xml:space="preserve">maintaining the homeostasis of numerous plasma metabolites, </w:t>
+      </w:r>
+      <w:r>
+        <w:rPr>
+          <w:rtl w:val="0"/>
+        </w:rPr>
+        <w:t xml:space="preserve">and</w:t>
+      </w:r>
+      <w:r>
+        <w:rPr>
+          <w:rFonts w:cs="Arial" w:hAnsi="Arial" w:eastAsia="Arial" w:ascii="Arial"/>
+          <w:sz w:val="22"/>
+          <w:vertAlign w:val="baseline"/>
+          <w:rtl w:val="0"/>
+        </w:rPr>
+        <w:t xml:space="preserve"> the clearance of substances </w:t>
+      </w:r>
+      <w:r>
+        <w:rPr>
+          <w:rtl w:val="0"/>
+        </w:rPr>
+        <w:t xml:space="preserve">such as galactose</w:t>
+      </w:r>
+      <w:r>
+        <w:rPr>
+          <w:rFonts w:cs="Arial" w:hAnsi="Arial" w:eastAsia="Arial" w:ascii="Arial"/>
+          <w:sz w:val="22"/>
+          <w:vertAlign w:val="baseline"/>
+          <w:rtl w:val="0"/>
+        </w:rPr>
+        <w:t xml:space="preserve">. </w:t>
+      </w:r>
+      <w:r>
+        <w:rPr>
+          <w:rtl w:val="0"/>
+        </w:rPr>
+        <w:t xml:space="preserve">The liver function is the result of a complex interaction between morphology, perfusion and metabolism. </w:t>
+      </w:r>
+      <w:r>
+        <w:rPr>
+          <w:rFonts w:cs="Arial" w:hAnsi="Arial" w:eastAsia="Arial" w:ascii="Arial"/>
+          <w:sz w:val="22"/>
+          <w:vertAlign w:val="baseline"/>
+          <w:rtl w:val="0"/>
+        </w:rPr>
+        <w:t xml:space="preserve">The liver has a</w:t>
+      </w:r>
+      <w:r>
+        <w:rPr>
+          <w:rtl w:val="0"/>
+        </w:rPr>
+        <w:t xml:space="preserve"> unique architecture consisting of </w:t>
+      </w:r>
+      <w:r>
+        <w:rPr>
+          <w:rFonts w:cs="Arial" w:hAnsi="Arial" w:eastAsia="Arial" w:ascii="Arial"/>
+          <w:sz w:val="22"/>
+          <w:vertAlign w:val="baseline"/>
+          <w:rtl w:val="0"/>
+        </w:rPr>
+        <w:t xml:space="preserve">a multitude of structural similar hexagonal subunits connected in parallel, the so-called lobuli. Within a single lobule a network of capillaries, the liver sinusoids, connect the outer periportal regions, supplied with blood via portal vein and hepatic artery, with the central perivenous region, drained by the central vein {</w:t>
       </w:r>
       <w:r>
         <w:rPr>
@@ -772,15 +889,27 @@
           <w:vertAlign w:val="baseline"/>
           <w:rtl w:val="0"/>
         </w:rPr>
-        <w:t xml:space="preserve">. Sinusoids, separated from the surrounding hepatocytes via the space of Disse, form the smallest functional unit of the liver (Figure 1). Liver function </w:t>
-      </w:r>
-      <w:r>
-        <w:rPr>
-          <w:rFonts w:cs="Arial" w:hAnsi="Arial" w:eastAsia="Arial" w:ascii="Arial"/>
-          <w:sz w:val="22"/>
-          <w:rtl w:val="0"/>
-        </w:rPr>
-        <w:t xml:space="preserve">is the result of the complex interplay between morphological structure, perfusion and metabolism on single cell level.</w:t>
+        <w:t xml:space="preserve">. The </w:t>
+      </w:r>
+      <w:r>
+        <w:rPr>
+          <w:rtl w:val="0"/>
+        </w:rPr>
+        <w:t xml:space="preserve">s</w:t>
+      </w:r>
+      <w:r>
+        <w:rPr>
+          <w:rFonts w:cs="Arial" w:hAnsi="Arial" w:eastAsia="Arial" w:ascii="Arial"/>
+          <w:sz w:val="22"/>
+          <w:vertAlign w:val="baseline"/>
+          <w:rtl w:val="0"/>
+        </w:rPr>
+        <w:t xml:space="preserve">inusoids, separated from the surrounding hepatocytes via the space of Disse, form the smallest functional unit of the liver (Figure 1). </w:t>
+      </w:r>
+      <w:r>
+        <w:rPr>
+          <w:rtl w:val="0"/>
+        </w:rPr>
       </w:r>
     </w:p>
     <w:p>
@@ -811,12 +940,48 @@
       </w:pPr>
       <w:r>
         <w:rPr>
-          <w:rFonts w:cs="Arial" w:hAnsi="Arial" w:eastAsia="Arial" w:ascii="Arial"/>
-          <w:sz w:val="22"/>
-          <w:vertAlign w:val="baseline"/>
-          <w:rtl w:val="0"/>
-        </w:rPr>
-        <w:t xml:space="preserve">The liver is the most important organ for the whole-body metabolism and clearance of galactose {</w:t>
+          <w:rtl w:val="0"/>
+        </w:rPr>
+        <w:t xml:space="preserve">In the case of galactose the liver</w:t>
+      </w:r>
+      <w:r>
+        <w:rPr>
+          <w:rFonts w:cs="Arial" w:hAnsi="Arial" w:eastAsia="Arial" w:ascii="Arial"/>
+          <w:sz w:val="22"/>
+          <w:vertAlign w:val="baseline"/>
+          <w:rtl w:val="0"/>
+        </w:rPr>
+        <w:t xml:space="preserve"> is the</w:t>
+      </w:r>
+      <w:r>
+        <w:rPr>
+          <w:rtl w:val="0"/>
+        </w:rPr>
+        <w:t xml:space="preserve"> primary</w:t>
+      </w:r>
+      <w:r>
+        <w:rPr>
+          <w:rFonts w:cs="Arial" w:hAnsi="Arial" w:eastAsia="Arial" w:ascii="Arial"/>
+          <w:sz w:val="22"/>
+          <w:vertAlign w:val="baseline"/>
+          <w:rtl w:val="0"/>
+        </w:rPr>
+        <w:t xml:space="preserve"> organ for clearance and whole-body metabolism</w:t>
+      </w:r>
+      <w:r>
+        <w:rPr>
+          <w:rtl w:val="0"/>
+        </w:rPr>
+        <w:t xml:space="preserve"> </w:t>
+      </w:r>
+      <w:r>
+        <w:rPr>
+          <w:rFonts w:cs="Arial" w:hAnsi="Arial" w:eastAsia="Arial" w:ascii="Arial"/>
+          <w:sz w:val="22"/>
+          <w:vertAlign w:val="baseline"/>
+          <w:rtl w:val="0"/>
+        </w:rPr>
+        <w:t xml:space="preserve">{</w:t>
       </w:r>
       <w:r>
         <w:rPr>
@@ -860,251 +1025,381 @@
           <w:sz w:val="22"/>
           <w:rtl w:val="0"/>
         </w:rPr>
-        <w:t xml:space="preserve">The galactose elimination capacity (GEC) is an established test of liver function reflecting the functional hepatic mass and liver volume {</w:t>
+        <w:t xml:space="preserve">Galactose </w:t>
+      </w:r>
+      <w:r>
+        <w:rPr>
+          <w:rtl w:val="0"/>
+        </w:rPr>
+        <w:t xml:space="preserve">is clearance by </w:t>
+      </w:r>
+      <w:r>
+        <w:rPr>
+          <w:rFonts w:cs="Arial" w:hAnsi="Arial" w:eastAsia="Arial" w:ascii="Arial"/>
+          <w:sz w:val="22"/>
+          <w:vertAlign w:val="baseline"/>
+          <w:rtl w:val="0"/>
+        </w:rPr>
+        <w:t xml:space="preserve">hepatocytes</w:t>
+      </w:r>
+      <w:r>
+        <w:rPr>
+          <w:rFonts w:cs="Arial" w:hAnsi="Arial" w:eastAsia="Arial" w:ascii="Arial"/>
+          <w:sz w:val="22"/>
+          <w:rtl w:val="0"/>
+        </w:rPr>
+        <w:t xml:space="preserve"> consist</w:t>
+      </w:r>
+      <w:r>
+        <w:rPr>
+          <w:rtl w:val="0"/>
+        </w:rPr>
+        <w:t xml:space="preserve">s</w:t>
+      </w:r>
+      <w:r>
+        <w:rPr>
+          <w:rFonts w:cs="Arial" w:hAnsi="Arial" w:eastAsia="Arial" w:ascii="Arial"/>
+          <w:sz w:val="22"/>
+          <w:rtl w:val="0"/>
+        </w:rPr>
+        <w:t xml:space="preserve"> </w:t>
+      </w:r>
+      <w:r>
+        <w:rPr>
+          <w:rFonts w:cs="Arial" w:hAnsi="Arial" w:eastAsia="Arial" w:ascii="Arial"/>
+          <w:sz w:val="22"/>
+          <w:vertAlign w:val="baseline"/>
+          <w:rtl w:val="0"/>
+        </w:rPr>
+        <w:t xml:space="preserve">of three main enzymatic steps (Figure 2), often referred to as Leloir pathway: i) the phosphorylation of galactose (gal) to galactose 1-phosphate (gal1p) catalysed by galactokinase (GALK, EC 2.7.1.6); ii) the conversion of gal1p to UDP-galactose (udpgal) by galactose-1-phosphate uridyl transferase (GALT, EC 2.7.7.10) and iii) the interconversion of udpgal and UDP-glucose (udpglc) by UDP-galactose 4´-epimerase (GALE, EC 5.1.3.2) {</w:t>
       </w:r>
       <w:r>
         <w:rPr>
           <w:rFonts w:cs="Arial" w:hAnsi="Arial" w:eastAsia="Arial" w:ascii="Arial"/>
           <w:color w:val="0000ff"/>
           <w:sz w:val="22"/>
+          <w:vertAlign w:val="baseline"/>
+          <w:rtl w:val="0"/>
+        </w:rPr>
+        <w:t xml:space="preserve">Novelli2000, Petry1998</w:t>
+      </w:r>
+      <w:r>
+        <w:rPr>
+          <w:rFonts w:cs="Arial" w:hAnsi="Arial" w:eastAsia="Arial" w:ascii="Arial"/>
+          <w:sz w:val="22"/>
+          <w:vertAlign w:val="baseline"/>
+          <w:rtl w:val="0"/>
+        </w:rPr>
+        <w:t xml:space="preserve">}.</w:t>
+      </w:r>
+      <w:r>
+        <w:rPr>
+          <w:rFonts w:cs="Arial" w:hAnsi="Arial" w:eastAsia="Arial" w:ascii="Arial"/>
+          <w:sz w:val="22"/>
+          <w:rtl w:val="0"/>
+        </w:rPr>
+        <w:t xml:space="preserve"> </w:t>
+      </w:r>
+      <w:r>
+        <w:rPr>
+          <w:rFonts w:cs="Arial" w:hAnsi="Arial" w:eastAsia="Arial" w:ascii="Arial"/>
+          <w:sz w:val="22"/>
+          <w:vertAlign w:val="baseline"/>
+          <w:rtl w:val="0"/>
+        </w:rPr>
+        <w:t xml:space="preserve">Galactose can enter glycolysis as glucose-1 phosphate (glc1p), one of the GALT reaction products, or can be incorporated as udpgal, the substrate donor of all galactosylation reactions, in glycoproteins and glycolipids {</w:t>
+      </w:r>
+      <w:r>
+        <w:rPr>
+          <w:rFonts w:cs="Arial" w:hAnsi="Arial" w:eastAsia="Arial" w:ascii="Arial"/>
+          <w:color w:val="0000ff"/>
+          <w:sz w:val="22"/>
+          <w:vertAlign w:val="baseline"/>
+          <w:rtl w:val="0"/>
+        </w:rPr>
+        <w:t xml:space="preserve">Novelli2000</w:t>
+      </w:r>
+      <w:r>
+        <w:rPr>
+          <w:rFonts w:cs="Arial" w:hAnsi="Arial" w:eastAsia="Arial" w:ascii="Arial"/>
+          <w:sz w:val="22"/>
+          <w:vertAlign w:val="baseline"/>
+          <w:rtl w:val="0"/>
+        </w:rPr>
+        <w:t xml:space="preserve">}</w:t>
+      </w:r>
+      <w:r>
+        <w:rPr>
+          <w:rFonts w:cs="Arial" w:hAnsi="Arial" w:eastAsia="Arial" w:ascii="Arial"/>
+          <w:sz w:val="22"/>
+          <w:rtl w:val="0"/>
+        </w:rPr>
+        <w:t xml:space="preserve">. </w:t>
+      </w:r>
+      <w:r>
+        <w:rPr>
+          <w:rtl w:val="0"/>
+        </w:rPr>
+        <w:t xml:space="preserve">Surprisingly, despite the importance of the hepatic galactose metabolism for the systemic galactose clearance and formation of precursors for glycosylation reactions no detailed mathematical model of this pathway is available hitherto.</w:t>
+      </w:r>
+    </w:p>
+    <w:p>
+      <w:pPr>
+        <w:pStyle w:val="Heading3"/>
+        <w:contextualSpacing w:val="0"/>
+      </w:pPr>
+      <w:bookmarkStart w:id="0" w:colFirst="0" w:name="h.oy29nwckh9v9" w:colLast="0"/>
+      <w:bookmarkEnd w:id="0"/>
+      <w:r>
+        <w:rPr>
+          <w:rtl w:val="0"/>
+        </w:rPr>
+        <w:t xml:space="preserve">GEC as Liver function test</w:t>
+      </w:r>
+    </w:p>
+    <w:p>
+      <w:pPr>
+        <w:contextualSpacing w:val="0"/>
+      </w:pPr>
+      <w:r>
+        <w:rPr>
+          <w:rtl w:val="0"/>
+        </w:rPr>
+        <w:t xml:space="preserve">Quantification of liver function is necessary to assess the degree of liver impairment, to evaluate response to treatment and to select transplant recipients {</w:t>
+      </w:r>
+      <w:r>
+        <w:rPr>
+          <w:color w:val="0000ff"/>
+          <w:rtl w:val="0"/>
+        </w:rPr>
+        <w:t xml:space="preserve">Dufour1992</w:t>
+      </w:r>
+      <w:r>
+        <w:rPr>
+          <w:rtl w:val="0"/>
+        </w:rPr>
+        <w:t xml:space="preserve">}. One of the established tests of liver function is the galactose elimination capacity (GEC) {</w:t>
+      </w:r>
+      <w:r>
+        <w:rPr>
+          <w:color w:val="0000ff"/>
           <w:rtl w:val="0"/>
         </w:rPr>
         <w:t xml:space="preserve">Marchesini1988, Schirmer1986, Tygstrup1966</w:t>
       </w:r>
       <w:r>
         <w:rPr>
-          <w:rFonts w:cs="Arial" w:hAnsi="Arial" w:eastAsia="Arial" w:ascii="Arial"/>
-          <w:sz w:val="22"/>
-          <w:rtl w:val="0"/>
-        </w:rPr>
-        <w:t xml:space="preserve">}. Impairment of the liver and hepatocytes by diseases like cirrhosis {</w:t>
-      </w:r>
-      <w:r>
-        <w:rPr>
-          <w:rFonts w:cs="Arial" w:hAnsi="Arial" w:eastAsia="Arial" w:ascii="Arial"/>
+          <w:rtl w:val="0"/>
+        </w:rPr>
+        <w:t xml:space="preserve">} and has been measured in numerous studies {</w:t>
+      </w:r>
+      <w:r>
+        <w:rPr>
           <w:color w:val="0000ff"/>
-          <w:sz w:val="22"/>
+          <w:rtl w:val="0"/>
+        </w:rPr>
+        <w:t xml:space="preserve">Jepsen2009, Fabbri1996</w:t>
+      </w:r>
+      <w:r>
+        <w:rPr>
+          <w:rtl w:val="0"/>
+        </w:rPr>
+        <w:t xml:space="preserve">}. GEC is defined as the rate with which a given plasma load of galactose is cleared. Hepatic galactose elimination follows </w:t>
+      </w:r>
+      <w:r>
+        <w:rPr>
+          <w:rtl w:val="0"/>
+        </w:rPr>
+        <w:t xml:space="preserve">Michaelis-Menten saturation kinetics</w:t>
+      </w:r>
+      <w:r>
+        <w:rPr>
+          <w:rtl w:val="0"/>
+        </w:rPr>
+        <w:t xml:space="preserve"> with a concentration-dependent (first-order) elimination phase at low galactose concentrations and a definable clearance maximum (GEC) at higher concentrations (zero-order phase) {</w:t>
+      </w:r>
+      <w:r>
+        <w:rPr>
+          <w:color w:val="0000ff"/>
+          <w:rtl w:val="0"/>
+        </w:rPr>
+        <w:t xml:space="preserve">Schirmer1986</w:t>
+      </w:r>
+      <w:r>
+        <w:rPr>
+          <w:rtl w:val="0"/>
+        </w:rPr>
+        <w:t xml:space="preserve">}. Since all hepatocytes are thought to participate maximally in the removal of galactose, the test has been regarded as a measure of the functioning liver cell mass (Lm) {</w:t>
+      </w:r>
+      <w:r>
+        <w:rPr>
+          <w:color w:val="0000ff"/>
+          <w:rtl w:val="0"/>
+        </w:rPr>
+        <w:t xml:space="preserve">Tygstrup1966</w:t>
+      </w:r>
+      <w:r>
+        <w:rPr>
+          <w:rtl w:val="0"/>
+        </w:rPr>
+        <w:t xml:space="preserve">}. Impairment of the liver by diseases like cirrhosis {</w:t>
+      </w:r>
+      <w:r>
+        <w:rPr>
+          <w:color w:val="0000ff"/>
           <w:rtl w:val="0"/>
         </w:rPr>
         <w:t xml:space="preserve">Henderson1982, Jepsen2009</w:t>
       </w:r>
       <w:r>
         <w:rPr>
-          <w:rFonts w:cs="Arial" w:hAnsi="Arial" w:eastAsia="Arial" w:ascii="Arial"/>
-          <w:sz w:val="22"/>
           <w:rtl w:val="0"/>
         </w:rPr>
         <w:t xml:space="preserve">} or intoxication {</w:t>
       </w:r>
       <w:r>
         <w:rPr>
-          <w:rFonts w:cs="Arial" w:hAnsi="Arial" w:eastAsia="Arial" w:ascii="Arial"/>
           <w:color w:val="0000ff"/>
-          <w:sz w:val="22"/>
           <w:rtl w:val="0"/>
         </w:rPr>
         <w:t xml:space="preserve">Vilstrup1983</w:t>
       </w:r>
       <w:r>
         <w:rPr>
-          <w:rFonts w:cs="Arial" w:hAnsi="Arial" w:eastAsia="Arial" w:ascii="Arial"/>
-          <w:sz w:val="22"/>
           <w:rtl w:val="0"/>
         </w:rPr>
         <w:t xml:space="preserve">} is commonly associated with impaired galactose clearance.</w:t>
       </w:r>
-    </w:p>
-    <w:p>
-      <w:pPr>
-        <w:spacing w:lineRule="auto" w:line="276"/>
-        <w:contextualSpacing w:val="0"/>
-      </w:pPr>
-      <w:r>
-        <w:rPr>
-          <w:rFonts w:cs="Arial" w:hAnsi="Arial" w:eastAsia="Arial" w:ascii="Arial"/>
-          <w:sz w:val="22"/>
-          <w:rtl w:val="0"/>
-        </w:rPr>
-        <w:t xml:space="preserve">Galactose clearance on organ level is a consequence of g</w:t>
-      </w:r>
-      <w:r>
-        <w:rPr>
-          <w:rFonts w:cs="Arial" w:hAnsi="Arial" w:eastAsia="Arial" w:ascii="Arial"/>
-          <w:sz w:val="22"/>
-          <w:vertAlign w:val="baseline"/>
-          <w:rtl w:val="0"/>
-        </w:rPr>
-        <w:t xml:space="preserve">alactose metabolism </w:t>
-      </w:r>
-      <w:r>
-        <w:rPr>
-          <w:rFonts w:cs="Arial" w:hAnsi="Arial" w:eastAsia="Arial" w:ascii="Arial"/>
-          <w:sz w:val="22"/>
-          <w:rtl w:val="0"/>
-        </w:rPr>
-        <w:t xml:space="preserve">of individual </w:t>
-      </w:r>
-      <w:r>
-        <w:rPr>
-          <w:rFonts w:cs="Arial" w:hAnsi="Arial" w:eastAsia="Arial" w:ascii="Arial"/>
-          <w:sz w:val="22"/>
-          <w:vertAlign w:val="baseline"/>
-          <w:rtl w:val="0"/>
-        </w:rPr>
-        <w:t xml:space="preserve">hepatocytes</w:t>
-      </w:r>
-      <w:r>
-        <w:rPr>
-          <w:rFonts w:cs="Arial" w:hAnsi="Arial" w:eastAsia="Arial" w:ascii="Arial"/>
-          <w:sz w:val="22"/>
-          <w:rtl w:val="0"/>
-        </w:rPr>
-        <w:t xml:space="preserve"> consisting </w:t>
-      </w:r>
-      <w:r>
-        <w:rPr>
-          <w:rFonts w:cs="Arial" w:hAnsi="Arial" w:eastAsia="Arial" w:ascii="Arial"/>
-          <w:sz w:val="22"/>
-          <w:vertAlign w:val="baseline"/>
-          <w:rtl w:val="0"/>
-        </w:rPr>
-        <w:t xml:space="preserve">of three main enzymatic steps (Figure 2), often referred to as Leloir pathway: i) the phosphorylation of galactose (gal) to galactose 1-phosphate (gal1p) catalysed by galactokinase (GALK, EC 2.7.1.6); ii) the conversion of gal1p to UDP-galactose (udpgal) by galactose-1-phosphate uridyl transferase (GALT, EC 2.7.7.10) and iii) the interconversion of udpgal and UDP-glucose (udpglc) by UDP-galactose 4´-epimerase (GALE, EC 5.1.3.2) {</w:t>
-      </w:r>
-      <w:r>
-        <w:rPr>
-          <w:rFonts w:cs="Arial" w:hAnsi="Arial" w:eastAsia="Arial" w:ascii="Arial"/>
+      <w:r>
+        <w:rPr>
+          <w:rtl w:val="0"/>
+        </w:rPr>
+      </w:r>
+    </w:p>
+    <w:p>
+      <w:pPr>
+        <w:pStyle w:val="Heading3"/>
+        <w:contextualSpacing w:val="0"/>
+      </w:pPr>
+      <w:bookmarkStart w:id="1" w:colFirst="0" w:name="h.3nwq7xashg33" w:colLast="0"/>
+      <w:bookmarkEnd w:id="1"/>
+      <w:commentRangeStart w:id="5"/>
+      <w:r>
+        <w:rPr>
+          <w:rtl w:val="0"/>
+        </w:rPr>
+        <w:t xml:space="preserve">Liver in aging</w:t>
+      </w:r>
+      <w:commentRangeEnd w:id="5"/>
+      <w:r>
+        <w:commentReference w:id="5"/>
+      </w:r>
+      <w:r>
+        <w:rPr>
+          <w:rtl w:val="0"/>
+        </w:rPr>
+      </w:r>
+    </w:p>
+    <w:p>
+      <w:pPr>
+        <w:contextualSpacing w:val="0"/>
+      </w:pPr>
+      <w:r>
+        <w:rPr>
+          <w:rtl w:val="0"/>
+        </w:rPr>
+        <w:t xml:space="preserve">The percentage of deaths attributed to liver disease increases dramatically in humans beyond the age of 45 years {</w:t>
+      </w:r>
+      <w:r>
+        <w:rPr>
           <w:color w:val="0000ff"/>
-          <w:sz w:val="22"/>
-          <w:vertAlign w:val="baseline"/>
-          <w:rtl w:val="0"/>
-        </w:rPr>
-        <w:t xml:space="preserve">Novelli2000, Petry1998</w:t>
-      </w:r>
-      <w:r>
-        <w:rPr>
-          <w:rFonts w:cs="Arial" w:hAnsi="Arial" w:eastAsia="Arial" w:ascii="Arial"/>
-          <w:sz w:val="22"/>
-          <w:vertAlign w:val="baseline"/>
+          <w:rtl w:val="0"/>
+        </w:rPr>
+        <w:t xml:space="preserve">Schmucker2005</w:t>
+      </w:r>
+      <w:r>
+        <w:rPr>
+          <w:rtl w:val="0"/>
+        </w:rPr>
+        <w:t xml:space="preserve">}. Aging is characterized by normal progressive decline in functions that, cumulatively, diminish a cell’s, organ’s or organism’s capacity to respond to intrinsic or extrinsic stimuli. Physiologic changes known to play a role in the pharmacokinetics of a drug in the elderly include: decline in total body mass, liver volume, liver blood flow and liver function {</w:t>
+      </w:r>
+      <w:r>
+        <w:rPr>
+          <w:color w:val="0000ff"/>
+          <w:rtl w:val="0"/>
+        </w:rPr>
+        <w:t xml:space="preserve">Anantharaju2002, Wynne1989</w:t>
+      </w:r>
+      <w:r>
+        <w:rPr>
+          <w:rtl w:val="0"/>
+        </w:rPr>
+        <w:t xml:space="preserve">}. In addition, the ultrastructure of the liver changes with aging: Pseudocapillarization, characterized by defenestration, thickening of the endothelium, and deposition of basal lamina and extracellular matrix in the space Disse, is a widespread change in aging {</w:t>
+      </w:r>
+      <w:r>
+        <w:rPr>
+          <w:color w:val="0000ff"/>
+          <w:rtl w:val="0"/>
+        </w:rPr>
+        <w:t xml:space="preserve">McLean2003, LeCouteur2001 , Cooger2003</w:t>
+      </w:r>
+      <w:r>
+        <w:rPr>
+          <w:rtl w:val="0"/>
+        </w:rPr>
+        <w:t xml:space="preserve">}. The fenestrated endothelial cells of the liver sinusoids act as a dynamic filter that permits exchange of fluid, solutes and particles between the sinusoidal lumen and space of Disse {</w:t>
+      </w:r>
+      <w:r>
+        <w:rPr>
+          <w:color w:val="0000ff"/>
+          <w:rtl w:val="0"/>
+        </w:rPr>
+        <w:t xml:space="preserve">Cogger2003</w:t>
+      </w:r>
+      <w:r>
+        <w:rPr>
+          <w:rtl w:val="0"/>
+        </w:rPr>
+        <w:t xml:space="preserve">}. Age-related changes in the liver sinusoids and space of Disse are implicated in the association between ageing and impaired clearance of drugs {</w:t>
+      </w:r>
+      <w:r>
+        <w:rPr>
+          <w:color w:val="0000ff"/>
+          <w:rtl w:val="0"/>
+        </w:rPr>
+        <w:t xml:space="preserve">LeCouteur1998</w:t>
+      </w:r>
+      <w:r>
+        <w:rPr>
+          <w:rtl w:val="0"/>
+        </w:rPr>
+        <w:t xml:space="preserve">} and may provide a mechanistic link between primary aging processes and age-related disease {</w:t>
+      </w:r>
+      <w:r>
+        <w:rPr>
+          <w:color w:val="0000ff"/>
+          <w:rtl w:val="0"/>
+        </w:rPr>
+        <w:t xml:space="preserve">LeCouteur2002</w:t>
+      </w:r>
+      <w:r>
+        <w:rPr>
+          <w:rtl w:val="0"/>
+        </w:rPr>
+        <w:t xml:space="preserve">, </w:t>
+      </w:r>
+      <w:r>
+        <w:rPr>
+          <w:color w:val="0000ff"/>
+          <w:rtl w:val="0"/>
+        </w:rPr>
+        <w:t xml:space="preserve">Cogger2003</w:t>
+      </w:r>
+      <w:r>
+        <w:rPr>
           <w:rtl w:val="0"/>
         </w:rPr>
         <w:t xml:space="preserve">}.</w:t>
-      </w:r>
-      <w:r>
-        <w:rPr>
-          <w:rFonts w:cs="Arial" w:hAnsi="Arial" w:eastAsia="Arial" w:ascii="Arial"/>
-          <w:sz w:val="22"/>
-          <w:rtl w:val="0"/>
-        </w:rPr>
-        <w:t xml:space="preserve"> </w:t>
-      </w:r>
-      <w:r>
-        <w:rPr>
-          <w:rFonts w:cs="Arial" w:hAnsi="Arial" w:eastAsia="Arial" w:ascii="Arial"/>
-          <w:sz w:val="22"/>
-          <w:vertAlign w:val="baseline"/>
-          <w:rtl w:val="0"/>
-        </w:rPr>
-        <w:t xml:space="preserve">Galactose can enter glycolysis as glucose-1 phosphate (glc1p), one of the GALT reaction products, or can be incorporated as udpgal, the substrate donor of all galactosylation reactions, in glycoproteins and glycolipids {</w:t>
-      </w:r>
-      <w:r>
-        <w:rPr>
-          <w:rFonts w:cs="Arial" w:hAnsi="Arial" w:eastAsia="Arial" w:ascii="Arial"/>
-          <w:color w:val="0000ff"/>
-          <w:sz w:val="22"/>
-          <w:vertAlign w:val="baseline"/>
-          <w:rtl w:val="0"/>
-        </w:rPr>
-        <w:t xml:space="preserve">Novelli2000</w:t>
-      </w:r>
-      <w:r>
-        <w:rPr>
-          <w:rFonts w:cs="Arial" w:hAnsi="Arial" w:eastAsia="Arial" w:ascii="Arial"/>
-          <w:sz w:val="22"/>
-          <w:vertAlign w:val="baseline"/>
-          <w:rtl w:val="0"/>
-        </w:rPr>
-        <w:t xml:space="preserve">}</w:t>
-      </w:r>
-      <w:r>
-        <w:rPr>
-          <w:rFonts w:cs="Arial" w:hAnsi="Arial" w:eastAsia="Arial" w:ascii="Arial"/>
-          <w:sz w:val="22"/>
-          <w:rtl w:val="0"/>
-        </w:rPr>
-        <w:t xml:space="preserve">.</w:t>
-      </w:r>
-    </w:p>
-    <w:p>
-      <w:pPr>
-        <w:spacing w:lineRule="auto" w:line="276"/>
-        <w:contextualSpacing w:val="0"/>
-      </w:pPr>
-      <w:r>
-        <w:rPr>
-          <w:rtl w:val="0"/>
-        </w:rPr>
-        <w:t xml:space="preserve">Surprisingly, despite the importance of the hepatic galactose metabolism for the systemic galactose clearance and formation of precursors for glycosylation reactions no detailed mathematical model of this pathway is available hitherto. This work closes this gap by presenting a kinetic model of the galactose metabolism in human hepatocytes.</w:t>
-      </w:r>
-      <w:r>
-        <w:rPr>
-          <w:rtl w:val="0"/>
-        </w:rPr>
-      </w:r>
-    </w:p>
-    <w:p>
-      <w:pPr>
-        <w:pStyle w:val="Heading3"/>
-        <w:spacing w:lineRule="auto" w:line="276"/>
-        <w:contextualSpacing w:val="0"/>
-      </w:pPr>
-      <w:commentRangeStart w:id="5"/>
-      <w:r>
-        <w:rPr>
-          <w:rtl w:val="0"/>
-        </w:rPr>
-        <w:t xml:space="preserve">Multiscale-Model</w:t>
-      </w:r>
-      <w:commentRangeEnd w:id="5"/>
-      <w:r>
-        <w:commentReference w:id="5"/>
-      </w:r>
-      <w:r>
-        <w:rPr>
-          <w:rtl w:val="0"/>
-        </w:rPr>
-      </w:r>
-    </w:p>
-    <w:p>
-      <w:pPr>
-        <w:spacing w:lineRule="auto" w:line="276"/>
-        <w:contextualSpacing w:val="0"/>
-      </w:pPr>
-      <w:r>
-        <w:rPr>
-          <w:rFonts w:cs="Arial" w:hAnsi="Arial" w:eastAsia="Arial" w:ascii="Arial"/>
-          <w:sz w:val="22"/>
-          <w:vertAlign w:val="baseline"/>
-          <w:rtl w:val="0"/>
-        </w:rPr>
-        <w:t xml:space="preserve">On top, in order to understand how the successive dilution or concentration of metabolites along the sinusoidal blood flow from the periportal to the perivenous site influences the cellular metabolism requires a tissue-scale model that combines spatial gradients of metabolite concentrations with the cellular metabolism of individual liver cells. Finally, for the correct interpretation of results obtained in the galactose tolerance test it is necessary to take into account regional variations of the blood flow and in the architecture of sinusoids. Thus, for fully understanding the metabolic input-output relationship of the liver it needs to bridge the spatial scales from single hepatocyte metabolism over tissue-scale functional units of sinusoids to the whole-organ leve</w:t>
-      </w:r>
-      <w:r>
-        <w:rPr>
-          <w:rtl w:val="0"/>
-        </w:rPr>
-        <w:t xml:space="preserve">l.</w:t>
-      </w:r>
-    </w:p>
-    <w:p>
-      <w:pPr>
-        <w:spacing w:lineRule="auto" w:line="276"/>
-        <w:contextualSpacing w:val="0"/>
-      </w:pPr>
-      <w:r>
-        <w:rPr>
-          <w:rtl w:val="0"/>
-        </w:rPr>
-        <w:t xml:space="preserve">For the individualized evaluation of galactose clearance tests the model is personalized based on antropomorphic data, namely age, gender, bodyweight, height and body surface area (BSA).</w:t>
       </w:r>
     </w:p>
     <w:p>
@@ -1112,286 +1407,33 @@
         <w:pStyle w:val="Heading3"/>
         <w:keepNext w:val="1"/>
         <w:keepLines w:val="1"/>
-        <w:spacing w:lineRule="auto" w:after="60" w:line="360" w:before="240"/>
-        <w:ind w:left="709" w:firstLine="11"/>
-        <w:contextualSpacing w:val="0"/>
-      </w:pPr>
-      <w:bookmarkStart w:id="0" w:colFirst="0" w:name="h.oy29nwckh9v9" w:colLast="0"/>
-      <w:bookmarkEnd w:id="0"/>
-      <w:r>
-        <w:rPr>
-          <w:rtl w:val="0"/>
-        </w:rPr>
-        <w:t xml:space="preserve">GEC as Liver function test</w:t>
-      </w:r>
-    </w:p>
-    <w:p>
-      <w:pPr>
-        <w:contextualSpacing w:val="0"/>
-      </w:pPr>
-      <w:r>
-        <w:rPr>
-          <w:rtl w:val="0"/>
-        </w:rPr>
-        <w:t xml:space="preserve">“Quantitation of liver function is necessary to assess the degree of liver impairment, to objectively evaluate response to treatment and to select transplant recipients (1). Most of the commonly used quantitative tests, such as galactose-elimination capacity (2), sulfobromophthalein clearance (3) or antipyrine clearance (4) measure the disappearance of a test compound from blood. From these measurements, clearance is calculated and functional capacities are inferred without knowledge of details of the hepatic metabolism.” {Dufour, 1992 #160}</w:t>
-      </w:r>
-    </w:p>
-    <w:p>
-      <w:pPr>
-        <w:contextualSpacing w:val="0"/>
-      </w:pPr>
-      <w:r>
-        <w:rPr>
-          <w:rtl w:val="0"/>
-        </w:rPr>
-        <w:t xml:space="preserve">The galactose elimination capacity (GEC) is defined as the rate with which a given plasma load of galactose is cleared. The GEC depends on the amount of metabolically active liver cell mass and the liver perfusion (</w:t>
-      </w:r>
-      <w:r>
-        <w:rPr>
-          <w:color w:val="1155cc"/>
-          <w:u w:val="single"/>
-          <w:rtl w:val="0"/>
-        </w:rPr>
-        <w:t xml:space="preserve">Marchesini, et al., 1988</w:t>
-      </w:r>
-      <w:r>
-        <w:rPr>
-          <w:rtl w:val="0"/>
-        </w:rPr>
-        <w:t xml:space="preserve">; </w:t>
-      </w:r>
-      <w:r>
-        <w:rPr>
-          <w:color w:val="1155cc"/>
-          <w:u w:val="single"/>
-          <w:rtl w:val="0"/>
-        </w:rPr>
-        <w:t xml:space="preserve">Tygstrup, 1966</w:t>
-      </w:r>
-      <w:r>
-        <w:rPr>
-          <w:rtl w:val="0"/>
-        </w:rPr>
-        <w:t xml:space="preserve">): The GEC is an accepted test of liver function and has been measured in numerous studies [Schirmer -&gt; 5, 9, 17, 22, 41, 78, 79, 82, 83, 88, 96]. [Schirmer1986 -&gt; 17,82, 83, 88, 96]. </w:t>
-      </w:r>
-    </w:p>
-    <w:p>
-      <w:pPr>
-        <w:contextualSpacing w:val="0"/>
-      </w:pPr>
-      <w:r>
-        <w:rPr>
-          <w:rtl w:val="0"/>
-        </w:rPr>
-        <w:t xml:space="preserve">“Since all hepatocytes are thought to participate maximally in the removal of galactose, the test has been regarded as a measure of the functioning liver cell mass (Lm) (28). This concept has been supported by the proportional reductions in galactose elimination capacity and BSP elimination in patients with liver diseases (7,20)” {Ducry, 1979 #161}</w:t>
-      </w:r>
-    </w:p>
-    <w:p>
-      <w:pPr>
-        <w:contextualSpacing w:val="0"/>
-      </w:pPr>
-      <w:r>
-        <w:rPr>
-          <w:rtl w:val="0"/>
-        </w:rPr>
-        <w:t xml:space="preserve">Hepatic galactose elimination follows </w:t>
-      </w:r>
-      <w:r>
-        <w:rPr>
-          <w:rtl w:val="0"/>
-        </w:rPr>
-        <w:t xml:space="preserve">Michaelis-Menten saturation kinetics</w:t>
-      </w:r>
-      <w:r>
-        <w:rPr>
-          <w:rtl w:val="0"/>
-        </w:rPr>
-        <w:t xml:space="preserve"> [43, 50, 70]; Its hallmarks are an early, concentration-dependent (first-order) elimination phase followed by a definable clearance maximum (GEC) at higher concentrations (zero-order phase).</w:t>
-      </w:r>
-    </w:p>
-    <w:p>
-      <w:pPr>
-        <w:pStyle w:val="Heading3"/>
-        <w:keepNext w:val="1"/>
-        <w:keepLines w:val="1"/>
-        <w:spacing w:lineRule="auto" w:after="60" w:before="240"/>
-        <w:ind w:left="709" w:firstLine="11"/>
-        <w:contextualSpacing w:val="0"/>
-      </w:pPr>
-      <w:bookmarkStart w:id="1" w:colFirst="0" w:name="h.3nwq7xashg33" w:colLast="0"/>
-      <w:bookmarkEnd w:id="1"/>
-      <w:r>
-        <w:rPr>
-          <w:rtl w:val="0"/>
-        </w:rPr>
-        <w:t xml:space="preserve">Liver in aging</w:t>
-      </w:r>
-    </w:p>
-    <w:p>
-      <w:pPr>
-        <w:contextualSpacing w:val="0"/>
-      </w:pPr>
-      <w:r>
-        <w:rPr>
-          <w:rtl w:val="0"/>
-        </w:rPr>
-        <w:t xml:space="preserve">The percentage of deaths attributed to liver disease increases dramatically in humans beyond the age of 45 years {</w:t>
-      </w:r>
-      <w:r>
-        <w:rPr>
-          <w:color w:val="0000ff"/>
-          <w:rtl w:val="0"/>
-        </w:rPr>
-        <w:t xml:space="preserve">Schmucker2005</w:t>
-      </w:r>
-      <w:r>
-        <w:rPr>
-          <w:rtl w:val="0"/>
-        </w:rPr>
-        <w:t xml:space="preserve">}. Aging is characterized by normal progressive decline in functions that, cumulatively, diminish a cell’s, organ’s or organism’s capacity to respond to intrinsic or extrinsic stimuli. Physiologic changes known to play a role in the pharmacokinetics of a drug in the elderly include: decline in total body mass, liver volume, liver blood flow and liver function {</w:t>
-      </w:r>
-      <w:r>
-        <w:rPr>
-          <w:color w:val="0000ff"/>
-          <w:rtl w:val="0"/>
-        </w:rPr>
-        <w:t xml:space="preserve">Anantharaju2002, Wynne1989</w:t>
-      </w:r>
-      <w:r>
-        <w:rPr>
-          <w:rtl w:val="0"/>
-        </w:rPr>
-        <w:t xml:space="preserve">}. Also the ultrastructure of the liver changes with aging: </w:t>
-      </w:r>
-    </w:p>
-    <w:p>
-      <w:pPr>
-        <w:contextualSpacing w:val="0"/>
-      </w:pPr>
-      <w:r>
-        <w:rPr>
-          <w:rtl w:val="0"/>
-        </w:rPr>
-        <w:t xml:space="preserve">Pseudocapillarization, characterized by defenestration, thickening of the endothelium, and deposition of basal lamina and extracellular matrix in the space Disse, is a widespread change in aging {</w:t>
-      </w:r>
-      <w:r>
-        <w:rPr>
-          <w:color w:val="0000ff"/>
-          <w:rtl w:val="0"/>
-        </w:rPr>
-        <w:t xml:space="preserve">McLean2003, LeCouteur2001 , Cooger2003</w:t>
-      </w:r>
-      <w:r>
-        <w:rPr>
-          <w:rtl w:val="0"/>
-        </w:rPr>
-        <w:t xml:space="preserve">}. The fenestrated endothelial cells of the liver sinusoids act as a dynamic filter that permits exchange of fluid, solutes and particles between the sinusoidal lumen and space of Disse {</w:t>
-      </w:r>
-      <w:r>
-        <w:rPr>
-          <w:color w:val="0000ff"/>
-          <w:rtl w:val="0"/>
-        </w:rPr>
-        <w:t xml:space="preserve">Cogger2003</w:t>
-      </w:r>
-      <w:r>
-        <w:rPr>
-          <w:rtl w:val="0"/>
-        </w:rPr>
-        <w:t xml:space="preserve">}. Age-related changes in the liver sinusoids and space of Disse are implicated in the association between ageing and impaired clearance of drugs {</w:t>
-      </w:r>
-      <w:r>
-        <w:rPr>
-          <w:color w:val="0000ff"/>
-          <w:rtl w:val="0"/>
-        </w:rPr>
-        <w:t xml:space="preserve">LeCouteur1998</w:t>
-      </w:r>
-      <w:r>
-        <w:rPr>
-          <w:rtl w:val="0"/>
-        </w:rPr>
-        <w:t xml:space="preserve">} and may provide a mechanistic link between primary aging processes and age-related disease {</w:t>
-      </w:r>
-      <w:r>
-        <w:rPr>
-          <w:color w:val="0000ff"/>
-          <w:rtl w:val="0"/>
-        </w:rPr>
-        <w:t xml:space="preserve">LeCouteur2002</w:t>
-      </w:r>
-      <w:r>
-        <w:rPr>
-          <w:rtl w:val="0"/>
-        </w:rPr>
-        <w:t xml:space="preserve">, </w:t>
-      </w:r>
-      <w:r>
-        <w:rPr>
-          <w:color w:val="0000ff"/>
-          <w:rtl w:val="0"/>
-        </w:rPr>
-        <w:t xml:space="preserve">Cogger2003</w:t>
-      </w:r>
-      <w:r>
-        <w:rPr>
-          <w:rtl w:val="0"/>
-        </w:rPr>
-        <w:t xml:space="preserve">}. Surprisingly, it is not clear to which extent age-inherent differences in microangio-architecture, cellularity, microvascular haemodynamics and nutritive tissue perfusion of the liver are contributing factors of age-related susceptibility of the liver {</w:t>
-      </w:r>
-      <w:r>
-        <w:rPr>
-          <w:color w:val="0000ff"/>
-          <w:rtl w:val="0"/>
-        </w:rPr>
-        <w:t xml:space="preserve">Vollmar2002</w:t>
-      </w:r>
-      <w:r>
-        <w:rPr>
-          <w:rtl w:val="0"/>
-        </w:rPr>
-        <w:t xml:space="preserve">}.</w:t>
-      </w:r>
-    </w:p>
-    <w:p>
-      <w:pPr>
-        <w:pStyle w:val="Heading3"/>
-        <w:contextualSpacing w:val="0"/>
-      </w:pPr>
-      <w:bookmarkStart w:id="2" w:colFirst="0" w:name="h.rjw1i1qq8gbv" w:colLast="0"/>
+        <w:spacing w:lineRule="auto" w:before="200"/>
+        <w:ind w:left="709" w:firstLine="0"/>
+        <w:contextualSpacing w:val="0"/>
+      </w:pPr>
+      <w:bookmarkStart w:id="2" w:colFirst="0" w:name="h.vgz71qukkm5e" w:colLast="0"/>
       <w:bookmarkEnd w:id="2"/>
       <w:r>
         <w:rPr>
           <w:rtl w:val="0"/>
         </w:rPr>
-        <w:t xml:space="preserve">Relevance</w:t>
-      </w:r>
-      <w:r>
-        <w:rPr>
-          <w:rtl w:val="0"/>
-        </w:rPr>
-      </w:r>
-    </w:p>
-    <w:p>
-      <w:pPr>
-        <w:contextualSpacing w:val="0"/>
-      </w:pPr>
-      <w:r>
-        <w:rPr>
-          <w:rtl w:val="0"/>
-        </w:rPr>
-        <w:t xml:space="preserve">Understanding the interplay of structure, perfusion, metabolism to create function on multiple scales. Especially, what effects have alterations in structure and perfusion in aging on metabolic function tests. What are the effects of individual differences in liver volume and blood flow.</w:t>
-      </w:r>
-    </w:p>
-    <w:p>
-      <w:pPr>
-        <w:contextualSpacing w:val="0"/>
-      </w:pPr>
-      <w:r>
-        <w:rPr>
-          <w:rtl w:val="0"/>
-        </w:rPr>
-        <w:t xml:space="preserve">This has important consequences for better evaluation of the functional capacity/reserve of the liver, in the detection of abnormalities based on individualized reference ranges, for the evaluation of liver function for liver transplantation or to calculate proper drug dosage depending on age.</w:t>
+        <w:t xml:space="preserve">Multiscale-Model</w:t>
+      </w:r>
+      <w:r>
+        <w:rPr>
+          <w:rtl w:val="0"/>
+        </w:rPr>
+      </w:r>
+    </w:p>
+    <w:p>
+      <w:pPr>
+        <w:contextualSpacing w:val="0"/>
+      </w:pPr>
+      <w:r>
+        <w:rPr>
+          <w:rtl w:val="0"/>
+        </w:rPr>
+        <w:t xml:space="preserve">Multiscale computational approaches are required to elucidate the complex interaction of organ structure, perfusion, and metabolism. Insights in how the successive dilution or concentration of metabolites along the sinusoid from the periportal to the perivenous site influences cellular metabolism requires a tissue-scale model that combines spatial gradients of metabolite concentrations with the cellular metabolism of individual liver cells. Finally, for the correct interpretation of results obtained in the galactose tolerance test it is necessary to take into account regional variations of the blood flow and in the architecture of sinusoids. Thus, for fully understanding the metabolic input-output relationship of the liver it needs to bridge the spatial scales from single hepatocyte metabolism over tissue-scale functional units of sinusoids to the whole-organ level. Furthermore, for the individualized evaluation of liver function it is necessary to personalize the model based on anthropomorphic information like age, gender, bodyweight and height. Systems-level approaches are required to analyze the combined effects of alterations in perfusion, liver volume and ultrastructure like occurring in aging and their effects on liver function tests like GEC. This has important consequences for the evaluation of the functional capacity/reserve and the detection of impairments and disease, both crucial for organ evaluation in transplantation or in the calculation of proper drug dosage depending on age.</w:t>
       </w:r>
     </w:p>
     <w:p>
@@ -1449,19 +1491,36 @@
         <w:rPr>
           <w:rtl w:val="0"/>
         </w:rPr>
-        <w:t xml:space="preserve">We present a multiscale mathematical model bridging the scales from individual cellular processes to the level of the entire organ. The model can be used to describe physiology, morphology and function of the human liver by integrating hepatic metabolism with perfusion and liver structure. The model combines detailed kinetic models of cellular metabolism with a tissue-scale perfusion model of the sinusoid. The cellular model is integrated into a realistic tissue-scale model of the sinusoidal liver unit based on known histological parameters (geometry, cell numbers, architecture, perfusion rates). Regional liver metabolism was modelled as weighted average across the heterogeneous contributions of tissue-scale models with differing in blood flow rates and tissue structure. Finally, the function of the entire organ is modelled by scaling of the regional output based on individual liver perfusion and liver volume, resulting in individualized liver function.</w:t>
-      </w:r>
-    </w:p>
-    <w:p>
-      <w:pPr>
-        <w:spacing w:lineRule="auto" w:line="276"/>
-        <w:contextualSpacing w:val="0"/>
-      </w:pPr>
-      <w:r>
-        <w:rPr>
-          <w:rtl w:val="0"/>
-        </w:rPr>
-        <w:t xml:space="preserve">The model integrates and predicts experimental data on multiple temporal and spatial scales: i) multiple indicator dilution curves; ii) extraction and clearance of galactose depending on perfusion and galactose load; iii) individual GEC, population variability in GEC and the dependency of GEC on aging; iv) classification of liver disease based on predicted GEC. Personalized multiscale models are generated based on individual antropomorhic information in combination with fitted relationships describing the dependencies of hepatic volume and blood flow on anthropomorhic features. We demonstrate possible clinical application of this systems biology approach by outperforming classical approaches of classification of liver disease in a retrospective analysis of a large cohort study.</w:t>
+        <w:t xml:space="preserve">We present a multiscale mathematical model bridging the scales from individual cellular processes to the level of the entire organ. The model can be used to describe physiology, morphology and function of the human liver by integrating hepatic metabolism with perfusion and liver structure (Figure 1). The model combines </w:t>
+      </w:r>
+      <w:commentRangeStart w:id="7"/>
+      <w:r>
+        <w:rPr>
+          <w:rtl w:val="0"/>
+        </w:rPr>
+        <w:t xml:space="preserve">detailed kinetic models</w:t>
+      </w:r>
+      <w:commentRangeEnd w:id="7"/>
+      <w:r>
+        <w:commentReference w:id="7"/>
+      </w:r>
+      <w:r>
+        <w:rPr>
+          <w:rtl w:val="0"/>
+        </w:rPr>
+        <w:t xml:space="preserve"> of cellular metabolism with a tissue-scale perfusion model of the sinusoid. The cellular model is integrated into a realistic tissue-scale model of the sinusoidal liver unit based on known histological parameters (geometry, cell numbers, architecture, perfusion rates). Regional liver metabolism was modelled as weighted average across the heterogeneous contributions of tissue-scale models with differing in blood flow rates and tissue structure. Finally, the function of the entire organ is modelled by scaling of the regional output based on individual liver perfusion and liver volume, resulting in individualized liver function.</w:t>
+      </w:r>
+    </w:p>
+    <w:p>
+      <w:pPr>
+        <w:spacing w:lineRule="auto" w:line="276"/>
+        <w:contextualSpacing w:val="0"/>
+      </w:pPr>
+      <w:r>
+        <w:rPr>
+          <w:rtl w:val="0"/>
+        </w:rPr>
+        <w:t xml:space="preserve">The model integrates and predicts experimental data on multiple temporal and spatial scales: i) multiple indicator dilution curves; ii) extraction and clearance of galactose depending on perfusion and galactose load; iii) individual GEC, population variability in GEC and the dependency of GEC on aging; iv) classification of liver disease based on predicted GEC. Personalized multiscale models are generated based on individual anthropomorphic information in combination with fitted relationships describing the dependencies of hepatic volume and blood flow on these features. We demonstrate possible clinical application of the presented systems biology approach by outperforming regression approaches in the classification of liver disease in a retrospective analysis of a large cohort study.</w:t>
       </w:r>
     </w:p>
     <w:p>
@@ -1488,7 +1547,7 @@
         <w:rPr>
           <w:rtl w:val="0"/>
         </w:rPr>
-        <w:t xml:space="preserve">In a first step the model was validated multiple-indicator dilution curves. None of the data was used for model fitting, all model parameters result from the geometric constraints of the system and the physio-chemical properties of the substances transported within the sinusoid and the space of Disse. The model performance was validated based on published multiple-indicator dilution curves in human [REF] and dog {</w:t>
+        <w:t xml:space="preserve">In a first step the model was validated multiple-indicator dilution curves. None of the data was used for model fitting, all model parameters result from the geometric constraints of the system and the physio-chemical properties of the substances transported within the sinusoid and the space of Disse. The model performance was validated based on published multiple-indicator dilution curves {</w:t>
       </w:r>
       <w:r>
         <w:rPr>
@@ -1691,16 +1750,16 @@
         </w:rPr>
         <w:t xml:space="preserve">The model of hepatic galactose metabolism integrated within the sinusoidal units was validated on the basis of measured GEC curves under normal conditions. The model reproduced the observed saturation kinetics for galactose elimination (low/high). The dependence of the hepatic galactose elimination rate </w:t>
       </w:r>
-      <w:commentRangeStart w:id="7"/>
+      <w:commentRangeStart w:id="8"/>
       <w:r>
         <w:rPr>
           <w:rtl w:val="0"/>
         </w:rPr>
         <w:t xml:space="preserve">follows</w:t>
       </w:r>
-      <w:commentRangeEnd w:id="7"/>
-      <w:r>
-        <w:commentReference w:id="7"/>
+      <w:commentRangeEnd w:id="8"/>
+      <w:r>
+        <w:commentReference w:id="8"/>
       </w:r>
       <w:r>
         <w:rPr>
@@ -1711,6 +1770,16 @@
     </w:p>
     <w:p>
       <w:pPr>
+        <w:contextualSpacing w:val="0"/>
+      </w:pPr>
+      <w:r>
+        <w:rPr>
+          <w:rtl w:val="0"/>
+        </w:rPr>
+      </w:r>
+    </w:p>
+    <w:p>
+      <w:pPr>
         <w:spacing w:lineRule="auto" w:line="276"/>
         <w:contextualSpacing w:val="0"/>
       </w:pPr>
@@ -1740,6 +1809,16 @@
           <w:rtl w:val="0"/>
         </w:rPr>
         <w:t xml:space="preserve">Henderson et al. confirmed the near complete extraction of galactose across the liver (ER = 0.94) in subjects without hepatic disease by performing hepatic vein catheterization [35]. The most extensive work on galactose elimination kinetics was done by Keiding and co-workers [43-45, 48, 50, 85, 99]. The “sinusoidal perfusion model” they developed provides a sound theoretical justification for using galactose clearance at low concentrations to estimate EHBF [44, 45, 48, 50, 99]. “These kinetic studies on the clearance of galactose at concentrations of 0 to 10 mg/dl (0 to 0.555 mmol/l) show that it approaches the ideal test substance for measuring effective liver blood flow (a) it is kineticially simple simple to analyse at steady state during continuous infusion (b) it is avidly removed by the liver, with minimal extrahepatic clearance and c) there is indirect evidence supporting virtually complete extraction by functional liver tissue on each pass.</w:t>
+      </w:r>
+    </w:p>
+    <w:p>
+      <w:pPr>
+        <w:contextualSpacing w:val="0"/>
+      </w:pPr>
+      <w:r>
+        <w:rPr>
+          <w:rtl w:val="0"/>
+        </w:rPr>
       </w:r>
     </w:p>
     <w:p>
@@ -1844,6 +1923,16 @@
           <w:rtl w:val="0"/>
         </w:rPr>
         <w:t xml:space="preserve">Application of the model  revealed that variability of galactose clearance in aging is mainly explained by changes in liver structure, perfusion and morphology during lifetime. These alterations with age have important implications for drug dosing.</w:t>
+      </w:r>
+    </w:p>
+    <w:p>
+      <w:pPr>
+        <w:contextualSpacing w:val="0"/>
+      </w:pPr>
+      <w:r>
+        <w:rPr>
+          <w:rtl w:val="0"/>
+        </w:rPr>
       </w:r>
     </w:p>
     <w:p>
@@ -1915,7 +2004,20 @@
         <w:rPr>
           <w:rtl w:val="0"/>
         </w:rPr>
-        <w:t xml:space="preserve">The predicted distribution of liver function (GEC) for an individual can be employed for an improved evaluation of the result of a liver function test. I.e. if the further the measured GEC from the expected GEC, the higher the probability for liver disease. This approach was evaluated retrospectivly in a large cohort study and with data available from the literature (see table ?), which measured GEC in combination with anthropomorhic information. A classifier based on our predictive GEC model outperformed classical logistic regression between GEC and liver disease, even when age and bodyweight where included in the logistic regression. </w:t>
+        <w:t xml:space="preserve">The predicted distribution of liver function (GEC) for an individual can be employed for an improved evaluation of the result of a liver function test. I.e. if the further the measured GEC from the expected GEC, the higher the probability for liver disease. This approach was evaluated retrospectively in a large cohort study {</w:t>
+      </w:r>
+      <w:r>
+        <w:rPr>
+          <w:color w:val="0000ff"/>
+          <w:rtl w:val="0"/>
+        </w:rPr>
+        <w:t xml:space="preserve">Fabbri1996</w:t>
+      </w:r>
+      <w:r>
+        <w:rPr>
+          <w:rtl w:val="0"/>
+        </w:rPr>
+        <w:t xml:space="preserve">} and with data available from the literature (see table ?), which measured GEC in combination with anthropomorphic information. A classifier based on our predictive GEC model outperformed classical logistic regression between GEC and liver disease, even when age and bodyweight where included in the logistic regression. </w:t>
       </w:r>
     </w:p>
     <w:p>
@@ -1934,6 +2036,20 @@
     </w:p>
     <w:p>
       <w:pPr>
+        <w:pStyle w:val="Heading3"/>
+        <w:contextualSpacing w:val="0"/>
+      </w:pPr>
+      <w:bookmarkStart w:id="8" w:colFirst="0" w:name="h.r8zeg0f0tqw8" w:colLast="0"/>
+      <w:bookmarkEnd w:id="8"/>
+      <w:r>
+        <w:rPr>
+          <w:rtl w:val="0"/>
+        </w:rPr>
+        <w:t xml:space="preserve"> Improved liver function tests</w:t>
+      </w:r>
+    </w:p>
+    <w:p>
+      <w:pPr>
         <w:keepNext w:val="0"/>
         <w:keepLines w:val="0"/>
         <w:spacing w:lineRule="auto" w:after="0" w:line="276" w:before="0"/>
@@ -1941,15 +2057,9 @@
       </w:pPr>
       <w:r>
         <w:rPr>
-          <w:i w:val="1"/>
-          <w:rtl w:val="0"/>
-        </w:rPr>
-        <w:t xml:space="preserve"> Improved liver function tests</w:t>
-      </w:r>
-      <w:r>
-        <w:rPr>
-          <w:rtl w:val="0"/>
-        </w:rPr>
+          <w:rtl w:val="0"/>
+        </w:rPr>
+        <w:t xml:space="preserve">We demonstrate the application of a personalized multiscale model of the human liver providing improved evaluation of an established liver function test. </w:t>
       </w:r>
     </w:p>
     <w:p>
@@ -1963,20 +2073,6 @@
         <w:rPr>
           <w:rtl w:val="0"/>
         </w:rPr>
-        <w:t xml:space="preserve">We demonstrate the application of a personalized multiscale model of the human liver providing improved evaluation of an established liver function test. </w:t>
-      </w:r>
-    </w:p>
-    <w:p>
-      <w:pPr>
-        <w:keepNext w:val="0"/>
-        <w:keepLines w:val="0"/>
-        <w:spacing w:lineRule="auto" w:after="0" w:line="276" w:before="0"/>
-        <w:contextualSpacing w:val="0"/>
-      </w:pPr>
-      <w:r>
-        <w:rPr>
-          <w:rtl w:val="0"/>
-        </w:rPr>
       </w:r>
     </w:p>
     <w:p>
@@ -1984,8 +2080,8 @@
         <w:pStyle w:val="Heading2"/>
         <w:contextualSpacing w:val="0"/>
       </w:pPr>
-      <w:commentRangeStart w:id="8"/>
       <w:commentRangeStart w:id="9"/>
+      <w:commentRangeStart w:id="10"/>
       <w:r>
         <w:rPr>
           <w:vertAlign w:val="baseline"/>
@@ -1999,67 +2095,18 @@
         </w:rPr>
         <w:t xml:space="preserve">iscussion</w:t>
       </w:r>
-      <w:commentRangeEnd w:id="8"/>
-      <w:r>
-        <w:commentReference w:id="8"/>
-      </w:r>
       <w:commentRangeEnd w:id="9"/>
       <w:r>
         <w:commentReference w:id="9"/>
       </w:r>
-      <w:r>
-        <w:rPr>
-          <w:rtl w:val="0"/>
-        </w:rPr>
-      </w:r>
-    </w:p>
-    <w:p>
-      <w:pPr>
-        <w:spacing w:lineRule="auto" w:line="276"/>
-        <w:contextualSpacing w:val="0"/>
-      </w:pPr>
-      <w:r>
-        <w:rPr>
-          <w:rFonts w:cs="Arial" w:hAnsi="Arial" w:eastAsia="Arial" w:ascii="Arial"/>
-          <w:sz w:val="22"/>
-          <w:vertAlign w:val="baseline"/>
-          <w:rtl w:val="0"/>
-        </w:rPr>
-        <w:t xml:space="preserve">“The removal of substances from blood by hepatic clearance is influenced by three factors: the intrinsic elminimation capacity (hepatocyte function), hepatic extraction and liver blood flow. Galactose clearance in the blood concentration range of 0 to 0,55mmol/l measures clearance at infusion rates one fith to one thenth of intrinsic elimination capacity, is virtually independent of hepatic extraction and is thus a flow-dependent clearance.”{Henderson, 1983 #86}</w:t>
-      </w:r>
-      <w:r>
-        <w:rPr>
-          <w:rtl w:val="0"/>
-        </w:rPr>
-      </w:r>
-    </w:p>
-    <w:p>
-      <w:pPr>
-        <w:spacing w:lineRule="auto" w:line="276"/>
-        <w:contextualSpacing w:val="0"/>
-      </w:pPr>
-      <w:r>
-        <w:rPr>
-          <w:rFonts w:cs="Arial" w:hAnsi="Arial" w:eastAsia="Arial" w:ascii="Arial"/>
-          <w:sz w:val="22"/>
-          <w:vertAlign w:val="baseline"/>
-          <w:rtl w:val="0"/>
-        </w:rPr>
-        <w:t xml:space="preserve">Quantitative assessment of liver function.</w:t>
-      </w:r>
-    </w:p>
-    <w:p>
-      <w:pPr>
-        <w:spacing w:lineRule="auto" w:line="276"/>
-        <w:contextualSpacing w:val="0"/>
-      </w:pPr>
-      <w:r>
-        <w:rPr>
-          <w:rFonts w:cs="Arial" w:hAnsi="Arial" w:eastAsia="Arial" w:ascii="Arial"/>
-          <w:sz w:val="22"/>
-          <w:rtl w:val="0"/>
-        </w:rPr>
-        <w:t xml:space="preserve">Flow dependent clearance.</w:t>
+      <w:commentRangeEnd w:id="10"/>
+      <w:r>
+        <w:commentReference w:id="10"/>
+      </w:r>
+      <w:r>
+        <w:rPr>
+          <w:rtl w:val="0"/>
+        </w:rPr>
       </w:r>
     </w:p>
     <w:p>
@@ -2095,14 +2142,14 @@
         <w:pStyle w:val="Heading3"/>
         <w:contextualSpacing w:val="0"/>
       </w:pPr>
-      <w:bookmarkStart w:id="8" w:colFirst="0" w:name="h.y6hajiyy8kjc" w:colLast="0"/>
-      <w:bookmarkEnd w:id="8"/>
+      <w:bookmarkStart w:id="9" w:colFirst="0" w:name="h.y6hajiyy8kjc" w:colLast="0"/>
+      <w:bookmarkEnd w:id="9"/>
       <w:r>
         <w:rPr>
           <w:rtl w:val="0"/>
         </w:rPr>
         <w:tab/>
-        <w:t xml:space="preserve">Metabolic changes &amp; Genexpression, Individual levels of metabolism</w:t>
+        <w:t xml:space="preserve">Metabolic changes &amp; gene expression, individual levels of metabolism</w:t>
       </w:r>
     </w:p>
     <w:p>
@@ -2191,7 +2238,7 @@
         </w:rPr>
         <w:t xml:space="preserve"> would certainly complicate clearance interpretations</w:t>
       </w:r>
-      <w:commentRangeStart w:id="10"/>
+      <w:commentRangeStart w:id="11"/>
       <w:r>
         <w:rPr>
           <w:rFonts w:cs="Arial" w:hAnsi="Arial" w:eastAsia="Arial" w:ascii="Arial"/>
@@ -2201,9 +2248,9 @@
         </w:rPr>
         <w:t xml:space="preserve">.</w:t>
       </w:r>
-      <w:commentRangeEnd w:id="10"/>
-      <w:r>
-        <w:commentReference w:id="10"/>
+      <w:commentRangeEnd w:id="11"/>
+      <w:r>
+        <w:commentReference w:id="11"/>
       </w:r>
       <w:r>
         <w:rPr>
@@ -2271,8 +2318,8 @@
           <w:rFonts w:cs="Arial" w:hAnsi="Arial" w:eastAsia="Arial" w:ascii="Arial"/>
         </w:rPr>
       </w:pPr>
-      <w:bookmarkStart w:id="9" w:colFirst="0" w:name="h.17peyy2sekn1" w:colLast="0"/>
-      <w:bookmarkEnd w:id="9"/>
+      <w:bookmarkStart w:id="10" w:colFirst="0" w:name="h.17peyy2sekn1" w:colLast="0"/>
+      <w:bookmarkEnd w:id="10"/>
       <w:r>
         <w:rPr>
           <w:rFonts w:cs="Arial" w:hAnsi="Arial" w:eastAsia="Arial" w:ascii="Arial"/>
@@ -2305,8 +2352,8 @@
           <w:rFonts w:cs="Arial" w:hAnsi="Arial" w:eastAsia="Arial" w:ascii="Arial"/>
         </w:rPr>
       </w:pPr>
-      <w:bookmarkStart w:id="10" w:colFirst="0" w:name="h.7v9wk2u7yidi" w:colLast="0"/>
-      <w:bookmarkEnd w:id="10"/>
+      <w:bookmarkStart w:id="11" w:colFirst="0" w:name="h.7v9wk2u7yidi" w:colLast="0"/>
+      <w:bookmarkEnd w:id="11"/>
       <w:r>
         <w:rPr>
           <w:rFonts w:cs="Arial" w:hAnsi="Arial" w:eastAsia="Arial" w:ascii="Arial"/>
@@ -2357,8 +2404,8 @@
         <w:pStyle w:val="Heading3"/>
         <w:contextualSpacing w:val="0"/>
       </w:pPr>
-      <w:bookmarkStart w:id="11" w:colFirst="0" w:name="h.92cc7x532nl9" w:colLast="0"/>
-      <w:bookmarkEnd w:id="11"/>
+      <w:bookmarkStart w:id="12" w:colFirst="0" w:name="h.92cc7x532nl9" w:colLast="0"/>
+      <w:bookmarkEnd w:id="12"/>
       <w:r>
         <w:rPr>
           <w:rtl w:val="0"/>
@@ -2427,8 +2474,8 @@
         <w:pStyle w:val="Heading3"/>
         <w:contextualSpacing w:val="0"/>
       </w:pPr>
-      <w:bookmarkStart w:id="12" w:colFirst="0" w:name="h.925b9sgyrr1y" w:colLast="0"/>
-      <w:bookmarkEnd w:id="12"/>
+      <w:bookmarkStart w:id="13" w:colFirst="0" w:name="h.925b9sgyrr1y" w:colLast="0"/>
+      <w:bookmarkEnd w:id="13"/>
       <w:r>
         <w:rPr>
           <w:rtl w:val="0"/>
@@ -2450,19 +2497,10 @@
         </w:rPr>
         <w:t xml:space="preserve">The prediction of individual liver volumes &amp; flows is based on selected available studies for the correlation. The predictions reflect this subset of data used for model fitting. Care was taken only to use data for Caucasian/Western individuals with normal bodyweight range and without any liver disease. </w:t>
       </w:r>
-    </w:p>
-    <w:p>
-      <w:pPr>
-        <w:spacing w:lineRule="auto" w:line="276"/>
-        <w:contextualSpacing w:val="0"/>
-      </w:pPr>
-      <w:r>
-        <w:rPr>
-          <w:rFonts w:cs="Arial" w:hAnsi="Arial" w:eastAsia="Arial" w:ascii="Arial"/>
-          <w:sz w:val="22"/>
-          <w:rtl w:val="0"/>
-        </w:rPr>
-        <w:t xml:space="preserve">A mayor problem is the availability of individual subject data and the willigness to share this data. So are for liver volumes a multitude of studies available (REFS), but only Heinemann1999 was able to retrieve the data and willing to share the information. This individual subject data is indespensible for the creation of individualized models. The availble data relating liver volumes with liver blood flow in aging is limited on a single study. Incentives for data sharing are more than overdue.</w:t>
+      <w:r>
+        <w:rPr>
+          <w:rtl w:val="0"/>
+        </w:rPr>
       </w:r>
     </w:p>
     <w:p>
@@ -2470,119 +2508,13 @@
         <w:pStyle w:val="Heading3"/>
         <w:contextualSpacing w:val="0"/>
       </w:pPr>
-      <w:bookmarkStart w:id="13" w:colFirst="0" w:name="h.svpsujyjt46t" w:colLast="0"/>
-      <w:bookmarkEnd w:id="13"/>
-      <w:r>
-        <w:rPr>
-          <w:rtl w:val="0"/>
-        </w:rPr>
-        <w:tab/>
-        <w:t xml:space="preserve">Embedding in whole body model</w:t>
-      </w:r>
-    </w:p>
-    <w:p>
-      <w:pPr>
-        <w:contextualSpacing w:val="0"/>
-      </w:pPr>
-      <w:r>
-        <w:rPr>
-          <w:rtl w:val="0"/>
-        </w:rPr>
-        <w:t xml:space="preserve">For the galactose metabolism it is sufficient to model the liver, due to its main role in galactose clearance. The model only describes the one-time pass through the liver without recirculation of uncleared galactose. </w:t>
-      </w:r>
-      <w:commentRangeStart w:id="11"/>
-      <w:r>
-        <w:rPr>
-          <w:rtl w:val="0"/>
-        </w:rPr>
-        <w:t xml:space="preserve">Herefore, it would be necessary to model the systemic circulation.</w:t>
-      </w:r>
-      <w:commentRangeEnd w:id="11"/>
-      <w:r>
-        <w:commentReference w:id="11"/>
-      </w:r>
-      <w:r>
-        <w:rPr>
-          <w:rtl w:val="0"/>
-        </w:rPr>
-      </w:r>
-    </w:p>
-    <w:p>
-      <w:pPr>
-        <w:contextualSpacing w:val="0"/>
-      </w:pPr>
-      <w:commentRangeStart w:id="12"/>
-      <w:r>
-        <w:rPr>
-          <w:rtl w:val="0"/>
-        </w:rPr>
-        <w:t xml:space="preserve">Multiple galactose peaks</w:t>
-      </w:r>
-      <w:commentRangeEnd w:id="12"/>
-      <w:r>
-        <w:commentReference w:id="12"/>
-      </w:r>
-      <w:r>
-        <w:rPr>
-          <w:rtl w:val="0"/>
-        </w:rPr>
-      </w:r>
-    </w:p>
-    <w:p>
-      <w:pPr>
-        <w:spacing w:lineRule="auto" w:line="276"/>
-        <w:contextualSpacing w:val="0"/>
-      </w:pPr>
-      <w:r>
-        <w:rPr>
-          <w:rtl w:val="0"/>
-        </w:rPr>
-      </w:r>
-    </w:p>
-    <w:p>
-      <w:pPr>
-        <w:spacing w:lineRule="auto" w:line="276"/>
-        <w:contextualSpacing w:val="0"/>
-      </w:pPr>
-      <w:r>
-        <w:rPr>
-          <w:rtl w:val="0"/>
-        </w:rPr>
-        <w:tab/>
-        <w:t xml:space="preserve">Reference ranges &amp; improved function tests</w:t>
-      </w:r>
-    </w:p>
-    <w:p>
-      <w:pPr>
-        <w:contextualSpacing w:val="0"/>
-      </w:pPr>
-      <w:r>
-        <w:rPr>
-          <w:rtl w:val="0"/>
-        </w:rPr>
-        <w:t xml:space="preserve">For many purposes, knowledge of the average value or the range of plausible values for model parameters is sufficient; however, for estimating interindividual differences in clearance, knowledge of the distributions of input parameters in the population is essential.</w:t>
-      </w:r>
-    </w:p>
-    <w:p>
-      <w:pPr>
-        <w:spacing w:lineRule="auto" w:line="276"/>
-        <w:contextualSpacing w:val="0"/>
-      </w:pPr>
-      <w:r>
-        <w:rPr>
-          <w:rtl w:val="0"/>
-        </w:rPr>
-      </w:r>
-    </w:p>
-    <w:p>
-      <w:pPr>
-        <w:spacing w:lineRule="auto" w:line="276"/>
-        <w:contextualSpacing w:val="0"/>
-      </w:pPr>
-      <w:r>
-        <w:rPr>
-          <w:rtl w:val="0"/>
-        </w:rPr>
+      <w:bookmarkStart w:id="14" w:colFirst="0" w:name="h.rtho28dr8tgk" w:colLast="0"/>
+      <w:bookmarkEnd w:id="14"/>
+      <w:r>
+        <w:rPr>
+          <w:rtl w:val="0"/>
+        </w:rPr>
+        <w:t xml:space="preserve">Improved function tests</w:t>
       </w:r>
     </w:p>
     <w:p>
@@ -2611,13 +2543,10 @@
     <w:p>
       <w:pPr>
         <w:pStyle w:val="Heading3"/>
-        <w:spacing w:lineRule="auto" w:line="276"/>
-        <w:contextualSpacing w:val="0"/>
-      </w:pPr>
-      <w:r>
-        <w:rPr>
-          <w:rFonts w:cs="Arial" w:hAnsi="Arial" w:eastAsia="Arial" w:ascii="Arial"/>
-          <w:sz w:val="22"/>
+        <w:contextualSpacing w:val="0"/>
+      </w:pPr>
+      <w:r>
+        <w:rPr>
           <w:vertAlign w:val="baseline"/>
           <w:rtl w:val="0"/>
         </w:rPr>
@@ -2627,12 +2556,7 @@
         <w:rPr>
           <w:rtl w:val="0"/>
         </w:rPr>
-        <w:t xml:space="preserve">Future applications</w:t>
-      </w:r>
-      <w:r>
-        <w:rPr>
-          <w:rtl w:val="0"/>
-        </w:rPr>
+        <w:t xml:space="preserve">future applications</w:t>
       </w:r>
     </w:p>
     <w:p>
@@ -2649,38 +2573,6 @@
         </w:rPr>
         <w:t xml:space="preserve">Bridging the scales from cellular processes over the coupling of single cells within the tissue-architecture towards whole-organ models is a crucial step in understand physiological function of organs in the normal state and in pathophysiologies. Only by modelling the different scales explicitly the emerging behaviour on a liver scale can be properly understood. </w:t>
       </w:r>
-    </w:p>
-    <w:p>
-      <w:pPr>
-        <w:spacing w:lineRule="auto" w:line="276"/>
-        <w:contextualSpacing w:val="0"/>
-      </w:pPr>
-      <w:r>
-        <w:rPr>
-          <w:rtl w:val="0"/>
-        </w:rPr>
-      </w:r>
-    </w:p>
-    <w:p>
-      <w:pPr>
-        <w:spacing w:lineRule="auto" w:line="276"/>
-        <w:contextualSpacing w:val="0"/>
-      </w:pPr>
-      <w:r>
-        <w:rPr>
-          <w:rFonts w:cs="Arial" w:hAnsi="Arial" w:eastAsia="Arial" w:ascii="Arial"/>
-          <w:sz w:val="22"/>
-          <w:vertAlign w:val="baseline"/>
-          <w:rtl w:val="0"/>
-        </w:rPr>
-        <w:t xml:space="preserve">We show</w:t>
-      </w:r>
-      <w:r>
-        <w:rPr>
-          <w:rtl w:val="0"/>
-        </w:rPr>
-        <w:t xml:space="preserve">ed the applicability of the approach in a clinical scenario by using the clinical measured liver function via GEC as an ouptut.</w:t>
-      </w:r>
       <w:r>
         <w:rPr>
           <w:rtl w:val="0"/>
@@ -2883,8 +2775,8 @@
         <w:spacing w:lineRule="auto" w:line="276"/>
         <w:contextualSpacing w:val="0"/>
       </w:pPr>
-      <w:bookmarkStart w:id="14" w:colFirst="0" w:name="h.r1zr5n13847e" w:colLast="0"/>
-      <w:bookmarkEnd w:id="14"/>
+      <w:bookmarkStart w:id="15" w:colFirst="0" w:name="h.r1zr5n13847e" w:colLast="0"/>
+      <w:bookmarkEnd w:id="15"/>
       <w:r>
         <w:rPr>
           <w:rtl w:val="0"/>
@@ -3050,8 +2942,8 @@
         <w:pStyle w:val="Heading3"/>
         <w:contextualSpacing w:val="0"/>
       </w:pPr>
-      <w:bookmarkStart w:id="15" w:colFirst="0" w:name="h.6ar1izfugtsb" w:colLast="0"/>
-      <w:bookmarkEnd w:id="15"/>
+      <w:bookmarkStart w:id="16" w:colFirst="0" w:name="h.6ar1izfugtsb" w:colLast="0"/>
+      <w:bookmarkEnd w:id="16"/>
       <w:r>
         <w:rPr>
           <w:rtl w:val="0"/>
@@ -3114,8 +3006,8 @@
         <w:pStyle w:val="Heading3"/>
         <w:contextualSpacing w:val="0"/>
       </w:pPr>
-      <w:bookmarkStart w:id="16" w:colFirst="0" w:name="h.kir1qsabnrxm" w:colLast="0"/>
-      <w:bookmarkEnd w:id="16"/>
+      <w:bookmarkStart w:id="17" w:colFirst="0" w:name="h.kir1qsabnrxm" w:colLast="0"/>
+      <w:bookmarkEnd w:id="17"/>
       <w:r>
         <w:rPr>
           <w:rtl w:val="0"/>
@@ -3186,16 +3078,16 @@
         </w:rPr>
         <w:t xml:space="preserve">. All literature based kinetic parameters were included in </w:t>
       </w:r>
-      <w:commentRangeStart w:id="13"/>
+      <w:commentRangeStart w:id="12"/>
       <w:r>
         <w:rPr>
           <w:rtl w:val="0"/>
         </w:rPr>
         <w:t xml:space="preserve">SABIO-RK</w:t>
       </w:r>
-      <w:commentRangeEnd w:id="13"/>
-      <w:r>
-        <w:commentReference w:id="13"/>
+      <w:commentRangeEnd w:id="12"/>
+      <w:r>
+        <w:commentReference w:id="12"/>
       </w:r>
       <w:r>
         <w:rPr>
@@ -3952,16 +3844,16 @@
         </w:rPr>
         <w:t xml:space="preserve"> and microcirculation (sinusoidal </w:t>
       </w:r>
-      <w:commentRangeStart w:id="14"/>
+      <w:commentRangeStart w:id="13"/>
       <w:r>
         <w:rPr>
           <w:rtl w:val="0"/>
         </w:rPr>
         <w:t xml:space="preserve"> blood flow</w:t>
       </w:r>
-      <w:commentRangeEnd w:id="14"/>
-      <w:r>
-        <w:commentReference w:id="14"/>
+      <w:commentRangeEnd w:id="13"/>
+      <w:r>
+        <w:commentReference w:id="13"/>
       </w:r>
       <w:r>
         <w:rPr>
@@ -4167,7 +4059,7 @@
         </w:rPr>
         <w:t xml:space="preserve">For the variation of perfusion, i.e. blood flow per tissue volume, the distribution of blood flows was scaled via </w:t>
       </w:r>
-      <w:commentRangeStart w:id="15"/>
+      <w:commentRangeStart w:id="14"/>
       <w:r>
         <w:rPr>
           <w:rtl w:val="0"/>
@@ -4226,9 +4118,9 @@
         </w:rPr>
         <w:t xml:space="preserve">)</w:t>
       </w:r>
-      <w:commentRangeEnd w:id="15"/>
-      <w:r>
-        <w:commentReference w:id="15"/>
+      <w:commentRangeEnd w:id="14"/>
+      <w:r>
+        <w:commentReference w:id="14"/>
       </w:r>
       <w:r>
         <w:rPr>
@@ -4255,8 +4147,8 @@
         <w:pStyle w:val="Heading3"/>
         <w:contextualSpacing w:val="0"/>
       </w:pPr>
-      <w:bookmarkStart w:id="17" w:colFirst="0" w:name="h.hns8bsmcq9wc" w:colLast="0"/>
-      <w:bookmarkEnd w:id="17"/>
+      <w:bookmarkStart w:id="18" w:colFirst="0" w:name="h.hns8bsmcq9wc" w:colLast="0"/>
+      <w:bookmarkEnd w:id="18"/>
       <w:r>
         <w:rPr>
           <w:rtl w:val="0"/>
@@ -4871,8 +4763,8 @@
         <w:ind w:left="709" w:firstLine="0"/>
         <w:contextualSpacing w:val="0"/>
       </w:pPr>
-      <w:bookmarkStart w:id="18" w:colFirst="0" w:name="h.rrnsvio9u2cu" w:colLast="0"/>
-      <w:bookmarkEnd w:id="18"/>
+      <w:bookmarkStart w:id="19" w:colFirst="0" w:name="h.rrnsvio9u2cu" w:colLast="0"/>
+      <w:bookmarkEnd w:id="19"/>
       <w:r>
         <w:rPr>
           <w:rtl w:val="0"/>
@@ -5228,8 +5120,8 @@
         <w:ind w:left="709" w:firstLine="0"/>
         <w:contextualSpacing w:val="0"/>
       </w:pPr>
-      <w:bookmarkStart w:id="19" w:colFirst="0" w:name="h.jg5gol9argfs" w:colLast="0"/>
-      <w:bookmarkEnd w:id="19"/>
+      <w:bookmarkStart w:id="20" w:colFirst="0" w:name="h.jg5gol9argfs" w:colLast="0"/>
+      <w:bookmarkEnd w:id="20"/>
       <w:r>
         <w:rPr>
           <w:rtl w:val="0"/>
@@ -5259,16 +5151,16 @@
         </w:rPr>
         <w:t xml:space="preserve">tot</w:t>
       </w:r>
-      <w:commentRangeStart w:id="16"/>
+      <w:commentRangeStart w:id="15"/>
       <w:r>
         <w:rPr>
           <w:rtl w:val="0"/>
         </w:rPr>
         <w:t xml:space="preserve"> </w:t>
       </w:r>
-      <w:commentRangeEnd w:id="16"/>
-      <w:r>
-        <w:commentReference w:id="16"/>
+      <w:commentRangeEnd w:id="15"/>
+      <w:r>
+        <w:commentReference w:id="15"/>
       </w:r>
       <w:r>
         <w:rPr>
@@ -5809,7 +5701,7 @@
           <m:t xml:space="preserve">)</m:t>
         </m:r>
       </m:oMath>
-      <w:commentRangeStart w:id="17"/>
+      <w:commentRangeStart w:id="16"/>
       <w:r>
         <w:rPr>
           <w:rtl w:val="0"/>
@@ -6110,9 +6002,9 @@
           </m:den>
         </m:f>
       </m:oMath>
-      <w:commentRangeEnd w:id="17"/>
-      <w:r>
-        <w:commentReference w:id="17"/>
+      <w:commentRangeEnd w:id="16"/>
+      <w:r>
+        <w:commentReference w:id="16"/>
       </w:r>
       <w:r>
         <w:rPr>
@@ -6129,8 +6021,8 @@
         <w:ind w:left="709" w:firstLine="0"/>
         <w:contextualSpacing w:val="0"/>
       </w:pPr>
-      <w:bookmarkStart w:id="20" w:colFirst="0" w:name="h.75l6qcmv3ler" w:colLast="0"/>
-      <w:bookmarkEnd w:id="20"/>
+      <w:bookmarkStart w:id="21" w:colFirst="0" w:name="h.75l6qcmv3ler" w:colLast="0"/>
+      <w:bookmarkEnd w:id="21"/>
       <w:r>
         <w:rPr>
           <w:rtl w:val="0"/>
@@ -6235,8 +6127,8 @@
         <w:pStyle w:val="Heading3"/>
         <w:contextualSpacing w:val="0"/>
       </w:pPr>
-      <w:bookmarkStart w:id="21" w:colFirst="0" w:name="h.r8avg57rc0vp" w:colLast="0"/>
-      <w:bookmarkEnd w:id="21"/>
+      <w:bookmarkStart w:id="22" w:colFirst="0" w:name="h.r8avg57rc0vp" w:colLast="0"/>
+      <w:bookmarkEnd w:id="22"/>
       <w:r>
         <w:rPr>
           <w:rtl w:val="0"/>
@@ -7648,8 +7540,8 @@
         <w:pStyle w:val="Heading3"/>
         <w:contextualSpacing w:val="0"/>
       </w:pPr>
-      <w:bookmarkStart w:id="22" w:colFirst="0" w:name="h.ieotu7oo6xj0" w:colLast="0"/>
-      <w:bookmarkEnd w:id="22"/>
+      <w:bookmarkStart w:id="23" w:colFirst="0" w:name="h.ieotu7oo6xj0" w:colLast="0"/>
+      <w:bookmarkEnd w:id="23"/>
       <w:r>
         <w:rPr>
           <w:rtl w:val="0"/>
@@ -7686,8 +7578,8 @@
         <w:pStyle w:val="Heading3"/>
         <w:contextualSpacing w:val="0"/>
       </w:pPr>
-      <w:bookmarkStart w:id="23" w:colFirst="0" w:name="h.7nfcujl5ep4i" w:colLast="0"/>
-      <w:bookmarkEnd w:id="23"/>
+      <w:bookmarkStart w:id="24" w:colFirst="0" w:name="h.7nfcujl5ep4i" w:colLast="0"/>
+      <w:bookmarkEnd w:id="24"/>
       <w:r>
         <w:rPr>
           <w:rtl w:val="0"/>
@@ -8107,8 +7999,8 @@
         <w:spacing w:lineRule="auto" w:line="276"/>
         <w:contextualSpacing w:val="0"/>
       </w:pPr>
-      <w:bookmarkStart w:id="24" w:colFirst="0" w:name="h.483b0kuyjiqe" w:colLast="0"/>
-      <w:bookmarkEnd w:id="24"/>
+      <w:bookmarkStart w:id="25" w:colFirst="0" w:name="h.483b0kuyjiqe" w:colLast="0"/>
+      <w:bookmarkEnd w:id="25"/>
       <w:r>
         <w:rPr>
           <w:rFonts w:cs="Arial" w:hAnsi="Arial" w:eastAsia="Arial" w:ascii="Arial"/>
@@ -8140,8 +8032,8 @@
         <w:spacing w:lineRule="auto" w:line="276"/>
         <w:contextualSpacing w:val="0"/>
       </w:pPr>
-      <w:bookmarkStart w:id="25" w:colFirst="0" w:name="h.gjdgxs" w:colLast="0"/>
-      <w:bookmarkEnd w:id="25"/>
+      <w:bookmarkStart w:id="26" w:colFirst="0" w:name="h.gjdgxs" w:colLast="0"/>
+      <w:bookmarkEnd w:id="26"/>
       <w:r>
         <w:rPr>
           <w:rFonts w:cs="Arial" w:hAnsi="Arial" w:eastAsia="Arial" w:ascii="Arial"/>
@@ -8162,8 +8054,8 @@
         <w:spacing w:lineRule="auto" w:line="276"/>
         <w:contextualSpacing w:val="0"/>
       </w:pPr>
-      <w:bookmarkStart w:id="26" w:colFirst="0" w:name="h.30j0zll" w:colLast="0"/>
-      <w:bookmarkEnd w:id="26"/>
+      <w:bookmarkStart w:id="27" w:colFirst="0" w:name="h.30j0zll" w:colLast="0"/>
+      <w:bookmarkEnd w:id="27"/>
       <w:r>
         <w:rPr>
           <w:rFonts w:cs="Arial" w:hAnsi="Arial" w:eastAsia="Arial" w:ascii="Arial"/>
@@ -8184,8 +8076,8 @@
         <w:spacing w:lineRule="auto" w:line="276"/>
         <w:contextualSpacing w:val="0"/>
       </w:pPr>
-      <w:bookmarkStart w:id="27" w:colFirst="0" w:name="h.9r08fjuefk5p" w:colLast="0"/>
-      <w:bookmarkEnd w:id="27"/>
+      <w:bookmarkStart w:id="28" w:colFirst="0" w:name="h.9r08fjuefk5p" w:colLast="0"/>
+      <w:bookmarkEnd w:id="28"/>
       <w:r>
         <w:rPr>
           <w:rFonts w:cs="Arial" w:hAnsi="Arial" w:eastAsia="Arial" w:ascii="Arial"/>
@@ -8201,8 +8093,8 @@
         <w:spacing w:lineRule="auto" w:line="276"/>
         <w:contextualSpacing w:val="0"/>
       </w:pPr>
-      <w:bookmarkStart w:id="28" w:colFirst="0" w:name="h.39du46owvbor" w:colLast="0"/>
-      <w:bookmarkEnd w:id="28"/>
+      <w:bookmarkStart w:id="29" w:colFirst="0" w:name="h.39du46owvbor" w:colLast="0"/>
+      <w:bookmarkEnd w:id="29"/>
       <w:r>
         <w:rPr>
           <w:rFonts w:cs="Arial" w:hAnsi="Arial" w:eastAsia="Arial" w:ascii="Arial"/>
@@ -8234,8 +8126,8 @@
         <w:spacing w:lineRule="auto" w:line="276"/>
         <w:contextualSpacing w:val="0"/>
       </w:pPr>
-      <w:bookmarkStart w:id="29" w:colFirst="0" w:name="h.iw0jw2fclcd1" w:colLast="0"/>
-      <w:bookmarkEnd w:id="29"/>
+      <w:bookmarkStart w:id="30" w:colFirst="0" w:name="h.iw0jw2fclcd1" w:colLast="0"/>
+      <w:bookmarkEnd w:id="30"/>
       <w:r>
         <w:rPr>
           <w:sz w:val="16"/>
@@ -8249,8 +8141,8 @@
         <w:spacing w:lineRule="auto" w:line="276"/>
         <w:contextualSpacing w:val="0"/>
       </w:pPr>
-      <w:bookmarkStart w:id="30" w:colFirst="0" w:name="h.brbeblyrr1h6" w:colLast="0"/>
-      <w:bookmarkEnd w:id="30"/>
+      <w:bookmarkStart w:id="31" w:colFirst="0" w:name="h.brbeblyrr1h6" w:colLast="0"/>
+      <w:bookmarkEnd w:id="31"/>
       <w:r>
         <w:rPr>
           <w:rFonts w:cs="Arial" w:hAnsi="Arial" w:eastAsia="Arial" w:ascii="Arial"/>
@@ -8282,8 +8174,8 @@
         <w:spacing w:lineRule="auto" w:line="276"/>
         <w:contextualSpacing w:val="0"/>
       </w:pPr>
-      <w:bookmarkStart w:id="31" w:colFirst="0" w:name="h.1fob9te" w:colLast="0"/>
-      <w:bookmarkEnd w:id="31"/>
+      <w:bookmarkStart w:id="32" w:colFirst="0" w:name="h.1fob9te" w:colLast="0"/>
+      <w:bookmarkEnd w:id="32"/>
       <w:r>
         <w:rPr>
           <w:sz w:val="16"/>
@@ -8312,8 +8204,8 @@
         <w:spacing w:lineRule="auto" w:line="276"/>
         <w:contextualSpacing w:val="0"/>
       </w:pPr>
-      <w:bookmarkStart w:id="32" w:colFirst="0" w:name="h.3znysh7" w:colLast="0"/>
-      <w:bookmarkEnd w:id="32"/>
+      <w:bookmarkStart w:id="33" w:colFirst="0" w:name="h.ye2sfdqepme" w:colLast="0"/>
+      <w:bookmarkEnd w:id="33"/>
       <w:r>
         <w:rPr>
           <w:rFonts w:cs="Arial" w:hAnsi="Arial" w:eastAsia="Arial" w:ascii="Arial"/>
@@ -8323,64 +8215,20 @@
         </w:rPr>
         <w:t xml:space="preserve">Czauderna, T., Klukas, C. and Schreiber, F. (2010) Editing, validating and translating of SBGN maps, Bioinformatics, 26, 2340-2341.</w:t>
       </w:r>
-      <w:r>
-        <w:rPr>
-          <w:rtl w:val="0"/>
-        </w:rPr>
-      </w:r>
-    </w:p>
-    <w:p>
-      <w:pPr>
-        <w:spacing w:lineRule="auto" w:line="276"/>
-        <w:contextualSpacing w:val="0"/>
-      </w:pPr>
-      <w:bookmarkStart w:id="33" w:colFirst="0" w:name="h.2et92p0" w:colLast="0"/>
-      <w:bookmarkEnd w:id="33"/>
-      <w:r>
-        <w:rPr>
-          <w:rFonts w:cs="Arial" w:hAnsi="Arial" w:eastAsia="Arial" w:ascii="Arial"/>
+    </w:p>
+    <w:p>
+      <w:pPr>
+        <w:spacing w:lineRule="auto" w:line="276"/>
+        <w:contextualSpacing w:val="0"/>
+      </w:pPr>
+      <w:bookmarkStart w:id="34" w:colFirst="0" w:name="h.3znysh7" w:colLast="0"/>
+      <w:bookmarkEnd w:id="34"/>
+      <w:r>
+        <w:rPr>
           <w:sz w:val="16"/>
-          <w:vertAlign w:val="baseline"/>
-          <w:rtl w:val="0"/>
-        </w:rPr>
-        <w:t xml:space="preserve">Fridovich-Keil, J.L. (2006) Galactosemia: the good, the bad, and the unknown, Journal of cellular physiology, 209, 701-705.</w:t>
-      </w:r>
-      <w:r>
-        <w:rPr>
-          <w:rtl w:val="0"/>
-        </w:rPr>
-      </w:r>
-    </w:p>
-    <w:p>
-      <w:pPr>
-        <w:spacing w:lineRule="auto" w:line="276"/>
-        <w:contextualSpacing w:val="0"/>
-      </w:pPr>
-      <w:bookmarkStart w:id="34" w:colFirst="0" w:name="h.umq5gvxi94iv" w:colLast="0"/>
-      <w:bookmarkEnd w:id="34"/>
-      <w:r>
-        <w:rPr>
-          <w:rFonts w:cs="Arial" w:hAnsi="Arial" w:eastAsia="Arial" w:ascii="Arial"/>
-          <w:sz w:val="16"/>
-          <w:vertAlign w:val="baseline"/>
-          <w:rtl w:val="0"/>
-        </w:rPr>
-        <w:t xml:space="preserve">Goresky, C.A., Bach, G.G. and Nadeau, B.E. (1973) On the uptake of materials by the intact liver. The transport and net removal of galactose, The Journal of clinical investigation, 52, 991-1009.</w:t>
-      </w:r>
-    </w:p>
-    <w:p>
-      <w:pPr>
-        <w:spacing w:lineRule="auto" w:line="276"/>
-        <w:contextualSpacing w:val="0"/>
-      </w:pPr>
-      <w:bookmarkStart w:id="35" w:colFirst="0" w:name="h.2lnjmhmh2icj" w:colLast="0"/>
-      <w:bookmarkEnd w:id="35"/>
-      <w:r>
-        <w:rPr>
-          <w:sz w:val="16"/>
-          <w:rtl w:val="0"/>
-        </w:rPr>
-        <w:t xml:space="preserve">Goresky, C. A. (1983). Kinetic interpretation of hepatic multiple-indicator dilution studies. </w:t>
+          <w:rtl w:val="0"/>
+        </w:rPr>
+        <w:t xml:space="preserve">Dufour, J., Stoupis, C., Lazeyras, F., Vock, P., Terrier, F., &amp; Reichen, J. (1992). Alterations in hepatic fructose metabolism in cirrhotic patients demonstrated by dynamic 31phosphorus spectroscopy. </w:t>
       </w:r>
       <w:r>
         <w:rPr>
@@ -8388,7 +8236,7 @@
           <w:sz w:val="16"/>
           <w:rtl w:val="0"/>
         </w:rPr>
-        <w:t xml:space="preserve">Am. J. Physiol</w:t>
+        <w:t xml:space="preserve">Hepatology</w:t>
       </w:r>
       <w:r>
         <w:rPr>
@@ -8403,344 +8251,185 @@
           <w:sz w:val="16"/>
           <w:rtl w:val="0"/>
         </w:rPr>
-        <w:t xml:space="preserve">245</w:t>
+        <w:t xml:space="preserve">15</w:t>
       </w:r>
       <w:r>
         <w:rPr>
           <w:sz w:val="16"/>
           <w:rtl w:val="0"/>
         </w:rPr>
-        <w:t xml:space="preserve">(1), G1-12.</w:t>
-      </w:r>
-    </w:p>
-    <w:p>
-      <w:pPr>
-        <w:spacing w:lineRule="auto" w:line="276"/>
-        <w:contextualSpacing w:val="0"/>
-      </w:pPr>
-      <w:bookmarkStart w:id="36" w:colFirst="0" w:name="h.tyjcwt" w:colLast="0"/>
-      <w:bookmarkEnd w:id="36"/>
-      <w:r>
-        <w:rPr>
-          <w:rFonts w:cs="Arial" w:hAnsi="Arial" w:eastAsia="Arial" w:ascii="Arial"/>
+        <w:t xml:space="preserve">(5), 835-842.</w:t>
+      </w:r>
+    </w:p>
+    <w:p>
+      <w:pPr>
+        <w:spacing w:lineRule="auto" w:line="276"/>
+        <w:contextualSpacing w:val="0"/>
+      </w:pPr>
+      <w:bookmarkStart w:id="35" w:colFirst="0" w:name="h.drho5jabfwzx" w:colLast="0"/>
+      <w:bookmarkEnd w:id="35"/>
+      <w:r>
+        <w:rPr>
           <w:sz w:val="16"/>
           <w:rtl w:val="0"/>
         </w:rPr>
-        <w:t xml:space="preserve">Heinemann, Axel et al. "Standard liver volume in the Caucasian population." </w:t>
-      </w:r>
-      <w:r>
-        <w:rPr>
-          <w:rFonts w:cs="Arial" w:hAnsi="Arial" w:eastAsia="Arial" w:ascii="Arial"/>
+        <w:t xml:space="preserve">Fabbri, A., Bianchi, G., Motta, E., Brizi, M., Zoli, M., &amp; Marchesini, G. (1996). The galactose elimination capacity test: a study of the technique based on the analysis of 868 measurements. </w:t>
+      </w:r>
+      <w:r>
+        <w:rPr>
           <w:i w:val="1"/>
           <w:sz w:val="16"/>
           <w:rtl w:val="0"/>
         </w:rPr>
-        <w:t xml:space="preserve">Liver transplantation and surgery</w:t>
-      </w:r>
-      <w:r>
-        <w:rPr>
-          <w:rFonts w:cs="Arial" w:hAnsi="Arial" w:eastAsia="Arial" w:ascii="Arial"/>
+        <w:t xml:space="preserve">The American journal of gastroenterology</w:t>
+      </w:r>
+      <w:r>
+        <w:rPr>
           <w:sz w:val="16"/>
           <w:rtl w:val="0"/>
         </w:rPr>
-        <w:t xml:space="preserve"> 5.5 (1999): 366-368.</w:t>
-      </w:r>
-    </w:p>
-    <w:p>
-      <w:pPr>
-        <w:spacing w:lineRule="auto" w:line="276"/>
-        <w:contextualSpacing w:val="0"/>
-      </w:pPr>
-      <w:bookmarkStart w:id="37" w:colFirst="0" w:name="h.3dy6vkm" w:colLast="0"/>
-      <w:bookmarkEnd w:id="37"/>
-      <w:r>
-        <w:rPr>
-          <w:rFonts w:cs="Arial" w:hAnsi="Arial" w:eastAsia="Arial" w:ascii="Arial"/>
-          <w:sz w:val="16"/>
-          <w:vertAlign w:val="baseline"/>
-          <w:rtl w:val="0"/>
-        </w:rPr>
-        <w:t xml:space="preserve">Henderson, J.M., Kutner, M.H. and Bain, R.P. (1982) First-order clearance of plasma galactose: the effect of liver disease, Gastroenterology, 83, 1090-1096.</w:t>
-      </w:r>
-      <w:r>
-        <w:rPr>
-          <w:rtl w:val="0"/>
-        </w:rPr>
-      </w:r>
-    </w:p>
-    <w:p>
-      <w:pPr>
-        <w:spacing w:lineRule="auto" w:line="276"/>
-        <w:contextualSpacing w:val="0"/>
-      </w:pPr>
-      <w:bookmarkStart w:id="38" w:colFirst="0" w:name="h.p5w1hshqazsw" w:colLast="0"/>
-      <w:bookmarkEnd w:id="38"/>
-      <w:r>
-        <w:rPr>
-          <w:rFonts w:cs="Arial" w:hAnsi="Arial" w:eastAsia="Arial" w:ascii="Arial"/>
-          <w:sz w:val="16"/>
-          <w:vertAlign w:val="baseline"/>
-          <w:rtl w:val="0"/>
-        </w:rPr>
-        <w:t xml:space="preserve">Jepsen, P., et al. (2009) The galactose elimination capacity and mortality in 781 Danish patients with newly-diagnosed liver cirrhosis: a cohort study, BMC gastroenterology, 9, 50.</w:t>
-      </w:r>
-      <w:r>
-        <w:rPr>
-          <w:rtl w:val="0"/>
-        </w:rPr>
-      </w:r>
-    </w:p>
-    <w:p>
-      <w:pPr>
-        <w:spacing w:lineRule="auto" w:line="276"/>
-        <w:contextualSpacing w:val="0"/>
-      </w:pPr>
-      <w:bookmarkStart w:id="39" w:colFirst="0" w:name="h.2s8eyo1" w:colLast="0"/>
-      <w:bookmarkEnd w:id="39"/>
-      <w:r>
-        <w:rPr>
-          <w:rFonts w:cs="Arial" w:hAnsi="Arial" w:eastAsia="Arial" w:ascii="Arial"/>
-          <w:sz w:val="16"/>
-          <w:vertAlign w:val="baseline"/>
-          <w:rtl w:val="0"/>
-        </w:rPr>
-        <w:t xml:space="preserve">Keppler, D., Rudigier, J. and Decker, K. (1970) Trapping of uridine phosphates by D-galactose in ethanol-treated liver, FEBS letters, 11, 193-196.</w:t>
-      </w:r>
-      <w:r>
-        <w:rPr>
-          <w:rtl w:val="0"/>
-        </w:rPr>
-      </w:r>
-    </w:p>
-    <w:p>
-      <w:pPr>
-        <w:spacing w:lineRule="auto" w:line="276"/>
-        <w:contextualSpacing w:val="0"/>
-      </w:pPr>
-      <w:bookmarkStart w:id="40" w:colFirst="0" w:name="h.17dp8vu" w:colLast="0"/>
-      <w:bookmarkEnd w:id="40"/>
-      <w:r>
-        <w:rPr>
-          <w:rFonts w:cs="Arial" w:hAnsi="Arial" w:eastAsia="Arial" w:ascii="Arial"/>
-          <w:sz w:val="16"/>
-          <w:vertAlign w:val="baseline"/>
-          <w:rtl w:val="0"/>
-        </w:rPr>
-        <w:t xml:space="preserve">Knop, J.K. and Hansen, R.G. (1970) Uridine diphosphate glucose pyrophosphorylase. IV. Crystallization and properties of the enzyme from human liver, The Journal of biological chemistry, 245, 2499-2504.</w:t>
-      </w:r>
-      <w:r>
-        <w:rPr>
-          <w:rtl w:val="0"/>
-        </w:rPr>
-      </w:r>
-    </w:p>
-    <w:p>
-      <w:pPr>
-        <w:spacing w:lineRule="auto" w:line="276"/>
-        <w:contextualSpacing w:val="0"/>
-      </w:pPr>
-      <w:bookmarkStart w:id="41" w:colFirst="0" w:name="h.3rdcrjn" w:colLast="0"/>
-      <w:bookmarkEnd w:id="41"/>
-      <w:r>
-        <w:rPr>
-          <w:rFonts w:cs="Arial" w:hAnsi="Arial" w:eastAsia="Arial" w:ascii="Arial"/>
-          <w:sz w:val="16"/>
-          <w:vertAlign w:val="baseline"/>
-          <w:rtl w:val="0"/>
-        </w:rPr>
-        <w:t xml:space="preserve">Konig, M., Holzhutter, H.G. and Berndt, N. (2013) Metabolic gradients as key regulators in zonation of tumor energy metabolism: A tissue-scale model-based study, Biotechnology journal, 8, 1058-1069.</w:t>
-      </w:r>
-      <w:r>
-        <w:rPr>
-          <w:rtl w:val="0"/>
-        </w:rPr>
-      </w:r>
-    </w:p>
-    <w:p>
-      <w:pPr>
-        <w:spacing w:lineRule="auto" w:line="276"/>
-        <w:contextualSpacing w:val="0"/>
-      </w:pPr>
-      <w:bookmarkStart w:id="42" w:colFirst="0" w:name="h.l1sotvutjmbv" w:colLast="0"/>
-      <w:bookmarkEnd w:id="42"/>
-      <w:r>
-        <w:rPr>
-          <w:rFonts w:cs="Arial" w:hAnsi="Arial" w:eastAsia="Arial" w:ascii="Arial"/>
-          <w:sz w:val="16"/>
-          <w:rtl w:val="0"/>
-        </w:rPr>
-        <w:t xml:space="preserve">Le Couteur, D. G., Fraser, R., Cogger, V. C., &amp; McLean, A. J. (2002). Hepatic pseudocapillarisation and atherosclerosis in ageing. </w:t>
-      </w:r>
-      <w:r>
-        <w:rPr>
-          <w:rFonts w:cs="Arial" w:hAnsi="Arial" w:eastAsia="Arial" w:ascii="Arial"/>
+        <w:t xml:space="preserve">, </w:t>
+      </w:r>
+      <w:r>
+        <w:rPr>
           <w:i w:val="1"/>
           <w:sz w:val="16"/>
           <w:rtl w:val="0"/>
         </w:rPr>
-        <w:t xml:space="preserve">The Lancet</w:t>
-      </w:r>
-      <w:r>
-        <w:rPr>
-          <w:rFonts w:cs="Arial" w:hAnsi="Arial" w:eastAsia="Arial" w:ascii="Arial"/>
+        <w:t xml:space="preserve">91</w:t>
+      </w:r>
+      <w:r>
+        <w:rPr>
           <w:sz w:val="16"/>
           <w:rtl w:val="0"/>
         </w:rPr>
-        <w:t xml:space="preserve">, </w:t>
-      </w:r>
-      <w:r>
-        <w:rPr>
-          <w:rFonts w:cs="Arial" w:hAnsi="Arial" w:eastAsia="Arial" w:ascii="Arial"/>
+        <w:t xml:space="preserve">(5), 991-996.</w:t>
+      </w:r>
+    </w:p>
+    <w:p>
+      <w:pPr>
+        <w:spacing w:lineRule="auto" w:line="276"/>
+        <w:contextualSpacing w:val="0"/>
+      </w:pPr>
+      <w:bookmarkStart w:id="36" w:colFirst="0" w:name="h.pl5coza6znzo" w:colLast="0"/>
+      <w:bookmarkEnd w:id="36"/>
+      <w:r>
+        <w:rPr>
+          <w:rFonts w:cs="Arial" w:hAnsi="Arial" w:eastAsia="Arial" w:ascii="Arial"/>
+          <w:sz w:val="16"/>
+          <w:vertAlign w:val="baseline"/>
+          <w:rtl w:val="0"/>
+        </w:rPr>
+        <w:t xml:space="preserve">Fridovich-Keil, J.L. (2006) Galactosemia: the good, the bad, and the unknown, Journal of cellular physiology, 209, 701-705.</w:t>
+      </w:r>
+      <w:r>
+        <w:rPr>
+          <w:rtl w:val="0"/>
+        </w:rPr>
+      </w:r>
+    </w:p>
+    <w:p>
+      <w:pPr>
+        <w:spacing w:lineRule="auto" w:line="276"/>
+        <w:contextualSpacing w:val="0"/>
+      </w:pPr>
+      <w:bookmarkStart w:id="37" w:colFirst="0" w:name="h.umq5gvxi94iv" w:colLast="0"/>
+      <w:bookmarkEnd w:id="37"/>
+      <w:r>
+        <w:rPr>
+          <w:rFonts w:cs="Arial" w:hAnsi="Arial" w:eastAsia="Arial" w:ascii="Arial"/>
+          <w:sz w:val="16"/>
+          <w:vertAlign w:val="baseline"/>
+          <w:rtl w:val="0"/>
+        </w:rPr>
+        <w:t xml:space="preserve">Goresky, C.A., Bach, G.G. and Nadeau, B.E. (1973) On the uptake of materials by the intact liver. The transport and net removal of galactose, The Journal of clinical investigation, 52, 991-1009.</w:t>
+      </w:r>
+    </w:p>
+    <w:p>
+      <w:pPr>
+        <w:spacing w:lineRule="auto" w:line="276"/>
+        <w:contextualSpacing w:val="0"/>
+      </w:pPr>
+      <w:bookmarkStart w:id="38" w:colFirst="0" w:name="h.2lnjmhmh2icj" w:colLast="0"/>
+      <w:bookmarkEnd w:id="38"/>
+      <w:r>
+        <w:rPr>
+          <w:sz w:val="16"/>
+          <w:rtl w:val="0"/>
+        </w:rPr>
+        <w:t xml:space="preserve">Goresky, C. A. (1983). Kinetic interpretation of hepatic multiple-indicator dilution studies. </w:t>
+      </w:r>
+      <w:r>
+        <w:rPr>
           <w:i w:val="1"/>
           <w:sz w:val="16"/>
           <w:rtl w:val="0"/>
         </w:rPr>
-        <w:t xml:space="preserve">359</w:t>
-      </w:r>
-      <w:r>
-        <w:rPr>
-          <w:rFonts w:cs="Arial" w:hAnsi="Arial" w:eastAsia="Arial" w:ascii="Arial"/>
+        <w:t xml:space="preserve">Am. J. Physiol</w:t>
+      </w:r>
+      <w:r>
+        <w:rPr>
           <w:sz w:val="16"/>
           <w:rtl w:val="0"/>
         </w:rPr>
-        <w:t xml:space="preserve">(9317), 1612-1615.</w:t>
-      </w:r>
-    </w:p>
-    <w:p>
-      <w:pPr>
-        <w:spacing w:lineRule="auto" w:line="276"/>
-        <w:contextualSpacing w:val="0"/>
-      </w:pPr>
-      <w:bookmarkStart w:id="43" w:colFirst="0" w:name="h.o4a9inpagf2z" w:colLast="0"/>
-      <w:bookmarkEnd w:id="43"/>
-      <w:r>
-        <w:rPr>
-          <w:rFonts w:cs="Arial" w:hAnsi="Arial" w:eastAsia="Arial" w:ascii="Arial"/>
-          <w:sz w:val="16"/>
-          <w:vertAlign w:val="baseline"/>
-          <w:rtl w:val="0"/>
-        </w:rPr>
-        <w:t xml:space="preserve">Le Novere, N., et al. (2009) The Systems Biology Graphical Notation, Nature biotechnology, 27, 735-741.</w:t>
-      </w:r>
-      <w:r>
-        <w:rPr>
-          <w:rtl w:val="0"/>
-        </w:rPr>
-      </w:r>
-    </w:p>
-    <w:p>
-      <w:pPr>
-        <w:spacing w:lineRule="auto" w:line="276"/>
-        <w:contextualSpacing w:val="0"/>
-      </w:pPr>
-      <w:bookmarkStart w:id="44" w:colFirst="0" w:name="h.q2epd0anvvum" w:colLast="0"/>
-      <w:bookmarkEnd w:id="44"/>
-      <w:r>
-        <w:rPr>
-          <w:rFonts w:cs="Arial" w:hAnsi="Arial" w:eastAsia="Arial" w:ascii="Arial"/>
-          <w:sz w:val="16"/>
-          <w:vertAlign w:val="baseline"/>
-          <w:rtl w:val="0"/>
-        </w:rPr>
-        <w:t xml:space="preserve">Leslie, N.D. (2003) Insights into the pathogenesis of galactosemia, Annual review of nutrition, 23, 59-80.</w:t>
-      </w:r>
-      <w:r>
-        <w:rPr>
-          <w:rtl w:val="0"/>
-        </w:rPr>
-      </w:r>
-    </w:p>
-    <w:p>
-      <w:pPr>
-        <w:spacing w:lineRule="auto" w:line="276"/>
-        <w:contextualSpacing w:val="0"/>
-      </w:pPr>
-      <w:bookmarkStart w:id="45" w:colFirst="0" w:name="h.35nkun2" w:colLast="0"/>
-      <w:bookmarkEnd w:id="45"/>
-      <w:r>
-        <w:rPr>
-          <w:rFonts w:cs="Arial" w:hAnsi="Arial" w:eastAsia="Arial" w:ascii="Arial"/>
-          <w:sz w:val="16"/>
-          <w:vertAlign w:val="baseline"/>
-          <w:rtl w:val="0"/>
-        </w:rPr>
-        <w:t xml:space="preserve">Marchesini, G., et al. (1988) Galactose elimination capacity and liver volume in aging man, Hepatology, 8, 1079-1083.</w:t>
-      </w:r>
-      <w:r>
-        <w:rPr>
-          <w:rtl w:val="0"/>
-        </w:rPr>
-      </w:r>
-    </w:p>
-    <w:p>
-      <w:pPr>
-        <w:spacing w:lineRule="auto" w:line="276"/>
-        <w:contextualSpacing w:val="0"/>
-      </w:pPr>
-      <w:bookmarkStart w:id="46" w:colFirst="0" w:name="h.3hwtooaluist" w:colLast="0"/>
-      <w:bookmarkEnd w:id="46"/>
-      <w:r>
-        <w:rPr>
-          <w:rFonts w:cs="Arial" w:hAnsi="Arial" w:eastAsia="Arial" w:ascii="Arial"/>
-          <w:sz w:val="16"/>
-          <w:rtl w:val="0"/>
-        </w:rPr>
-        <w:t xml:space="preserve">McLean, Allan J et al. "Age‐related pseudocapillarization of the human liver." </w:t>
-      </w:r>
-      <w:r>
-        <w:rPr>
-          <w:rFonts w:cs="Arial" w:hAnsi="Arial" w:eastAsia="Arial" w:ascii="Arial"/>
+        <w:t xml:space="preserve">, </w:t>
+      </w:r>
+      <w:r>
+        <w:rPr>
           <w:i w:val="1"/>
           <w:sz w:val="16"/>
           <w:rtl w:val="0"/>
         </w:rPr>
-        <w:t xml:space="preserve">The Journal of pathology</w:t>
-      </w:r>
-      <w:r>
-        <w:rPr>
-          <w:rFonts w:cs="Arial" w:hAnsi="Arial" w:eastAsia="Arial" w:ascii="Arial"/>
+        <w:t xml:space="preserve">245</w:t>
+      </w:r>
+      <w:r>
+        <w:rPr>
           <w:sz w:val="16"/>
           <w:rtl w:val="0"/>
         </w:rPr>
-        <w:t xml:space="preserve"> 200.1 (2003): 112-117.</w:t>
-      </w:r>
-    </w:p>
-    <w:p>
-      <w:pPr>
-        <w:contextualSpacing w:val="0"/>
-      </w:pPr>
-      <w:bookmarkStart w:id="47" w:colFirst="0" w:name="h.lp0ed09r0ws2" w:colLast="0"/>
-      <w:bookmarkEnd w:id="47"/>
-      <w:r>
-        <w:rPr>
+        <w:t xml:space="preserve">(1), G1-12.</w:t>
+      </w:r>
+    </w:p>
+    <w:p>
+      <w:pPr>
+        <w:spacing w:lineRule="auto" w:line="276"/>
+        <w:contextualSpacing w:val="0"/>
+      </w:pPr>
+      <w:bookmarkStart w:id="39" w:colFirst="0" w:name="h.tyjcwt" w:colLast="0"/>
+      <w:bookmarkEnd w:id="39"/>
+      <w:r>
+        <w:rPr>
+          <w:rFonts w:cs="Arial" w:hAnsi="Arial" w:eastAsia="Arial" w:ascii="Arial"/>
           <w:sz w:val="16"/>
           <w:rtl w:val="0"/>
         </w:rPr>
-        <w:t xml:space="preserve">Mosteller, RD. "Simplified calculation of body-surface area." </w:t>
-      </w:r>
-      <w:r>
-        <w:rPr>
+        <w:t xml:space="preserve">Heinemann, Axel et al. "Standard liver volume in the Caucasian population." </w:t>
+      </w:r>
+      <w:r>
+        <w:rPr>
+          <w:rFonts w:cs="Arial" w:hAnsi="Arial" w:eastAsia="Arial" w:ascii="Arial"/>
           <w:i w:val="1"/>
           <w:sz w:val="16"/>
           <w:rtl w:val="0"/>
         </w:rPr>
-        <w:t xml:space="preserve">The New England journal of medicine</w:t>
-      </w:r>
-      <w:r>
-        <w:rPr>
+        <w:t xml:space="preserve">Liver transplantation and surgery</w:t>
+      </w:r>
+      <w:r>
+        <w:rPr>
+          <w:rFonts w:cs="Arial" w:hAnsi="Arial" w:eastAsia="Arial" w:ascii="Arial"/>
           <w:sz w:val="16"/>
           <w:rtl w:val="0"/>
         </w:rPr>
-        <w:t xml:space="preserve"> 317.17 (1987): 1098.</w:t>
-      </w:r>
-    </w:p>
-    <w:p>
-      <w:pPr>
-        <w:spacing w:lineRule="auto" w:line="276"/>
-        <w:contextualSpacing w:val="0"/>
-      </w:pPr>
-      <w:bookmarkStart w:id="48" w:colFirst="0" w:name="h.m3n91bhxmj6b" w:colLast="0"/>
-      <w:bookmarkEnd w:id="48"/>
+        <w:t xml:space="preserve"> 5.5 (1999): 366-368.</w:t>
+      </w:r>
+    </w:p>
+    <w:p>
+      <w:pPr>
+        <w:spacing w:lineRule="auto" w:line="276"/>
+        <w:contextualSpacing w:val="0"/>
+      </w:pPr>
+      <w:bookmarkStart w:id="40" w:colFirst="0" w:name="h.3dy6vkm" w:colLast="0"/>
+      <w:bookmarkEnd w:id="40"/>
       <w:r>
         <w:rPr>
           <w:rFonts w:cs="Arial" w:hAnsi="Arial" w:eastAsia="Arial" w:ascii="Arial"/>
@@ -8748,33 +8437,129 @@
           <w:vertAlign w:val="baseline"/>
           <w:rtl w:val="0"/>
         </w:rPr>
-        <w:t xml:space="preserve">Novelli, G. and Reichardt, J.K. (2000) Molecular basis of disorders of human galactose metabolism: past, present, and future, Molecular genetics and metabolism, 71, 62-65.</w:t>
-      </w:r>
-    </w:p>
-    <w:p>
-      <w:pPr>
-        <w:spacing w:lineRule="auto" w:line="276"/>
-        <w:contextualSpacing w:val="0"/>
-      </w:pPr>
-      <w:bookmarkStart w:id="49" w:colFirst="0" w:name="h.1ksv4uv" w:colLast="0"/>
-      <w:bookmarkEnd w:id="49"/>
-      <w:r>
-        <w:rPr>
+        <w:t xml:space="preserve">Henderson, J.M., Kutner, M.H. and Bain, R.P. (1982) First-order clearance of plasma galactose: the effect of liver disease, Gastroenterology, 83, 1090-1096.</w:t>
+      </w:r>
+      <w:r>
+        <w:rPr>
+          <w:rtl w:val="0"/>
+        </w:rPr>
+      </w:r>
+    </w:p>
+    <w:p>
+      <w:pPr>
+        <w:spacing w:lineRule="auto" w:line="276"/>
+        <w:contextualSpacing w:val="0"/>
+      </w:pPr>
+      <w:bookmarkStart w:id="41" w:colFirst="0" w:name="h.p5w1hshqazsw" w:colLast="0"/>
+      <w:bookmarkEnd w:id="41"/>
+      <w:r>
+        <w:rPr>
+          <w:rFonts w:cs="Arial" w:hAnsi="Arial" w:eastAsia="Arial" w:ascii="Arial"/>
           <w:sz w:val="16"/>
-          <w:rtl w:val="0"/>
-        </w:rPr>
-        <w:t xml:space="preserve">Pappenheimer, J. R. (1953). Passage of molecules through capillary walls. </w:t>
-      </w:r>
-      <w:r>
-        <w:rPr>
+          <w:vertAlign w:val="baseline"/>
+          <w:rtl w:val="0"/>
+        </w:rPr>
+        <w:t xml:space="preserve">Jepsen, P., et al. (2009) The galactose elimination capacity and mortality in 781 Danish patients with newly-diagnosed liver cirrhosis: a cohort study, BMC gastroenterology, 9, 50.</w:t>
+      </w:r>
+      <w:r>
+        <w:rPr>
+          <w:rtl w:val="0"/>
+        </w:rPr>
+      </w:r>
+    </w:p>
+    <w:p>
+      <w:pPr>
+        <w:spacing w:lineRule="auto" w:line="276"/>
+        <w:contextualSpacing w:val="0"/>
+      </w:pPr>
+      <w:bookmarkStart w:id="42" w:colFirst="0" w:name="h.2s8eyo1" w:colLast="0"/>
+      <w:bookmarkEnd w:id="42"/>
+      <w:r>
+        <w:rPr>
+          <w:rFonts w:cs="Arial" w:hAnsi="Arial" w:eastAsia="Arial" w:ascii="Arial"/>
+          <w:sz w:val="16"/>
+          <w:vertAlign w:val="baseline"/>
+          <w:rtl w:val="0"/>
+        </w:rPr>
+        <w:t xml:space="preserve">Keppler, D., Rudigier, J. and Decker, K. (1970) Trapping of uridine phosphates by D-galactose in ethanol-treated liver, FEBS letters, 11, 193-196.</w:t>
+      </w:r>
+      <w:r>
+        <w:rPr>
+          <w:rtl w:val="0"/>
+        </w:rPr>
+      </w:r>
+    </w:p>
+    <w:p>
+      <w:pPr>
+        <w:spacing w:lineRule="auto" w:line="276"/>
+        <w:contextualSpacing w:val="0"/>
+      </w:pPr>
+      <w:bookmarkStart w:id="43" w:colFirst="0" w:name="h.17dp8vu" w:colLast="0"/>
+      <w:bookmarkEnd w:id="43"/>
+      <w:r>
+        <w:rPr>
+          <w:rFonts w:cs="Arial" w:hAnsi="Arial" w:eastAsia="Arial" w:ascii="Arial"/>
+          <w:sz w:val="16"/>
+          <w:vertAlign w:val="baseline"/>
+          <w:rtl w:val="0"/>
+        </w:rPr>
+        <w:t xml:space="preserve">Knop, J.K. and Hansen, R.G. (1970) Uridine diphosphate glucose pyrophosphorylase. IV. Crystallization and properties of the enzyme from human liver, The Journal of biological chemistry, 245, 2499-2504.</w:t>
+      </w:r>
+      <w:r>
+        <w:rPr>
+          <w:rtl w:val="0"/>
+        </w:rPr>
+      </w:r>
+    </w:p>
+    <w:p>
+      <w:pPr>
+        <w:spacing w:lineRule="auto" w:line="276"/>
+        <w:contextualSpacing w:val="0"/>
+      </w:pPr>
+      <w:bookmarkStart w:id="44" w:colFirst="0" w:name="h.3rdcrjn" w:colLast="0"/>
+      <w:bookmarkEnd w:id="44"/>
+      <w:r>
+        <w:rPr>
+          <w:rFonts w:cs="Arial" w:hAnsi="Arial" w:eastAsia="Arial" w:ascii="Arial"/>
+          <w:sz w:val="16"/>
+          <w:vertAlign w:val="baseline"/>
+          <w:rtl w:val="0"/>
+        </w:rPr>
+        <w:t xml:space="preserve">Konig, M., Holzhutter, H.G. and Berndt, N. (2013) Metabolic gradients as key regulators in zonation of tumor energy metabolism: A tissue-scale model-based study, Biotechnology journal, 8, 1058-1069.</w:t>
+      </w:r>
+      <w:r>
+        <w:rPr>
+          <w:rtl w:val="0"/>
+        </w:rPr>
+      </w:r>
+    </w:p>
+    <w:p>
+      <w:pPr>
+        <w:spacing w:lineRule="auto" w:line="276"/>
+        <w:contextualSpacing w:val="0"/>
+      </w:pPr>
+      <w:bookmarkStart w:id="45" w:colFirst="0" w:name="h.l1sotvutjmbv" w:colLast="0"/>
+      <w:bookmarkEnd w:id="45"/>
+      <w:r>
+        <w:rPr>
+          <w:rFonts w:cs="Arial" w:hAnsi="Arial" w:eastAsia="Arial" w:ascii="Arial"/>
+          <w:sz w:val="16"/>
+          <w:rtl w:val="0"/>
+        </w:rPr>
+        <w:t xml:space="preserve">Le Couteur, D. G., Fraser, R., Cogger, V. C., &amp; McLean, A. J. (2002). Hepatic pseudocapillarisation and atherosclerosis in ageing. </w:t>
+      </w:r>
+      <w:r>
+        <w:rPr>
+          <w:rFonts w:cs="Arial" w:hAnsi="Arial" w:eastAsia="Arial" w:ascii="Arial"/>
           <w:i w:val="1"/>
           <w:sz w:val="16"/>
           <w:rtl w:val="0"/>
         </w:rPr>
-        <w:t xml:space="preserve">Physiol. Rev</w:t>
-      </w:r>
-      <w:r>
-        <w:rPr>
+        <w:t xml:space="preserve">The Lancet</w:t>
+      </w:r>
+      <w:r>
+        <w:rPr>
+          <w:rFonts w:cs="Arial" w:hAnsi="Arial" w:eastAsia="Arial" w:ascii="Arial"/>
           <w:sz w:val="16"/>
           <w:rtl w:val="0"/>
         </w:rPr>
@@ -8782,27 +8567,29 @@
       </w:r>
       <w:r>
         <w:rPr>
+          <w:rFonts w:cs="Arial" w:hAnsi="Arial" w:eastAsia="Arial" w:ascii="Arial"/>
           <w:i w:val="1"/>
           <w:sz w:val="16"/>
           <w:rtl w:val="0"/>
         </w:rPr>
-        <w:t xml:space="preserve">33</w:t>
-      </w:r>
-      <w:r>
-        <w:rPr>
+        <w:t xml:space="preserve">359</w:t>
+      </w:r>
+      <w:r>
+        <w:rPr>
+          <w:rFonts w:cs="Arial" w:hAnsi="Arial" w:eastAsia="Arial" w:ascii="Arial"/>
           <w:sz w:val="16"/>
           <w:rtl w:val="0"/>
         </w:rPr>
-        <w:t xml:space="preserve">(3), 387-423.</w:t>
-      </w:r>
-    </w:p>
-    <w:p>
-      <w:pPr>
-        <w:spacing w:lineRule="auto" w:line="276"/>
-        <w:contextualSpacing w:val="0"/>
-      </w:pPr>
-      <w:bookmarkStart w:id="50" w:colFirst="0" w:name="h.2nhc7msczkox" w:colLast="0"/>
-      <w:bookmarkEnd w:id="50"/>
+        <w:t xml:space="preserve">(9317), 1612-1615.</w:t>
+      </w:r>
+    </w:p>
+    <w:p>
+      <w:pPr>
+        <w:spacing w:lineRule="auto" w:line="276"/>
+        <w:contextualSpacing w:val="0"/>
+      </w:pPr>
+      <w:bookmarkStart w:id="46" w:colFirst="0" w:name="h.o4a9inpagf2z" w:colLast="0"/>
+      <w:bookmarkEnd w:id="46"/>
       <w:r>
         <w:rPr>
           <w:rFonts w:cs="Arial" w:hAnsi="Arial" w:eastAsia="Arial" w:ascii="Arial"/>
@@ -8810,37 +8597,103 @@
           <w:vertAlign w:val="baseline"/>
           <w:rtl w:val="0"/>
         </w:rPr>
-        <w:t xml:space="preserve">Petry, K.G. and Reichardt, J.K. (1998) The fundamental importance of human galactose metabolism: lessons from genetics and biochemistry, Trends in genetics : TIG, 14, 98-102.</w:t>
-      </w:r>
-    </w:p>
-    <w:p>
-      <w:pPr>
-        <w:spacing w:lineRule="auto" w:line="276"/>
-        <w:contextualSpacing w:val="0"/>
-      </w:pPr>
-      <w:bookmarkStart w:id="51" w:colFirst="0" w:name="h.44sinio" w:colLast="0"/>
-      <w:bookmarkEnd w:id="51"/>
-      <w:r>
-        <w:rPr>
+        <w:t xml:space="preserve">Le Novere, N., et al. (2009) The Systems Biology Graphical Notation, Nature biotechnology, 27, 735-741.</w:t>
+      </w:r>
+      <w:r>
+        <w:rPr>
+          <w:rtl w:val="0"/>
+        </w:rPr>
+      </w:r>
+    </w:p>
+    <w:p>
+      <w:pPr>
+        <w:spacing w:lineRule="auto" w:line="276"/>
+        <w:contextualSpacing w:val="0"/>
+      </w:pPr>
+      <w:bookmarkStart w:id="47" w:colFirst="0" w:name="h.q2epd0anvvum" w:colLast="0"/>
+      <w:bookmarkEnd w:id="47"/>
+      <w:r>
+        <w:rPr>
+          <w:rFonts w:cs="Arial" w:hAnsi="Arial" w:eastAsia="Arial" w:ascii="Arial"/>
           <w:sz w:val="16"/>
-          <w:rtl w:val="0"/>
-        </w:rPr>
-        <w:t xml:space="preserve">Renkin, E. M. (1954). Filtration, diffusion, and molecular sieving through porous cellulose membranes. </w:t>
-      </w:r>
-      <w:r>
-        <w:rPr>
+          <w:vertAlign w:val="baseline"/>
+          <w:rtl w:val="0"/>
+        </w:rPr>
+        <w:t xml:space="preserve">Leslie, N.D. (2003) Insights into the pathogenesis of galactosemia, Annual review of nutrition, 23, 59-80.</w:t>
+      </w:r>
+      <w:r>
+        <w:rPr>
+          <w:rtl w:val="0"/>
+        </w:rPr>
+      </w:r>
+    </w:p>
+    <w:p>
+      <w:pPr>
+        <w:spacing w:lineRule="auto" w:line="276"/>
+        <w:contextualSpacing w:val="0"/>
+      </w:pPr>
+      <w:bookmarkStart w:id="48" w:colFirst="0" w:name="h.35nkun2" w:colLast="0"/>
+      <w:bookmarkEnd w:id="48"/>
+      <w:r>
+        <w:rPr>
+          <w:rFonts w:cs="Arial" w:hAnsi="Arial" w:eastAsia="Arial" w:ascii="Arial"/>
+          <w:sz w:val="16"/>
+          <w:vertAlign w:val="baseline"/>
+          <w:rtl w:val="0"/>
+        </w:rPr>
+        <w:t xml:space="preserve">Marchesini, G., et al. (1988) Galactose elimination capacity and liver volume in aging man, Hepatology, 8, 1079-1083.</w:t>
+      </w:r>
+      <w:r>
+        <w:rPr>
+          <w:rtl w:val="0"/>
+        </w:rPr>
+      </w:r>
+    </w:p>
+    <w:p>
+      <w:pPr>
+        <w:spacing w:lineRule="auto" w:line="276"/>
+        <w:contextualSpacing w:val="0"/>
+      </w:pPr>
+      <w:bookmarkStart w:id="49" w:colFirst="0" w:name="h.3hwtooaluist" w:colLast="0"/>
+      <w:bookmarkEnd w:id="49"/>
+      <w:r>
+        <w:rPr>
+          <w:rFonts w:cs="Arial" w:hAnsi="Arial" w:eastAsia="Arial" w:ascii="Arial"/>
+          <w:sz w:val="16"/>
+          <w:rtl w:val="0"/>
+        </w:rPr>
+        <w:t xml:space="preserve">McLean, Allan J et al. "Age‐related pseudocapillarization of the human liver." </w:t>
+      </w:r>
+      <w:r>
+        <w:rPr>
+          <w:rFonts w:cs="Arial" w:hAnsi="Arial" w:eastAsia="Arial" w:ascii="Arial"/>
           <w:i w:val="1"/>
           <w:sz w:val="16"/>
           <w:rtl w:val="0"/>
         </w:rPr>
-        <w:t xml:space="preserve">The Journal of general physiology</w:t>
-      </w:r>
-      <w:r>
-        <w:rPr>
+        <w:t xml:space="preserve">The Journal of pathology</w:t>
+      </w:r>
+      <w:r>
+        <w:rPr>
+          <w:rFonts w:cs="Arial" w:hAnsi="Arial" w:eastAsia="Arial" w:ascii="Arial"/>
           <w:sz w:val="16"/>
           <w:rtl w:val="0"/>
         </w:rPr>
-        <w:t xml:space="preserve">, </w:t>
+        <w:t xml:space="preserve"> 200.1 (2003): 112-117.</w:t>
+      </w:r>
+    </w:p>
+    <w:p>
+      <w:pPr>
+        <w:contextualSpacing w:val="0"/>
+      </w:pPr>
+      <w:bookmarkStart w:id="50" w:colFirst="0" w:name="h.lp0ed09r0ws2" w:colLast="0"/>
+      <w:bookmarkEnd w:id="50"/>
+      <w:r>
+        <w:rPr>
+          <w:sz w:val="16"/>
+          <w:rtl w:val="0"/>
+        </w:rPr>
+        <w:t xml:space="preserve">Mosteller, RD. "Simplified calculation of body-surface area." </w:t>
       </w:r>
       <w:r>
         <w:rPr>
@@ -8848,123 +8701,61 @@
           <w:sz w:val="16"/>
           <w:rtl w:val="0"/>
         </w:rPr>
-        <w:t xml:space="preserve">38</w:t>
+        <w:t xml:space="preserve">The New England journal of medicine</w:t>
       </w:r>
       <w:r>
         <w:rPr>
           <w:sz w:val="16"/>
           <w:rtl w:val="0"/>
         </w:rPr>
-        <w:t xml:space="preserve">(2), 225-243.</w:t>
-      </w:r>
-    </w:p>
-    <w:p>
-      <w:pPr>
-        <w:spacing w:lineRule="auto" w:line="276"/>
-        <w:contextualSpacing w:val="0"/>
-      </w:pPr>
-      <w:bookmarkStart w:id="52" w:colFirst="0" w:name="h.2jxsxqh" w:colLast="0"/>
+        <w:t xml:space="preserve"> 317.17 (1987): 1098.</w:t>
+      </w:r>
+    </w:p>
+    <w:p>
+      <w:pPr>
+        <w:spacing w:lineRule="auto" w:line="276"/>
+        <w:contextualSpacing w:val="0"/>
+      </w:pPr>
+      <w:bookmarkStart w:id="51" w:colFirst="0" w:name="h.m3n91bhxmj6b" w:colLast="0"/>
+      <w:bookmarkEnd w:id="51"/>
+      <w:r>
+        <w:rPr>
+          <w:rFonts w:cs="Arial" w:hAnsi="Arial" w:eastAsia="Arial" w:ascii="Arial"/>
+          <w:sz w:val="16"/>
+          <w:vertAlign w:val="baseline"/>
+          <w:rtl w:val="0"/>
+        </w:rPr>
+        <w:t xml:space="preserve">Novelli, G. and Reichardt, J.K. (2000) Molecular basis of disorders of human galactose metabolism: past, present, and future, Molecular genetics and metabolism, 71, 62-65.</w:t>
+      </w:r>
+    </w:p>
+    <w:p>
+      <w:pPr>
+        <w:spacing w:lineRule="auto" w:line="276"/>
+        <w:contextualSpacing w:val="0"/>
+      </w:pPr>
+      <w:bookmarkStart w:id="52" w:colFirst="0" w:name="h.1ksv4uv" w:colLast="0"/>
       <w:bookmarkEnd w:id="52"/>
       <w:r>
         <w:rPr>
-          <w:rFonts w:cs="Arial" w:hAnsi="Arial" w:eastAsia="Arial" w:ascii="Arial"/>
           <w:sz w:val="16"/>
-          <w:vertAlign w:val="baseline"/>
-          <w:rtl w:val="0"/>
-        </w:rPr>
-        <w:t xml:space="preserve">Sasse, D., Spornitz, U.M. and Maly, I.P. (1992) Liver architecture, Enzyme, 46, 8-32.</w:t>
-      </w:r>
-      <w:r>
-        <w:rPr>
-          <w:rtl w:val="0"/>
-        </w:rPr>
-      </w:r>
-    </w:p>
-    <w:p>
-      <w:pPr>
-        <w:spacing w:lineRule="auto" w:line="276"/>
-        <w:contextualSpacing w:val="0"/>
-      </w:pPr>
-      <w:bookmarkStart w:id="53" w:colFirst="0" w:name="h.z337ya" w:colLast="0"/>
-      <w:bookmarkEnd w:id="53"/>
-      <w:r>
-        <w:rPr>
-          <w:rFonts w:cs="Arial" w:hAnsi="Arial" w:eastAsia="Arial" w:ascii="Arial"/>
-          <w:sz w:val="16"/>
-          <w:vertAlign w:val="baseline"/>
-          <w:rtl w:val="0"/>
-        </w:rPr>
-        <w:t xml:space="preserve">Schadewaldt, P., et al. (2000) Analysis of concentration and (13)C enrichment of D-galactose in human plasma, Clinical chemistry, 46, 612-619.</w:t>
-      </w:r>
-      <w:r>
-        <w:rPr>
-          <w:rtl w:val="0"/>
-        </w:rPr>
-      </w:r>
-    </w:p>
-    <w:p>
-      <w:pPr>
-        <w:spacing w:lineRule="auto" w:line="276"/>
-        <w:contextualSpacing w:val="0"/>
-      </w:pPr>
-      <w:bookmarkStart w:id="54" w:colFirst="0" w:name="h.k3fsqhqv7a8" w:colLast="0"/>
-      <w:bookmarkEnd w:id="54"/>
-      <w:r>
-        <w:rPr>
-          <w:rFonts w:cs="Arial" w:hAnsi="Arial" w:eastAsia="Arial" w:ascii="Arial"/>
-          <w:sz w:val="16"/>
-          <w:vertAlign w:val="baseline"/>
-          <w:rtl w:val="0"/>
-        </w:rPr>
-        <w:t xml:space="preserve">Schirmer, W.J., et al. (1986) Galactose clearance as an estimate of effective hepatic blood flow: validation and limitations, The Journal of surgical research, 41, 543-556.</w:t>
-      </w:r>
-    </w:p>
-    <w:p>
-      <w:pPr>
-        <w:spacing w:lineRule="auto" w:line="276"/>
-        <w:contextualSpacing w:val="0"/>
-      </w:pPr>
-      <w:bookmarkStart w:id="55" w:colFirst="0" w:name="h.gobuiiquek77" w:colLast="0"/>
-      <w:bookmarkEnd w:id="55"/>
-      <w:r>
-        <w:rPr>
-          <w:rFonts w:cs="Arial" w:hAnsi="Arial" w:eastAsia="Arial" w:ascii="Arial"/>
-          <w:sz w:val="16"/>
-          <w:rtl w:val="0"/>
-        </w:rPr>
-        <w:t xml:space="preserve">Schmucker, Douglas L. "Age-related changes in liver structure and function: implications for disease?." </w:t>
-      </w:r>
-      <w:r>
-        <w:rPr>
-          <w:rFonts w:cs="Arial" w:hAnsi="Arial" w:eastAsia="Arial" w:ascii="Arial"/>
+          <w:rtl w:val="0"/>
+        </w:rPr>
+        <w:t xml:space="preserve">Pappenheimer, J. R. (1953). Passage of molecules through capillary walls. </w:t>
+      </w:r>
+      <w:r>
+        <w:rPr>
           <w:i w:val="1"/>
           <w:sz w:val="16"/>
           <w:rtl w:val="0"/>
         </w:rPr>
-        <w:t xml:space="preserve">Experimental gerontology</w:t>
-      </w:r>
-      <w:r>
-        <w:rPr>
-          <w:rFonts w:cs="Arial" w:hAnsi="Arial" w:eastAsia="Arial" w:ascii="Arial"/>
+        <w:t xml:space="preserve">Physiol. Rev</w:t>
+      </w:r>
+      <w:r>
+        <w:rPr>
           <w:sz w:val="16"/>
           <w:rtl w:val="0"/>
         </w:rPr>
-        <w:t xml:space="preserve"> 40.8 (2005): 650-659.</w:t>
-      </w:r>
-    </w:p>
-    <w:p>
-      <w:pPr>
-        <w:spacing w:lineRule="auto" w:line="276"/>
-        <w:contextualSpacing w:val="0"/>
-      </w:pPr>
-      <w:bookmarkStart w:id="56" w:colFirst="0" w:name="h.3j2qqm3" w:colLast="0"/>
-      <w:bookmarkEnd w:id="56"/>
-      <w:r>
-        <w:rPr>
-          <w:sz w:val="16"/>
-          <w:rtl w:val="0"/>
-        </w:rPr>
-        <w:t xml:space="preserve">Schnegg, Marianne, and Bernhard H Lauterburg. "Quantitative liver function in the elderly assessed by galactose elimination capacity, aminopyrine demethylation and caffeine clearance." </w:t>
+        <w:t xml:space="preserve">, </w:t>
       </w:r>
       <w:r>
         <w:rPr>
@@ -8972,23 +8763,23 @@
           <w:sz w:val="16"/>
           <w:rtl w:val="0"/>
         </w:rPr>
-        <w:t xml:space="preserve">Journal of hepatology</w:t>
+        <w:t xml:space="preserve">33</w:t>
       </w:r>
       <w:r>
         <w:rPr>
           <w:sz w:val="16"/>
           <w:rtl w:val="0"/>
         </w:rPr>
-        <w:t xml:space="preserve"> 3.2 (1986): 164-171.</w:t>
-      </w:r>
-    </w:p>
-    <w:p>
-      <w:pPr>
-        <w:spacing w:lineRule="auto" w:line="276"/>
-        <w:contextualSpacing w:val="0"/>
-      </w:pPr>
-      <w:bookmarkStart w:id="57" w:colFirst="0" w:name="h.klevc8t1rknv" w:colLast="0"/>
-      <w:bookmarkEnd w:id="57"/>
+        <w:t xml:space="preserve">(3), 387-423.</w:t>
+      </w:r>
+    </w:p>
+    <w:p>
+      <w:pPr>
+        <w:spacing w:lineRule="auto" w:line="276"/>
+        <w:contextualSpacing w:val="0"/>
+      </w:pPr>
+      <w:bookmarkStart w:id="53" w:colFirst="0" w:name="h.2nhc7msczkox" w:colLast="0"/>
+      <w:bookmarkEnd w:id="53"/>
       <w:r>
         <w:rPr>
           <w:rFonts w:cs="Arial" w:hAnsi="Arial" w:eastAsia="Arial" w:ascii="Arial"/>
@@ -8996,36 +8787,22 @@
           <w:vertAlign w:val="baseline"/>
           <w:rtl w:val="0"/>
         </w:rPr>
-        <w:t xml:space="preserve">Segal, S. and Rogers, S. (1971) Nucleotide inhibition of mammalian liver galactose-I-phosphate uridylyltransferase, Biochimica et biophysica acta, 250, 351-360.</w:t>
-      </w:r>
-    </w:p>
-    <w:p>
-      <w:pPr>
-        <w:spacing w:lineRule="auto" w:line="276"/>
-        <w:contextualSpacing w:val="0"/>
-      </w:pPr>
-      <w:bookmarkStart w:id="58" w:colFirst="0" w:name="h.tuaac15n3gnu" w:colLast="0"/>
-      <w:bookmarkEnd w:id="58"/>
+        <w:t xml:space="preserve">Petry, K.G. and Reichardt, J.K. (1998) The fundamental importance of human galactose metabolism: lessons from genetics and biochemistry, Trends in genetics : TIG, 14, 98-102.</w:t>
+      </w:r>
+    </w:p>
+    <w:p>
+      <w:pPr>
+        <w:spacing w:lineRule="auto" w:line="276"/>
+        <w:contextualSpacing w:val="0"/>
+      </w:pPr>
+      <w:bookmarkStart w:id="54" w:colFirst="0" w:name="h.44sinio" w:colLast="0"/>
+      <w:bookmarkEnd w:id="54"/>
       <w:r>
         <w:rPr>
           <w:sz w:val="16"/>
           <w:rtl w:val="0"/>
         </w:rPr>
-        <w:t xml:space="preserve">Somogyi, Andi, Simulation of electrochemical and stochastic systems using just in time compiled declarative languages, doctoral thesis (2014) </w:t>
-      </w:r>
-    </w:p>
-    <w:p>
-      <w:pPr>
-        <w:contextualSpacing w:val="0"/>
-      </w:pPr>
-      <w:bookmarkStart w:id="59" w:colFirst="0" w:name="h.1y810tw" w:colLast="0"/>
-      <w:bookmarkEnd w:id="59"/>
-      <w:r>
-        <w:rPr>
-          <w:sz w:val="16"/>
-          <w:rtl w:val="0"/>
-        </w:rPr>
-        <w:t xml:space="preserve">Stasinopoulos, D Mikis, and Robert A Rigby. "Generalized additive models for location scale and shape (GAMLSS) in R." </w:t>
+        <w:t xml:space="preserve">Renkin, E. M. (1954). Filtration, diffusion, and molecular sieving through porous cellulose membranes. </w:t>
       </w:r>
       <w:r>
         <w:rPr>
@@ -9033,183 +8810,38 @@
           <w:sz w:val="16"/>
           <w:rtl w:val="0"/>
         </w:rPr>
-        <w:t xml:space="preserve">Journal of Statistical Software</w:t>
+        <w:t xml:space="preserve">The Journal of general physiology</w:t>
       </w:r>
       <w:r>
         <w:rPr>
           <w:sz w:val="16"/>
           <w:rtl w:val="0"/>
         </w:rPr>
-        <w:t xml:space="preserve"> 23.7 (2007): 1-46.</w:t>
-      </w:r>
-    </w:p>
-    <w:p>
-      <w:pPr>
-        <w:spacing w:lineRule="auto" w:line="276"/>
-        <w:contextualSpacing w:val="0"/>
-      </w:pPr>
-      <w:bookmarkStart w:id="60" w:colFirst="0" w:name="h.4i7ojhp" w:colLast="0"/>
-      <w:bookmarkEnd w:id="60"/>
-      <w:r>
-        <w:rPr>
-          <w:rFonts w:cs="Arial" w:hAnsi="Arial" w:eastAsia="Arial" w:ascii="Arial"/>
-          <w:sz w:val="16"/>
-          <w:vertAlign w:val="baseline"/>
-          <w:rtl w:val="0"/>
-        </w:rPr>
-        <w:t xml:space="preserve">Tang, M., et al. (2012) Correlation assessment among clinical phenotypes, expression analysis and molecular modeling of 14 novel variations in the human galactose-1-phosphate uridylyltransferase gene, Human mutation, 33, 1107-1115.</w:t>
-      </w:r>
-      <w:r>
-        <w:rPr>
-          <w:rtl w:val="0"/>
-        </w:rPr>
-      </w:r>
-    </w:p>
-    <w:p>
-      <w:pPr>
-        <w:spacing w:lineRule="auto" w:line="276"/>
-        <w:contextualSpacing w:val="0"/>
-      </w:pPr>
-      <w:bookmarkStart w:id="61" w:colFirst="0" w:name="h.2xcytpi" w:colLast="0"/>
-      <w:bookmarkEnd w:id="61"/>
-      <w:r>
-        <w:rPr>
-          <w:rFonts w:cs="Arial" w:hAnsi="Arial" w:eastAsia="Arial" w:ascii="Arial"/>
-          <w:sz w:val="16"/>
-          <w:vertAlign w:val="baseline"/>
-          <w:rtl w:val="0"/>
-        </w:rPr>
-        <w:t xml:space="preserve">Timson, D.J. (2005) Functional analysis of disease-causing mutations in human UDP-galactose 4-epimerase, The FEBS journal, 272, 6170-6177.</w:t>
-      </w:r>
-      <w:r>
-        <w:rPr>
-          <w:rtl w:val="0"/>
-        </w:rPr>
-      </w:r>
-    </w:p>
-    <w:p>
-      <w:pPr>
-        <w:spacing w:lineRule="auto" w:line="276"/>
-        <w:contextualSpacing w:val="0"/>
-      </w:pPr>
-      <w:bookmarkStart w:id="62" w:colFirst="0" w:name="h.1ci93xb" w:colLast="0"/>
-      <w:bookmarkEnd w:id="62"/>
-      <w:r>
-        <w:rPr>
-          <w:rFonts w:cs="Arial" w:hAnsi="Arial" w:eastAsia="Arial" w:ascii="Arial"/>
-          <w:sz w:val="16"/>
-          <w:vertAlign w:val="baseline"/>
-          <w:rtl w:val="0"/>
-        </w:rPr>
-        <w:t xml:space="preserve">Timson, D.J. and Reece, R.J. (2003) Functional analysis of disease-causing mutations in human galactokinase, European journal of biochemistry / FEBS, 270, 1767-1774.</w:t>
-      </w:r>
-      <w:r>
-        <w:rPr>
-          <w:rtl w:val="0"/>
-        </w:rPr>
-      </w:r>
-    </w:p>
-    <w:p>
-      <w:pPr>
-        <w:spacing w:lineRule="auto" w:line="276"/>
-        <w:contextualSpacing w:val="0"/>
-      </w:pPr>
-      <w:bookmarkStart w:id="63" w:colFirst="0" w:name="h.3whwml4" w:colLast="0"/>
-      <w:bookmarkEnd w:id="63"/>
-      <w:r>
-        <w:rPr>
-          <w:rFonts w:cs="Arial" w:hAnsi="Arial" w:eastAsia="Arial" w:ascii="Arial"/>
-          <w:sz w:val="16"/>
-          <w:vertAlign w:val="baseline"/>
-          <w:rtl w:val="0"/>
-        </w:rPr>
-        <w:t xml:space="preserve">Timson, D.J. and Reece, R.J. (2003) Sugar recognition by human galactokinase, BMC biochemistry, 4, 16.</w:t>
-      </w:r>
-      <w:r>
-        <w:rPr>
-          <w:rtl w:val="0"/>
-        </w:rPr>
-      </w:r>
-    </w:p>
-    <w:p>
-      <w:pPr>
-        <w:spacing w:lineRule="auto" w:line="276"/>
-        <w:contextualSpacing w:val="0"/>
-      </w:pPr>
-      <w:bookmarkStart w:id="64" w:colFirst="0" w:name="h.2bn6wsx" w:colLast="0"/>
-      <w:bookmarkEnd w:id="64"/>
-      <w:r>
-        <w:rPr>
-          <w:rFonts w:cs="Arial" w:hAnsi="Arial" w:eastAsia="Arial" w:ascii="Arial"/>
-          <w:sz w:val="16"/>
-          <w:vertAlign w:val="baseline"/>
-          <w:rtl w:val="0"/>
-        </w:rPr>
-        <w:t xml:space="preserve">Tyfield, L. and Walter, J. (2002) Galactosemia. In Scriver, C., et al. (eds), The Metabolic and Molecular Bases of Inherited Disease. McGraw-Hill, New York.</w:t>
-      </w:r>
-      <w:r>
-        <w:rPr>
-          <w:rtl w:val="0"/>
-        </w:rPr>
-      </w:r>
-    </w:p>
-    <w:p>
-      <w:pPr>
-        <w:spacing w:lineRule="auto" w:line="276"/>
-        <w:contextualSpacing w:val="0"/>
-      </w:pPr>
-      <w:bookmarkStart w:id="65" w:colFirst="0" w:name="h.uawrw583bd3w" w:colLast="0"/>
-      <w:bookmarkEnd w:id="65"/>
-      <w:r>
-        <w:rPr>
-          <w:rFonts w:cs="Arial" w:hAnsi="Arial" w:eastAsia="Arial" w:ascii="Arial"/>
-          <w:sz w:val="16"/>
-          <w:vertAlign w:val="baseline"/>
-          <w:rtl w:val="0"/>
-        </w:rPr>
-        <w:t xml:space="preserve">Tygstrup, N. (1966) Determination of the hepatic elimination capacity (Lm) of galactose by single injection, Scandinavian journal of clinical and laboratory investigation. Supplementum, 18, 118-125.</w:t>
-      </w:r>
-    </w:p>
-    <w:p>
-      <w:pPr>
-        <w:spacing w:lineRule="auto" w:line="276"/>
-        <w:contextualSpacing w:val="0"/>
-      </w:pPr>
-      <w:bookmarkStart w:id="66" w:colFirst="0" w:name="h.qsh70q" w:colLast="0"/>
-      <w:bookmarkEnd w:id="66"/>
-      <w:r>
-        <w:rPr>
-          <w:rFonts w:cs="Arial" w:hAnsi="Arial" w:eastAsia="Arial" w:ascii="Arial"/>
-          <w:sz w:val="16"/>
-          <w:rtl w:val="0"/>
-        </w:rPr>
-        <w:t xml:space="preserve">Vollmar, Brigitte et al. "In vivo quantification of ageing changes in the rat liver from early juvenile to senescent life." </w:t>
-      </w:r>
-      <w:r>
-        <w:rPr>
-          <w:rFonts w:cs="Arial" w:hAnsi="Arial" w:eastAsia="Arial" w:ascii="Arial"/>
+        <w:t xml:space="preserve">, </w:t>
+      </w:r>
+      <w:r>
+        <w:rPr>
           <w:i w:val="1"/>
           <w:sz w:val="16"/>
           <w:rtl w:val="0"/>
         </w:rPr>
-        <w:t xml:space="preserve">Liver</w:t>
-      </w:r>
-      <w:r>
-        <w:rPr>
-          <w:rFonts w:cs="Arial" w:hAnsi="Arial" w:eastAsia="Arial" w:ascii="Arial"/>
+        <w:t xml:space="preserve">38</w:t>
+      </w:r>
+      <w:r>
+        <w:rPr>
           <w:sz w:val="16"/>
           <w:rtl w:val="0"/>
         </w:rPr>
-        <w:t xml:space="preserve"> 22.4 (2002): 330-341.</w:t>
-      </w:r>
-    </w:p>
-    <w:p>
-      <w:pPr>
-        <w:spacing w:lineRule="auto" w:line="276"/>
-        <w:contextualSpacing w:val="0"/>
-      </w:pPr>
-      <w:bookmarkStart w:id="67" w:colFirst="0" w:name="h.3as4poj" w:colLast="0"/>
-      <w:bookmarkEnd w:id="67"/>
+        <w:t xml:space="preserve">(2), 225-243.</w:t>
+      </w:r>
+    </w:p>
+    <w:p>
+      <w:pPr>
+        <w:spacing w:lineRule="auto" w:line="276"/>
+        <w:contextualSpacing w:val="0"/>
+      </w:pPr>
+      <w:bookmarkStart w:id="55" w:colFirst="0" w:name="h.2jxsxqh" w:colLast="0"/>
+      <w:bookmarkEnd w:id="55"/>
       <w:r>
         <w:rPr>
           <w:rFonts w:cs="Arial" w:hAnsi="Arial" w:eastAsia="Arial" w:ascii="Arial"/>
@@ -9217,21 +8849,21 @@
           <w:vertAlign w:val="baseline"/>
           <w:rtl w:val="0"/>
         </w:rPr>
-        <w:t xml:space="preserve">Villeneuve, J.P., et al. (1996) The hepatic microcirculation in the isolated perfused human liver, Hepatology, 23, 24-31.</w:t>
-      </w:r>
-      <w:r>
-        <w:rPr>
-          <w:rtl w:val="0"/>
-        </w:rPr>
-      </w:r>
-    </w:p>
-    <w:p>
-      <w:pPr>
-        <w:spacing w:lineRule="auto" w:line="276"/>
-        <w:contextualSpacing w:val="0"/>
-      </w:pPr>
-      <w:bookmarkStart w:id="68" w:colFirst="0" w:name="h.1pxezwc" w:colLast="0"/>
-      <w:bookmarkEnd w:id="68"/>
+        <w:t xml:space="preserve">Sasse, D., Spornitz, U.M. and Maly, I.P. (1992) Liver architecture, Enzyme, 46, 8-32.</w:t>
+      </w:r>
+      <w:r>
+        <w:rPr>
+          <w:rtl w:val="0"/>
+        </w:rPr>
+      </w:r>
+    </w:p>
+    <w:p>
+      <w:pPr>
+        <w:spacing w:lineRule="auto" w:line="276"/>
+        <w:contextualSpacing w:val="0"/>
+      </w:pPr>
+      <w:bookmarkStart w:id="56" w:colFirst="0" w:name="h.z337ya" w:colLast="0"/>
+      <w:bookmarkEnd w:id="56"/>
       <w:r>
         <w:rPr>
           <w:rFonts w:cs="Arial" w:hAnsi="Arial" w:eastAsia="Arial" w:ascii="Arial"/>
@@ -9239,21 +8871,21 @@
           <w:vertAlign w:val="baseline"/>
           <w:rtl w:val="0"/>
         </w:rPr>
-        <w:t xml:space="preserve">Vilstrup, H. (1983) Effects of acute carbon tetrachloride intoxication on kinetics of galactose elimination by perfused rat livers, Scandinavian journal of clinical and laboratory investigation, 43, 127-131.</w:t>
-      </w:r>
-      <w:r>
-        <w:rPr>
-          <w:rtl w:val="0"/>
-        </w:rPr>
-      </w:r>
-    </w:p>
-    <w:p>
-      <w:pPr>
-        <w:spacing w:lineRule="auto" w:line="276"/>
-        <w:contextualSpacing w:val="0"/>
-      </w:pPr>
-      <w:bookmarkStart w:id="69" w:colFirst="0" w:name="h.4oei0pb9shof" w:colLast="0"/>
-      <w:bookmarkEnd w:id="69"/>
+        <w:t xml:space="preserve">Schadewaldt, P., et al. (2000) Analysis of concentration and (13)C enrichment of D-galactose in human plasma, Clinical chemistry, 46, 612-619.</w:t>
+      </w:r>
+      <w:r>
+        <w:rPr>
+          <w:rtl w:val="0"/>
+        </w:rPr>
+      </w:r>
+    </w:p>
+    <w:p>
+      <w:pPr>
+        <w:spacing w:lineRule="auto" w:line="276"/>
+        <w:contextualSpacing w:val="0"/>
+      </w:pPr>
+      <w:bookmarkStart w:id="57" w:colFirst="0" w:name="h.k3fsqhqv7a8" w:colLast="0"/>
+      <w:bookmarkEnd w:id="57"/>
       <w:r>
         <w:rPr>
           <w:rFonts w:cs="Arial" w:hAnsi="Arial" w:eastAsia="Arial" w:ascii="Arial"/>
@@ -9261,37 +8893,55 @@
           <w:vertAlign w:val="baseline"/>
           <w:rtl w:val="0"/>
         </w:rPr>
-        <w:t xml:space="preserve">Walter, J.H., et al. (1999) Generalised uridine diphosphate galactose-4-epimerase deficiency, Archives of disease in childhood, 80, 374-376.</w:t>
-      </w:r>
-    </w:p>
-    <w:p>
-      <w:pPr>
-        <w:spacing w:lineRule="auto" w:line="276"/>
-        <w:contextualSpacing w:val="0"/>
-      </w:pPr>
-      <w:bookmarkStart w:id="70" w:colFirst="0" w:name="h.49x2ik5" w:colLast="0"/>
-      <w:bookmarkEnd w:id="70"/>
-      <w:r>
-        <w:rPr>
+        <w:t xml:space="preserve">Schirmer, W.J., et al. (1986) Galactose clearance as an estimate of effective hepatic blood flow: validation and limitations, The Journal of surgical research, 41, 543-556.</w:t>
+      </w:r>
+    </w:p>
+    <w:p>
+      <w:pPr>
+        <w:spacing w:lineRule="auto" w:line="276"/>
+        <w:contextualSpacing w:val="0"/>
+      </w:pPr>
+      <w:bookmarkStart w:id="58" w:colFirst="0" w:name="h.gobuiiquek77" w:colLast="0"/>
+      <w:bookmarkEnd w:id="58"/>
+      <w:r>
+        <w:rPr>
+          <w:rFonts w:cs="Arial" w:hAnsi="Arial" w:eastAsia="Arial" w:ascii="Arial"/>
           <w:sz w:val="16"/>
           <w:rtl w:val="0"/>
         </w:rPr>
-        <w:t xml:space="preserve">Weiss, M. (1997). A note on the interpretation of tracer dispersion in the liver. </w:t>
-      </w:r>
-      <w:r>
-        <w:rPr>
+        <w:t xml:space="preserve">Schmucker, Douglas L. "Age-related changes in liver structure and function: implications for disease?." </w:t>
+      </w:r>
+      <w:r>
+        <w:rPr>
+          <w:rFonts w:cs="Arial" w:hAnsi="Arial" w:eastAsia="Arial" w:ascii="Arial"/>
           <w:i w:val="1"/>
           <w:sz w:val="16"/>
           <w:rtl w:val="0"/>
         </w:rPr>
-        <w:t xml:space="preserve">Journal of theoretical biology</w:t>
-      </w:r>
-      <w:r>
-        <w:rPr>
+        <w:t xml:space="preserve">Experimental gerontology</w:t>
+      </w:r>
+      <w:r>
+        <w:rPr>
+          <w:rFonts w:cs="Arial" w:hAnsi="Arial" w:eastAsia="Arial" w:ascii="Arial"/>
           <w:sz w:val="16"/>
           <w:rtl w:val="0"/>
         </w:rPr>
-        <w:t xml:space="preserve">, </w:t>
+        <w:t xml:space="preserve"> 40.8 (2005): 650-659.</w:t>
+      </w:r>
+    </w:p>
+    <w:p>
+      <w:pPr>
+        <w:spacing w:lineRule="auto" w:line="276"/>
+        <w:contextualSpacing w:val="0"/>
+      </w:pPr>
+      <w:bookmarkStart w:id="59" w:colFirst="0" w:name="h.3j2qqm3" w:colLast="0"/>
+      <w:bookmarkEnd w:id="59"/>
+      <w:r>
+        <w:rPr>
+          <w:sz w:val="16"/>
+          <w:rtl w:val="0"/>
+        </w:rPr>
+        <w:t xml:space="preserve">Schnegg, Marianne, and Bernhard H Lauterburg. "Quantitative liver function in the elderly assessed by galactose elimination capacity, aminopyrine demethylation and caffeine clearance." </w:t>
       </w:r>
       <w:r>
         <w:rPr>
@@ -9299,23 +8949,23 @@
           <w:sz w:val="16"/>
           <w:rtl w:val="0"/>
         </w:rPr>
-        <w:t xml:space="preserve">184</w:t>
+        <w:t xml:space="preserve">Journal of hepatology</w:t>
       </w:r>
       <w:r>
         <w:rPr>
           <w:sz w:val="16"/>
           <w:rtl w:val="0"/>
         </w:rPr>
-        <w:t xml:space="preserve">(1), 1-6.</w:t>
-      </w:r>
-    </w:p>
-    <w:p>
-      <w:pPr>
-        <w:spacing w:lineRule="auto" w:line="276"/>
-        <w:contextualSpacing w:val="0"/>
-      </w:pPr>
-      <w:bookmarkStart w:id="71" w:colFirst="0" w:name="h.2p2csry" w:colLast="0"/>
-      <w:bookmarkEnd w:id="71"/>
+        <w:t xml:space="preserve"> 3.2 (1986): 164-171.</w:t>
+      </w:r>
+    </w:p>
+    <w:p>
+      <w:pPr>
+        <w:spacing w:lineRule="auto" w:line="276"/>
+        <w:contextualSpacing w:val="0"/>
+      </w:pPr>
+      <w:bookmarkStart w:id="60" w:colFirst="0" w:name="h.klevc8t1rknv" w:colLast="0"/>
+      <w:bookmarkEnd w:id="60"/>
       <w:r>
         <w:rPr>
           <w:rFonts w:cs="Arial" w:hAnsi="Arial" w:eastAsia="Arial" w:ascii="Arial"/>
@@ -9323,53 +8973,380 @@
           <w:vertAlign w:val="baseline"/>
           <w:rtl w:val="0"/>
         </w:rPr>
-        <w:t xml:space="preserve">Wisse, E., et al. (1985) The liver sieve: considerations concerning the structure and function of endothelial fenestrae, the sinusoidal wall and the space of Disse, Hepatology, 5, 683-692.</w:t>
-      </w:r>
-      <w:r>
-        <w:rPr>
-          <w:rtl w:val="0"/>
-        </w:rPr>
-      </w:r>
-    </w:p>
-    <w:p>
-      <w:pPr>
-        <w:spacing w:lineRule="auto" w:line="276"/>
-        <w:contextualSpacing w:val="0"/>
-      </w:pPr>
-      <w:bookmarkStart w:id="72" w:colFirst="0" w:name="h.8pmn9pknrcc1" w:colLast="0"/>
-      <w:bookmarkEnd w:id="72"/>
-      <w:r>
-        <w:rPr>
-          <w:rFonts w:cs="Arial" w:hAnsi="Arial" w:eastAsia="Arial" w:ascii="Arial"/>
+        <w:t xml:space="preserve">Segal, S. and Rogers, S. (1971) Nucleotide inhibition of mammalian liver galactose-I-phosphate uridylyltransferase, Biochimica et biophysica acta, 250, 351-360.</w:t>
+      </w:r>
+    </w:p>
+    <w:p>
+      <w:pPr>
+        <w:spacing w:lineRule="auto" w:line="276"/>
+        <w:contextualSpacing w:val="0"/>
+      </w:pPr>
+      <w:bookmarkStart w:id="61" w:colFirst="0" w:name="h.tuaac15n3gnu" w:colLast="0"/>
+      <w:bookmarkEnd w:id="61"/>
+      <w:r>
+        <w:rPr>
           <w:sz w:val="16"/>
-          <w:vertAlign w:val="baseline"/>
-          <w:rtl w:val="0"/>
-        </w:rPr>
-        <w:t xml:space="preserve">Wittig, U., et al. (2012) SABIO-RK--database for biochemical reaction kinetics, Nucleic Acids Res, 40, D790-796.</w:t>
-      </w:r>
-    </w:p>
-    <w:p>
-      <w:pPr>
-        <w:spacing w:lineRule="auto" w:line="276"/>
-        <w:contextualSpacing w:val="0"/>
-      </w:pPr>
-      <w:bookmarkStart w:id="73" w:colFirst="0" w:name="h.o49kmfgbzsxu" w:colLast="0"/>
-      <w:bookmarkEnd w:id="73"/>
-      <w:r>
-        <w:rPr>
-          <w:rFonts w:cs="Arial" w:hAnsi="Arial" w:eastAsia="Arial" w:ascii="Arial"/>
+          <w:rtl w:val="0"/>
+        </w:rPr>
+        <w:t xml:space="preserve">Somogyi, Andi, Simulation of electrochemical and stochastic systems using just in time compiled declarative languages, doctoral thesis (2014) </w:t>
+      </w:r>
+    </w:p>
+    <w:p>
+      <w:pPr>
+        <w:contextualSpacing w:val="0"/>
+      </w:pPr>
+      <w:bookmarkStart w:id="62" w:colFirst="0" w:name="h.1y810tw" w:colLast="0"/>
+      <w:bookmarkEnd w:id="62"/>
+      <w:r>
+        <w:rPr>
           <w:sz w:val="16"/>
           <w:rtl w:val="0"/>
         </w:rPr>
-        <w:t xml:space="preserve">Wynne, Hilary A et al. "The effect of age upon liver volume and apparent liver blood flow in healthy man." </w:t>
-      </w:r>
-      <w:r>
-        <w:rPr>
-          <w:rFonts w:cs="Arial" w:hAnsi="Arial" w:eastAsia="Arial" w:ascii="Arial"/>
+        <w:t xml:space="preserve">Stasinopoulos, D Mikis, and Robert A Rigby. "Generalized additive models for location scale and shape (GAMLSS) in R." </w:t>
+      </w:r>
+      <w:r>
+        <w:rPr>
           <w:i w:val="1"/>
           <w:sz w:val="16"/>
           <w:rtl w:val="0"/>
         </w:rPr>
+        <w:t xml:space="preserve">Journal of Statistical Software</w:t>
+      </w:r>
+      <w:r>
+        <w:rPr>
+          <w:sz w:val="16"/>
+          <w:rtl w:val="0"/>
+        </w:rPr>
+        <w:t xml:space="preserve"> 23.7 (2007): 1-46.</w:t>
+      </w:r>
+    </w:p>
+    <w:p>
+      <w:pPr>
+        <w:spacing w:lineRule="auto" w:line="276"/>
+        <w:contextualSpacing w:val="0"/>
+      </w:pPr>
+      <w:bookmarkStart w:id="63" w:colFirst="0" w:name="h.4i7ojhp" w:colLast="0"/>
+      <w:bookmarkEnd w:id="63"/>
+      <w:r>
+        <w:rPr>
+          <w:rFonts w:cs="Arial" w:hAnsi="Arial" w:eastAsia="Arial" w:ascii="Arial"/>
+          <w:sz w:val="16"/>
+          <w:vertAlign w:val="baseline"/>
+          <w:rtl w:val="0"/>
+        </w:rPr>
+        <w:t xml:space="preserve">Tang, M., et al. (2012) Correlation assessment among clinical phenotypes, expression analysis and molecular modeling of 14 novel variations in the human galactose-1-phosphate uridylyltransferase gene, Human mutation, 33, 1107-1115.</w:t>
+      </w:r>
+      <w:r>
+        <w:rPr>
+          <w:rtl w:val="0"/>
+        </w:rPr>
+      </w:r>
+    </w:p>
+    <w:p>
+      <w:pPr>
+        <w:spacing w:lineRule="auto" w:line="276"/>
+        <w:contextualSpacing w:val="0"/>
+      </w:pPr>
+      <w:bookmarkStart w:id="64" w:colFirst="0" w:name="h.2xcytpi" w:colLast="0"/>
+      <w:bookmarkEnd w:id="64"/>
+      <w:r>
+        <w:rPr>
+          <w:rFonts w:cs="Arial" w:hAnsi="Arial" w:eastAsia="Arial" w:ascii="Arial"/>
+          <w:sz w:val="16"/>
+          <w:vertAlign w:val="baseline"/>
+          <w:rtl w:val="0"/>
+        </w:rPr>
+        <w:t xml:space="preserve">Timson, D.J. (2005) Functional analysis of disease-causing mutations in human UDP-galactose 4-epimerase, The FEBS journal, 272, 6170-6177.</w:t>
+      </w:r>
+      <w:r>
+        <w:rPr>
+          <w:rtl w:val="0"/>
+        </w:rPr>
+      </w:r>
+    </w:p>
+    <w:p>
+      <w:pPr>
+        <w:spacing w:lineRule="auto" w:line="276"/>
+        <w:contextualSpacing w:val="0"/>
+      </w:pPr>
+      <w:bookmarkStart w:id="65" w:colFirst="0" w:name="h.1ci93xb" w:colLast="0"/>
+      <w:bookmarkEnd w:id="65"/>
+      <w:r>
+        <w:rPr>
+          <w:rFonts w:cs="Arial" w:hAnsi="Arial" w:eastAsia="Arial" w:ascii="Arial"/>
+          <w:sz w:val="16"/>
+          <w:vertAlign w:val="baseline"/>
+          <w:rtl w:val="0"/>
+        </w:rPr>
+        <w:t xml:space="preserve">Timson, D.J. and Reece, R.J. (2003) Functional analysis of disease-causing mutations in human galactokinase, European journal of biochemistry / FEBS, 270, 1767-1774.</w:t>
+      </w:r>
+      <w:r>
+        <w:rPr>
+          <w:rtl w:val="0"/>
+        </w:rPr>
+      </w:r>
+    </w:p>
+    <w:p>
+      <w:pPr>
+        <w:spacing w:lineRule="auto" w:line="276"/>
+        <w:contextualSpacing w:val="0"/>
+      </w:pPr>
+      <w:bookmarkStart w:id="66" w:colFirst="0" w:name="h.3whwml4" w:colLast="0"/>
+      <w:bookmarkEnd w:id="66"/>
+      <w:r>
+        <w:rPr>
+          <w:rFonts w:cs="Arial" w:hAnsi="Arial" w:eastAsia="Arial" w:ascii="Arial"/>
+          <w:sz w:val="16"/>
+          <w:vertAlign w:val="baseline"/>
+          <w:rtl w:val="0"/>
+        </w:rPr>
+        <w:t xml:space="preserve">Timson, D.J. and Reece, R.J. (2003) Sugar recognition by human galactokinase, BMC biochemistry, 4, 16.</w:t>
+      </w:r>
+      <w:r>
+        <w:rPr>
+          <w:rtl w:val="0"/>
+        </w:rPr>
+      </w:r>
+    </w:p>
+    <w:p>
+      <w:pPr>
+        <w:spacing w:lineRule="auto" w:line="276"/>
+        <w:contextualSpacing w:val="0"/>
+      </w:pPr>
+      <w:bookmarkStart w:id="67" w:colFirst="0" w:name="h.2bn6wsx" w:colLast="0"/>
+      <w:bookmarkEnd w:id="67"/>
+      <w:r>
+        <w:rPr>
+          <w:rFonts w:cs="Arial" w:hAnsi="Arial" w:eastAsia="Arial" w:ascii="Arial"/>
+          <w:sz w:val="16"/>
+          <w:vertAlign w:val="baseline"/>
+          <w:rtl w:val="0"/>
+        </w:rPr>
+        <w:t xml:space="preserve">Tyfield, L. and Walter, J. (2002) Galactosemia. In Scriver, C., et al. (eds), The Metabolic and Molecular Bases of Inherited Disease. McGraw-Hill, New York.</w:t>
+      </w:r>
+      <w:r>
+        <w:rPr>
+          <w:rtl w:val="0"/>
+        </w:rPr>
+      </w:r>
+    </w:p>
+    <w:p>
+      <w:pPr>
+        <w:spacing w:lineRule="auto" w:line="276"/>
+        <w:contextualSpacing w:val="0"/>
+      </w:pPr>
+      <w:bookmarkStart w:id="68" w:colFirst="0" w:name="h.uawrw583bd3w" w:colLast="0"/>
+      <w:bookmarkEnd w:id="68"/>
+      <w:r>
+        <w:rPr>
+          <w:rFonts w:cs="Arial" w:hAnsi="Arial" w:eastAsia="Arial" w:ascii="Arial"/>
+          <w:sz w:val="16"/>
+          <w:vertAlign w:val="baseline"/>
+          <w:rtl w:val="0"/>
+        </w:rPr>
+        <w:t xml:space="preserve">Tygstrup, N. (1966) Determination of the hepatic elimination capacity (Lm) of galactose by single injection, Scandinavian journal of clinical and laboratory investigation. Supplementum, 18, 118-125.</w:t>
+      </w:r>
+    </w:p>
+    <w:p>
+      <w:pPr>
+        <w:spacing w:lineRule="auto" w:line="276"/>
+        <w:contextualSpacing w:val="0"/>
+      </w:pPr>
+      <w:bookmarkStart w:id="69" w:colFirst="0" w:name="h.qsh70q" w:colLast="0"/>
+      <w:bookmarkEnd w:id="69"/>
+      <w:r>
+        <w:rPr>
+          <w:rFonts w:cs="Arial" w:hAnsi="Arial" w:eastAsia="Arial" w:ascii="Arial"/>
+          <w:sz w:val="16"/>
+          <w:rtl w:val="0"/>
+        </w:rPr>
+        <w:t xml:space="preserve">Vollmar, Brigitte et al. "In vivo quantification of ageing changes in the rat liver from early juvenile to senescent life." </w:t>
+      </w:r>
+      <w:r>
+        <w:rPr>
+          <w:rFonts w:cs="Arial" w:hAnsi="Arial" w:eastAsia="Arial" w:ascii="Arial"/>
+          <w:i w:val="1"/>
+          <w:sz w:val="16"/>
+          <w:rtl w:val="0"/>
+        </w:rPr>
+        <w:t xml:space="preserve">Liver</w:t>
+      </w:r>
+      <w:r>
+        <w:rPr>
+          <w:rFonts w:cs="Arial" w:hAnsi="Arial" w:eastAsia="Arial" w:ascii="Arial"/>
+          <w:sz w:val="16"/>
+          <w:rtl w:val="0"/>
+        </w:rPr>
+        <w:t xml:space="preserve"> 22.4 (2002): 330-341.</w:t>
+      </w:r>
+    </w:p>
+    <w:p>
+      <w:pPr>
+        <w:spacing w:lineRule="auto" w:line="276"/>
+        <w:contextualSpacing w:val="0"/>
+      </w:pPr>
+      <w:bookmarkStart w:id="70" w:colFirst="0" w:name="h.3as4poj" w:colLast="0"/>
+      <w:bookmarkEnd w:id="70"/>
+      <w:r>
+        <w:rPr>
+          <w:rFonts w:cs="Arial" w:hAnsi="Arial" w:eastAsia="Arial" w:ascii="Arial"/>
+          <w:sz w:val="16"/>
+          <w:vertAlign w:val="baseline"/>
+          <w:rtl w:val="0"/>
+        </w:rPr>
+        <w:t xml:space="preserve">Villeneuve, J.P., et al. (1996) The hepatic microcirculation in the isolated perfused human liver, Hepatology, 23, 24-31.</w:t>
+      </w:r>
+      <w:r>
+        <w:rPr>
+          <w:rtl w:val="0"/>
+        </w:rPr>
+      </w:r>
+    </w:p>
+    <w:p>
+      <w:pPr>
+        <w:spacing w:lineRule="auto" w:line="276"/>
+        <w:contextualSpacing w:val="0"/>
+      </w:pPr>
+      <w:bookmarkStart w:id="71" w:colFirst="0" w:name="h.1pxezwc" w:colLast="0"/>
+      <w:bookmarkEnd w:id="71"/>
+      <w:r>
+        <w:rPr>
+          <w:rFonts w:cs="Arial" w:hAnsi="Arial" w:eastAsia="Arial" w:ascii="Arial"/>
+          <w:sz w:val="16"/>
+          <w:vertAlign w:val="baseline"/>
+          <w:rtl w:val="0"/>
+        </w:rPr>
+        <w:t xml:space="preserve">Vilstrup, H. (1983) Effects of acute carbon tetrachloride intoxication on kinetics of galactose elimination by perfused rat livers, Scandinavian journal of clinical and laboratory investigation, 43, 127-131.</w:t>
+      </w:r>
+      <w:r>
+        <w:rPr>
+          <w:rtl w:val="0"/>
+        </w:rPr>
+      </w:r>
+    </w:p>
+    <w:p>
+      <w:pPr>
+        <w:spacing w:lineRule="auto" w:line="276"/>
+        <w:contextualSpacing w:val="0"/>
+      </w:pPr>
+      <w:bookmarkStart w:id="72" w:colFirst="0" w:name="h.4oei0pb9shof" w:colLast="0"/>
+      <w:bookmarkEnd w:id="72"/>
+      <w:r>
+        <w:rPr>
+          <w:rFonts w:cs="Arial" w:hAnsi="Arial" w:eastAsia="Arial" w:ascii="Arial"/>
+          <w:sz w:val="16"/>
+          <w:vertAlign w:val="baseline"/>
+          <w:rtl w:val="0"/>
+        </w:rPr>
+        <w:t xml:space="preserve">Walter, J.H., et al. (1999) Generalised uridine diphosphate galactose-4-epimerase deficiency, Archives of disease in childhood, 80, 374-376.</w:t>
+      </w:r>
+    </w:p>
+    <w:p>
+      <w:pPr>
+        <w:spacing w:lineRule="auto" w:line="276"/>
+        <w:contextualSpacing w:val="0"/>
+      </w:pPr>
+      <w:bookmarkStart w:id="73" w:colFirst="0" w:name="h.49x2ik5" w:colLast="0"/>
+      <w:bookmarkEnd w:id="73"/>
+      <w:r>
+        <w:rPr>
+          <w:sz w:val="16"/>
+          <w:rtl w:val="0"/>
+        </w:rPr>
+        <w:t xml:space="preserve">Weiss, M. (1997). A note on the interpretation of tracer dispersion in the liver. </w:t>
+      </w:r>
+      <w:r>
+        <w:rPr>
+          <w:i w:val="1"/>
+          <w:sz w:val="16"/>
+          <w:rtl w:val="0"/>
+        </w:rPr>
+        <w:t xml:space="preserve">Journal of theoretical biology</w:t>
+      </w:r>
+      <w:r>
+        <w:rPr>
+          <w:sz w:val="16"/>
+          <w:rtl w:val="0"/>
+        </w:rPr>
+        <w:t xml:space="preserve">, </w:t>
+      </w:r>
+      <w:r>
+        <w:rPr>
+          <w:i w:val="1"/>
+          <w:sz w:val="16"/>
+          <w:rtl w:val="0"/>
+        </w:rPr>
+        <w:t xml:space="preserve">184</w:t>
+      </w:r>
+      <w:r>
+        <w:rPr>
+          <w:sz w:val="16"/>
+          <w:rtl w:val="0"/>
+        </w:rPr>
+        <w:t xml:space="preserve">(1), 1-6.</w:t>
+      </w:r>
+    </w:p>
+    <w:p>
+      <w:pPr>
+        <w:spacing w:lineRule="auto" w:line="276"/>
+        <w:contextualSpacing w:val="0"/>
+      </w:pPr>
+      <w:bookmarkStart w:id="74" w:colFirst="0" w:name="h.2p2csry" w:colLast="0"/>
+      <w:bookmarkEnd w:id="74"/>
+      <w:r>
+        <w:rPr>
+          <w:rFonts w:cs="Arial" w:hAnsi="Arial" w:eastAsia="Arial" w:ascii="Arial"/>
+          <w:sz w:val="16"/>
+          <w:vertAlign w:val="baseline"/>
+          <w:rtl w:val="0"/>
+        </w:rPr>
+        <w:t xml:space="preserve">Wisse, E., et al. (1985) The liver sieve: considerations concerning the structure and function of endothelial fenestrae, the sinusoidal wall and the space of Disse, Hepatology, 5, 683-692.</w:t>
+      </w:r>
+      <w:r>
+        <w:rPr>
+          <w:rtl w:val="0"/>
+        </w:rPr>
+      </w:r>
+    </w:p>
+    <w:p>
+      <w:pPr>
+        <w:spacing w:lineRule="auto" w:line="276"/>
+        <w:contextualSpacing w:val="0"/>
+      </w:pPr>
+      <w:bookmarkStart w:id="75" w:colFirst="0" w:name="h.8pmn9pknrcc1" w:colLast="0"/>
+      <w:bookmarkEnd w:id="75"/>
+      <w:r>
+        <w:rPr>
+          <w:rFonts w:cs="Arial" w:hAnsi="Arial" w:eastAsia="Arial" w:ascii="Arial"/>
+          <w:sz w:val="16"/>
+          <w:vertAlign w:val="baseline"/>
+          <w:rtl w:val="0"/>
+        </w:rPr>
+        <w:t xml:space="preserve">Wittig, U., et al. (2012) SABIO-RK--database for biochemical reaction kinetics, Nucleic Acids Res, 40, D790-796.</w:t>
+      </w:r>
+    </w:p>
+    <w:p>
+      <w:pPr>
+        <w:spacing w:lineRule="auto" w:line="276"/>
+        <w:contextualSpacing w:val="0"/>
+      </w:pPr>
+      <w:bookmarkStart w:id="76" w:colFirst="0" w:name="h.o49kmfgbzsxu" w:colLast="0"/>
+      <w:bookmarkEnd w:id="76"/>
+      <w:r>
+        <w:rPr>
+          <w:rFonts w:cs="Arial" w:hAnsi="Arial" w:eastAsia="Arial" w:ascii="Arial"/>
+          <w:sz w:val="16"/>
+          <w:rtl w:val="0"/>
+        </w:rPr>
+        <w:t xml:space="preserve">Wynne, Hilary A et al. "The effect of age upon liver volume and apparent liver blood flow in healthy man." </w:t>
+      </w:r>
+      <w:r>
+        <w:rPr>
+          <w:rFonts w:cs="Arial" w:hAnsi="Arial" w:eastAsia="Arial" w:ascii="Arial"/>
+          <w:i w:val="1"/>
+          <w:sz w:val="16"/>
+          <w:rtl w:val="0"/>
+        </w:rPr>
         <w:t xml:space="preserve">Hepatology</w:t>
       </w:r>
       <w:r>
@@ -9386,21 +9363,21 @@
         <w:spacing w:lineRule="auto" w:line="276"/>
         <w:contextualSpacing w:val="0"/>
       </w:pPr>
-      <w:bookmarkStart w:id="74" w:colFirst="0" w:name="h.6voogdha76op" w:colLast="0"/>
-      <w:bookmarkEnd w:id="74"/>
-      <w:r>
-        <w:rPr>
-          <w:rtl w:val="0"/>
-        </w:rPr>
-      </w:r>
-    </w:p>
-    <w:p>
-      <w:pPr>
-        <w:spacing w:lineRule="auto" w:line="276"/>
-        <w:contextualSpacing w:val="0"/>
-      </w:pPr>
-      <w:bookmarkStart w:id="75" w:colFirst="0" w:name="h.147n2zr" w:colLast="0"/>
-      <w:bookmarkEnd w:id="75"/>
+      <w:bookmarkStart w:id="77" w:colFirst="0" w:name="h.6voogdha76op" w:colLast="0"/>
+      <w:bookmarkEnd w:id="77"/>
+      <w:r>
+        <w:rPr>
+          <w:rtl w:val="0"/>
+        </w:rPr>
+      </w:r>
+    </w:p>
+    <w:p>
+      <w:pPr>
+        <w:spacing w:lineRule="auto" w:line="276"/>
+        <w:contextualSpacing w:val="0"/>
+      </w:pPr>
+      <w:bookmarkStart w:id="78" w:colFirst="0" w:name="h.147n2zr" w:colLast="0"/>
+      <w:bookmarkEnd w:id="78"/>
       <w:r>
         <w:rPr>
           <w:rtl w:val="0"/>
@@ -9417,7 +9394,7 @@
 
 <file path=word/comments.xml><?xml version="1.0" encoding="utf-8"?>
 <w:comments xmlns:mc="http://schemas.openxmlformats.org/markup-compatibility/2006" xmlns:o="urn:schemas-microsoft-com:office:office" xmlns:r="http://schemas.openxmlformats.org/officeDocument/2006/relationships" xmlns:m="http://schemas.openxmlformats.org/officeDocument/2006/math" xmlns:v="urn:schemas-microsoft-com:vml" xmlns:wp="http://schemas.openxmlformats.org/drawingml/2006/wordprocessingDrawing" xmlns:w10="urn:schemas-microsoft-com:office:word" xmlns:w="http://schemas.openxmlformats.org/wordprocessingml/2006/main" xmlns:wne="http://schemas.microsoft.com/office/word/2006/wordml" xmlns:sl="http://schemas.openxmlformats.org/schemaLibrary/2006/main" xmlns:a="http://schemas.openxmlformats.org/drawingml/2006/main" xmlns:pic="http://schemas.openxmlformats.org/drawingml/2006/picture" xmlns:c="http://schemas.openxmlformats.org/drawingml/2006/chart" xmlns:lc="http://schemas.openxmlformats.org/drawingml/2006/lockedCanvas" xmlns:dgm="http://schemas.openxmlformats.org/drawingml/2006/diagram" xmlns:wps="http://schemas.microsoft.com/office/word/2010/wordprocessingShape" xmlns:wpg="http://schemas.microsoft.com/office/word/2010/wordprocessingGroup">
-  <w:comment w:id="8" w:date="2015-01-29T15:08:16Z" w:author="Matthias König">
+  <w:comment w:id="9" w:date="2015-01-29T15:08:16Z" w:author="Matthias König">
     <w:p>
       <w:pPr>
         <w:keepNext w:val="0"/>
@@ -9445,7 +9422,7 @@
       </w:r>
     </w:p>
   </w:comment>
-  <w:comment w:id="9" w:date="2015-01-29T15:08:16Z" w:author="Matthias König">
+  <w:comment w:id="10" w:date="2015-01-29T15:08:16Z" w:author="Matthias König">
     <w:p>
       <w:pPr>
         <w:keepNext w:val="0"/>
@@ -9473,7 +9450,7 @@
       </w:r>
     </w:p>
   </w:comment>
-  <w:comment w:id="10" w:date="2014-03-07T12:24:00Z" w:author="Windows User">
+  <w:comment w:id="11" w:date="2014-03-07T12:24:00Z" w:author="Windows User">
     <w:p>
       <w:pPr>
         <w:keepNext w:val="0"/>
@@ -9597,7 +9574,7 @@
       </w:r>
     </w:p>
   </w:comment>
-  <w:comment w:id="7" w:date="2013-10-02T16:17:00Z" w:author="Charité">
+  <w:comment w:id="8" w:date="2013-10-02T16:17:00Z" w:author="Charité">
     <w:p>
       <w:pPr>
         <w:keepNext w:val="0"/>
@@ -9625,7 +9602,7 @@
       </w:r>
     </w:p>
   </w:comment>
-  <w:comment w:id="16" w:date="2014-04-16T11:15:00Z" w:author="Windows User">
+  <w:comment w:id="15" w:date="2014-04-16T11:15:00Z" w:author="Windows User">
     <w:p>
       <w:pPr>
         <w:keepNext w:val="0"/>
@@ -9731,7 +9708,7 @@
       </w:r>
     </w:p>
   </w:comment>
-  <w:comment w:id="13" w:date="2014-11-27T11:25:41Z" w:author="Matthias König">
+  <w:comment w:id="13" w:date="2014-11-24T09:29:24Z" w:author="Matthias König">
     <w:p>
       <w:pPr>
         <w:keepNext w:val="0"/>
@@ -9755,11 +9732,11 @@
           <w:vertAlign w:val="baseline"/>
           <w:rtl w:val="0"/>
         </w:rPr>
-        <w:t xml:space="preserve">Link the SABIO-RK database entries.</w:t>
+        <w:t xml:space="preserve">Be clear about the flows! What is vRBC and what is vBLOOD and what is F. Units and check manuscript.</w:t>
       </w:r>
     </w:p>
   </w:comment>
-  <w:comment w:id="14" w:date="2014-11-24T09:29:24Z" w:author="Matthias König">
+  <w:comment w:id="12" w:date="2014-11-27T11:25:41Z" w:author="Matthias König">
     <w:p>
       <w:pPr>
         <w:keepNext w:val="0"/>
@@ -9783,11 +9760,11 @@
           <w:vertAlign w:val="baseline"/>
           <w:rtl w:val="0"/>
         </w:rPr>
-        <w:t xml:space="preserve">Be clear about the flows! What is vRBC and what is vBLOOD and what is F. Units and check manuscript.</w:t>
+        <w:t xml:space="preserve">Link the SABIO-RK database entries.</w:t>
       </w:r>
     </w:p>
   </w:comment>
-  <w:comment w:id="15" w:date="2014-11-27T16:51:47Z" w:author="Matthias König">
+  <w:comment w:id="7" w:date="2015-01-29T22:13:18Z" w:author="Matthias König">
     <w:p>
       <w:pPr>
         <w:keepNext w:val="0"/>
@@ -9811,11 +9788,11 @@
           <w:vertAlign w:val="baseline"/>
           <w:rtl w:val="0"/>
         </w:rPr>
-        <w:t xml:space="preserve">Check how it is done exactly</w:t>
+        <w:t xml:space="preserve">This work presents to our knowledge the first kinetic model of the galactose metabolism in human hepatocytes.</w:t>
       </w:r>
     </w:p>
   </w:comment>
-  <w:comment w:id="5" w:date="2014-11-24T17:39:02Z" w:author="Matthias König">
+  <w:comment w:id="14" w:date="2014-11-27T16:51:47Z" w:author="Matthias König">
     <w:p>
       <w:pPr>
         <w:keepNext w:val="0"/>
@@ -9839,7 +9816,7 @@
           <w:vertAlign w:val="baseline"/>
           <w:rtl w:val="0"/>
         </w:rPr>
-        <w:t xml:space="preserve">For example, in certain liver diseases like fibrosis or fatty liver diseases larger spatial regions with strongly aberrant blood flow may coexist with regions of virtually normal perfusion and organ architecture. In contrast, intoxication of the liver, for example by carbon tetrachloride (CCl4), impairs primarily the function of perivenous hepatocytes in virtually all sinusoids across the whole organ</w:t>
+        <w:t xml:space="preserve">Check how it is done exactly</w:t>
       </w:r>
     </w:p>
   </w:comment>
@@ -9927,7 +9904,7 @@
       </w:r>
     </w:p>
   </w:comment>
-  <w:comment w:id="11" w:date="2014-04-07T22:45:00Z" w:author="Windows User">
+  <w:comment w:id="5" w:date="2015-01-29T22:15:08Z" w:author="Matthias König">
     <w:p>
       <w:pPr>
         <w:keepNext w:val="0"/>
@@ -9951,9 +9928,11 @@
           <w:vertAlign w:val="baseline"/>
           <w:rtl w:val="0"/>
         </w:rPr>
-        <w:t xml:space="preserve">Modelling of systemic circulation ?</w:t>
-      </w:r>
-    </w:p>
+        <w:t xml:space="preserve">Surprisingly, it is not clear to which extent age-inherent differences in microangio-architecture, cellularity, microvascular haemodynamics and nutritive tissue perfusion of the liver are contributing factors of age-related susceptibility of the liver {Vollmar2002}</w:t>
+      </w:r>
+    </w:p>
+  </w:comment>
+  <w:comment w:id="0" w:date="2014-11-24T13:26:04Z" w:author="Matthias König">
     <w:p>
       <w:pPr>
         <w:keepNext w:val="0"/>
@@ -9977,11 +9956,9 @@
           <w:vertAlign w:val="baseline"/>
           <w:rtl w:val="0"/>
         </w:rPr>
-        <w:t xml:space="preserve">Kidney, nutrition, ... recirculation effects.</w:t>
-      </w:r>
-    </w:p>
-  </w:comment>
-  <w:comment w:id="12" w:date="2014-04-07T22:46:00Z" w:author="Windows User">
+        <w:t xml:space="preserve">References &lt; 50</w:t>
+      </w:r>
+    </w:p>
     <w:p>
       <w:pPr>
         <w:keepNext w:val="0"/>
@@ -10005,11 +9982,9 @@
           <w:vertAlign w:val="baseline"/>
           <w:rtl w:val="0"/>
         </w:rPr>
-        <w:t xml:space="preserve">Und wäre es denkbar, aus dem gemessen Zeitverlauf der Plasma-Galaktose bei zweimaliger, zeitlich versetzter Galaktosegabe den Perfusionsanteil vom metabolischen Anteil zu separieren?</w:t>
-      </w:r>
-    </w:p>
-  </w:comment>
-  <w:comment w:id="0" w:date="2014-11-24T13:26:04Z" w:author="Matthias König">
+        <w:t xml:space="preserve">main text 3000 words, excluding abstract, references, figure legends and online methods.</w:t>
+      </w:r>
+    </w:p>
     <w:p>
       <w:pPr>
         <w:keepNext w:val="0"/>
@@ -10033,9 +10008,11 @@
           <w:vertAlign w:val="baseline"/>
           <w:rtl w:val="0"/>
         </w:rPr>
-        <w:t xml:space="preserve">References &lt; 50</w:t>
-      </w:r>
-    </w:p>
+        <w:t xml:space="preserve">abstract 150 words (unreferenced)</w:t>
+      </w:r>
+    </w:p>
+  </w:comment>
+  <w:comment w:id="1" w:date="2014-11-24T13:26:04Z" w:author="Matthias König">
     <w:p>
       <w:pPr>
         <w:keepNext w:val="0"/>
@@ -10059,65 +10036,11 @@
           <w:vertAlign w:val="baseline"/>
           <w:rtl w:val="0"/>
         </w:rPr>
-        <w:t xml:space="preserve">main text 3000 words, excluding abstract, references, figure legends and online methods.</w:t>
-      </w:r>
-    </w:p>
-    <w:p>
-      <w:pPr>
-        <w:keepNext w:val="0"/>
-        <w:keepLines w:val="0"/>
-        <w:widowControl w:val="0"/>
-        <w:spacing w:lineRule="auto" w:after="0" w:line="240" w:before="0"/>
-        <w:ind w:left="0" w:firstLine="0" w:right="0"/>
-        <w:contextualSpacing w:val="0"/>
-        <w:jc w:val="left"/>
-      </w:pPr>
-      <w:r>
-        <w:rPr>
-          <w:rFonts w:cs="Arial" w:hAnsi="Arial" w:eastAsia="Arial" w:ascii="Arial"/>
-          <w:b w:val="0"/>
-          <w:i w:val="0"/>
-          <w:smallCaps w:val="0"/>
-          <w:strike w:val="0"/>
-          <w:color w:val="000000"/>
-          <w:sz w:val="22"/>
-          <w:u w:val="none"/>
-          <w:vertAlign w:val="baseline"/>
-          <w:rtl w:val="0"/>
-        </w:rPr>
-        <w:t xml:space="preserve">abstract 150 words (unreferenced)</w:t>
+        <w:t xml:space="preserve">6 display items</w:t>
       </w:r>
     </w:p>
   </w:comment>
-  <w:comment w:id="1" w:date="2014-11-24T13:26:04Z" w:author="Matthias König">
-    <w:p>
-      <w:pPr>
-        <w:keepNext w:val="0"/>
-        <w:keepLines w:val="0"/>
-        <w:widowControl w:val="0"/>
-        <w:spacing w:lineRule="auto" w:after="0" w:line="240" w:before="0"/>
-        <w:ind w:left="0" w:firstLine="0" w:right="0"/>
-        <w:contextualSpacing w:val="0"/>
-        <w:jc w:val="left"/>
-      </w:pPr>
-      <w:r>
-        <w:rPr>
-          <w:rFonts w:cs="Arial" w:hAnsi="Arial" w:eastAsia="Arial" w:ascii="Arial"/>
-          <w:b w:val="0"/>
-          <w:i w:val="0"/>
-          <w:smallCaps w:val="0"/>
-          <w:strike w:val="0"/>
-          <w:color w:val="000000"/>
-          <w:sz w:val="22"/>
-          <w:u w:val="none"/>
-          <w:vertAlign w:val="baseline"/>
-          <w:rtl w:val="0"/>
-        </w:rPr>
-        <w:t xml:space="preserve">6 display items</w:t>
-      </w:r>
-    </w:p>
-  </w:comment>
-  <w:comment w:id="17" w:date="2014-11-27T16:50:53Z" w:author="Matthias König">
+  <w:comment w:id="16" w:date="2014-11-27T16:50:53Z" w:author="Matthias König">
     <w:p>
       <w:pPr>
         <w:keepNext w:val="0"/>

</xml_diff>